<commit_message>
Requirement Analysis Document (RAD)
Stesura del RAD.
</commit_message>
<xml_diff>
--- a/Deliverable/Problem Statement Template.docx
+++ b/Deliverable/Problem Statement Template.docx
@@ -1,64 +1,23 @@
 
 <file path=word/document.xml><?xml version="1.0" encoding="utf-8"?>
-<w:document xmlns:wpc="http://schemas.microsoft.com/office/word/2010/wordprocessingCanvas" xmlns:cx="http://schemas.microsoft.com/office/drawing/2014/chartex" xmlns:mc="http://schemas.openxmlformats.org/markup-compatibility/2006" xmlns:o="urn:schemas-microsoft-com:office:office" xmlns:r="http://schemas.openxmlformats.org/officeDocument/2006/relationships" xmlns:m="http://schemas.openxmlformats.org/officeDocument/2006/math" xmlns:v="urn:schemas-microsoft-com:vml" xmlns:wp14="http://schemas.microsoft.com/office/word/2010/wordprocessingDrawing" xmlns:wp="http://schemas.openxmlformats.org/drawingml/2006/wordprocessingDrawing" xmlns:w10="urn:schemas-microsoft-com:office:word" xmlns:w="http://schemas.openxmlformats.org/wordprocessingml/2006/main" xmlns:w14="http://schemas.microsoft.com/office/word/2010/wordml" xmlns:w15="http://schemas.microsoft.com/office/word/2012/wordml" xmlns:w16se="http://schemas.microsoft.com/office/word/2015/wordml/symex" xmlns:wpg="http://schemas.microsoft.com/office/word/2010/wordprocessingGroup" xmlns:wpi="http://schemas.microsoft.com/office/word/2010/wordprocessingInk" xmlns:wne="http://schemas.microsoft.com/office/word/2006/wordml" xmlns:wps="http://schemas.microsoft.com/office/word/2010/wordprocessingShape" mc:Ignorable="w14 w15 w16se wp14">
+<w:document xmlns:wpc="http://schemas.microsoft.com/office/word/2010/wordprocessingCanvas" xmlns:cx="http://schemas.microsoft.com/office/drawing/2014/chartex" xmlns:cx1="http://schemas.microsoft.com/office/drawing/2015/9/8/chartex" xmlns:cx2="http://schemas.microsoft.com/office/drawing/2015/10/21/chartex" xmlns:cx3="http://schemas.microsoft.com/office/drawing/2016/5/9/chartex" xmlns:cx4="http://schemas.microsoft.com/office/drawing/2016/5/10/chartex" xmlns:cx5="http://schemas.microsoft.com/office/drawing/2016/5/11/chartex" xmlns:cx6="http://schemas.microsoft.com/office/drawing/2016/5/12/chartex" xmlns:cx7="http://schemas.microsoft.com/office/drawing/2016/5/13/chartex" xmlns:cx8="http://schemas.microsoft.com/office/drawing/2016/5/14/chartex" xmlns:mc="http://schemas.openxmlformats.org/markup-compatibility/2006" xmlns:aink="http://schemas.microsoft.com/office/drawing/2016/ink" xmlns:am3d="http://schemas.microsoft.com/office/drawing/2017/model3d" xmlns:o="urn:schemas-microsoft-com:office:office" xmlns:r="http://schemas.openxmlformats.org/officeDocument/2006/relationships" xmlns:m="http://schemas.openxmlformats.org/officeDocument/2006/math" xmlns:v="urn:schemas-microsoft-com:vml" xmlns:wp14="http://schemas.microsoft.com/office/word/2010/wordprocessingDrawing" xmlns:wp="http://schemas.openxmlformats.org/drawingml/2006/wordprocessingDrawing" xmlns:w10="urn:schemas-microsoft-com:office:word" xmlns:w="http://schemas.openxmlformats.org/wordprocessingml/2006/main" xmlns:w14="http://schemas.microsoft.com/office/word/2010/wordml" xmlns:w15="http://schemas.microsoft.com/office/word/2012/wordml" xmlns:w16cid="http://schemas.microsoft.com/office/word/2016/wordml/cid" xmlns:w16se="http://schemas.microsoft.com/office/word/2015/wordml/symex" xmlns:wpg="http://schemas.microsoft.com/office/word/2010/wordprocessingGroup" xmlns:wpi="http://schemas.microsoft.com/office/word/2010/wordprocessingInk" xmlns:wne="http://schemas.microsoft.com/office/word/2006/wordml" xmlns:wps="http://schemas.microsoft.com/office/word/2010/wordprocessingShape" mc:Ignorable="w14 w15 w16se w16cid wp14">
   <w:body>
-    <w:p/>
-    <w:p>
-      <w:pPr>
-        <w:tabs>
-          <w:tab w:val="left" w:pos="3015"/>
-          <w:tab w:val="left" w:pos="3195"/>
-          <w:tab w:val="center" w:pos="4998"/>
-          <w:tab w:val="center" w:pos="5359"/>
-        </w:tabs>
-        <w:jc w:val="right"/>
-        <w:rPr>
-          <w:rFonts w:ascii="Century Gothic" w:hAnsi="Century Gothic"/>
-          <w:b/>
-          <w:i/>
-          <w:sz w:val="96"/>
-        </w:rPr>
-      </w:pPr>
+    <w:p>
       <w:r>
         <w:rPr>
-          <w:rFonts w:ascii="Century Gothic" w:hAnsi="Century Gothic"/>
-          <w:b/>
-          <w:i/>
-          <w:sz w:val="96"/>
-        </w:rPr>
-        <w:t>Nome Progetto</w:t>
-      </w:r>
-    </w:p>
-    <w:p>
-      <w:pPr>
-        <w:tabs>
-          <w:tab w:val="left" w:pos="3015"/>
-          <w:tab w:val="left" w:pos="3195"/>
-          <w:tab w:val="center" w:pos="4998"/>
-          <w:tab w:val="center" w:pos="5359"/>
-        </w:tabs>
-        <w:jc w:val="right"/>
-        <w:rPr>
-          <w:b/>
-          <w:sz w:val="36"/>
-        </w:rPr>
-      </w:pPr>
-      <w:r>
-        <w:rPr>
           <w:noProof/>
-          <w:lang w:eastAsia="it-IT"/>
         </w:rPr>
         <w:drawing>
           <wp:anchor distT="0" distB="0" distL="114300" distR="114300" simplePos="0" relativeHeight="251657728" behindDoc="1" locked="0" layoutInCell="1" allowOverlap="1">
             <wp:simplePos x="0" y="0"/>
             <wp:positionH relativeFrom="column">
-              <wp:posOffset>-514350</wp:posOffset>
+              <wp:posOffset>-510540</wp:posOffset>
             </wp:positionH>
             <wp:positionV relativeFrom="paragraph">
-              <wp:posOffset>911225</wp:posOffset>
+              <wp:posOffset>-377190</wp:posOffset>
             </wp:positionV>
-            <wp:extent cx="7286625" cy="6822440"/>
-            <wp:effectExtent l="0" t="0" r="0" b="0"/>
+            <wp:extent cx="7286625" cy="7734300"/>
+            <wp:effectExtent l="0" t="0" r="9525" b="0"/>
             <wp:wrapNone/>
             <wp:docPr id="2" name="Immagine 2" descr="..\Stemma.jpg"/>
             <wp:cNvGraphicFramePr>
@@ -90,7 +49,7 @@
                   <pic:spPr bwMode="auto">
                     <a:xfrm>
                       <a:off x="0" y="0"/>
-                      <a:ext cx="7286625" cy="6822440"/>
+                      <a:ext cx="7286625" cy="7734300"/>
                     </a:xfrm>
                     <a:prstGeom prst="rect">
                       <a:avLst/>
@@ -112,18 +71,88 @@
           </wp:anchor>
         </w:drawing>
       </w:r>
-      <w:r>
-        <w:rPr>
-          <w:rFonts w:ascii="Century Gothic" w:hAnsi="Century Gothic"/>
+    </w:p>
+    <w:p>
+      <w:pPr>
+        <w:tabs>
+          <w:tab w:val="left" w:pos="3015"/>
+          <w:tab w:val="left" w:pos="3195"/>
+          <w:tab w:val="center" w:pos="4998"/>
+          <w:tab w:val="center" w:pos="5359"/>
+        </w:tabs>
+        <w:jc w:val="right"/>
+        <w:rPr>
+          <w:rFonts w:asciiTheme="majorHAnsi" w:hAnsiTheme="majorHAnsi" w:cstheme="majorHAnsi"/>
           <w:b/>
           <w:i/>
           <w:sz w:val="96"/>
         </w:rPr>
-        <w:t>Nome Documento</w:t>
+      </w:pPr>
+      <w:r>
+        <w:rPr>
+          <w:rFonts w:asciiTheme="majorHAnsi" w:hAnsiTheme="majorHAnsi" w:cstheme="majorHAnsi"/>
+          <w:b/>
+          <w:i/>
+          <w:sz w:val="96"/>
+        </w:rPr>
+        <w:t>Youth Club</w:t>
       </w:r>
+    </w:p>
+    <w:p>
+      <w:pPr>
+        <w:tabs>
+          <w:tab w:val="left" w:pos="3015"/>
+          <w:tab w:val="left" w:pos="3195"/>
+          <w:tab w:val="center" w:pos="4998"/>
+          <w:tab w:val="center" w:pos="5359"/>
+        </w:tabs>
+        <w:jc w:val="right"/>
+        <w:rPr>
+          <w:rFonts w:asciiTheme="majorHAnsi" w:hAnsiTheme="majorHAnsi" w:cstheme="majorHAnsi"/>
+          <w:b/>
+          <w:i/>
+          <w:sz w:val="96"/>
+        </w:rPr>
+      </w:pPr>
       <w:r>
         <w:rPr>
-          <w:rFonts w:ascii="Century Gothic" w:hAnsi="Century Gothic"/>
+          <w:rFonts w:asciiTheme="majorHAnsi" w:hAnsiTheme="majorHAnsi" w:cstheme="majorHAnsi"/>
+          <w:b/>
+          <w:i/>
+          <w:sz w:val="96"/>
+        </w:rPr>
+        <w:t xml:space="preserve">Requirement Analysis </w:t>
+      </w:r>
+    </w:p>
+    <w:p>
+      <w:pPr>
+        <w:tabs>
+          <w:tab w:val="left" w:pos="3015"/>
+          <w:tab w:val="left" w:pos="3195"/>
+          <w:tab w:val="center" w:pos="4998"/>
+          <w:tab w:val="center" w:pos="5359"/>
+        </w:tabs>
+        <w:jc w:val="right"/>
+        <w:rPr>
+          <w:rFonts w:asciiTheme="majorHAnsi" w:hAnsiTheme="majorHAnsi" w:cstheme="majorHAnsi"/>
+          <w:b/>
+          <w:sz w:val="36"/>
+        </w:rPr>
+      </w:pPr>
+      <w:proofErr w:type="spellStart"/>
+      <w:r>
+        <w:rPr>
+          <w:rFonts w:asciiTheme="majorHAnsi" w:hAnsiTheme="majorHAnsi" w:cstheme="majorHAnsi"/>
+          <w:b/>
+          <w:i/>
+          <w:sz w:val="96"/>
+        </w:rPr>
+        <w:t>Document</w:t>
+      </w:r>
+      <w:proofErr w:type="spellEnd"/>
+      <w:r>
+        <w:rPr>
+          <w:rFonts w:asciiTheme="majorHAnsi" w:hAnsiTheme="majorHAnsi" w:cstheme="majorHAnsi"/>
           <w:b/>
           <w:i/>
           <w:sz w:val="96"/>
@@ -133,16 +162,16 @@
       </w:r>
       <w:r>
         <w:rPr>
-          <w:rFonts w:ascii="Century Gothic" w:hAnsi="Century Gothic"/>
+          <w:rFonts w:asciiTheme="majorHAnsi" w:hAnsiTheme="majorHAnsi" w:cstheme="majorHAnsi"/>
           <w:b/>
           <w:i/>
           <w:sz w:val="96"/>
         </w:rPr>
-        <w:t>X</w:t>
+        <w:t>1</w:t>
       </w:r>
       <w:r>
         <w:rPr>
-          <w:rFonts w:ascii="Century Gothic" w:hAnsi="Century Gothic"/>
+          <w:rFonts w:asciiTheme="majorHAnsi" w:hAnsiTheme="majorHAnsi" w:cstheme="majorHAnsi"/>
           <w:b/>
           <w:i/>
           <w:sz w:val="96"/>
@@ -151,15 +180,16 @@
       </w:r>
       <w:r>
         <w:rPr>
-          <w:rFonts w:ascii="Century Gothic" w:hAnsi="Century Gothic"/>
+          <w:rFonts w:asciiTheme="majorHAnsi" w:hAnsiTheme="majorHAnsi" w:cstheme="majorHAnsi"/>
           <w:b/>
           <w:i/>
           <w:sz w:val="96"/>
         </w:rPr>
-        <w:t>Y</w:t>
+        <w:t>0</w:t>
       </w:r>
       <w:r>
         <w:rPr>
+          <w:rFonts w:asciiTheme="majorHAnsi" w:hAnsiTheme="majorHAnsi" w:cstheme="majorHAnsi"/>
           <w:b/>
           <w:sz w:val="36"/>
         </w:rPr>
@@ -176,6 +206,7 @@
         </w:tabs>
         <w:jc w:val="center"/>
         <w:rPr>
+          <w:rFonts w:asciiTheme="majorHAnsi" w:hAnsiTheme="majorHAnsi" w:cstheme="majorHAnsi"/>
           <w:b/>
           <w:color w:val="FF0000"/>
           <w:sz w:val="28"/>
@@ -184,7 +215,7 @@
       </w:pPr>
       <w:r>
         <w:rPr>
-          <w:rFonts w:ascii="Arial" w:hAnsi="Arial"/>
+          <w:rFonts w:asciiTheme="majorHAnsi" w:hAnsiTheme="majorHAnsi" w:cstheme="majorHAnsi"/>
           <w:b/>
           <w:sz w:val="36"/>
         </w:rPr>
@@ -201,7 +232,7 @@
         </w:tabs>
         <w:jc w:val="center"/>
         <w:rPr>
-          <w:rFonts w:ascii="Arial" w:hAnsi="Arial"/>
+          <w:rFonts w:asciiTheme="majorHAnsi" w:hAnsiTheme="majorHAnsi" w:cstheme="majorHAnsi"/>
           <w:b/>
           <w:sz w:val="36"/>
         </w:rPr>
@@ -211,6 +242,7 @@
       <w:pPr>
         <w:jc w:val="center"/>
         <w:rPr>
+          <w:rFonts w:asciiTheme="majorHAnsi" w:hAnsiTheme="majorHAnsi" w:cstheme="majorHAnsi"/>
           <w:b/>
           <w:color w:val="FF0000"/>
           <w:sz w:val="28"/>
@@ -222,7 +254,7 @@
       <w:pPr>
         <w:jc w:val="center"/>
         <w:rPr>
-          <w:rFonts w:ascii="Arial" w:hAnsi="Arial"/>
+          <w:rFonts w:asciiTheme="majorHAnsi" w:hAnsiTheme="majorHAnsi" w:cstheme="majorHAnsi"/>
           <w:b/>
           <w:sz w:val="36"/>
         </w:rPr>
@@ -232,7 +264,7 @@
       <w:pPr>
         <w:jc w:val="center"/>
         <w:rPr>
-          <w:rFonts w:ascii="Arial" w:hAnsi="Arial"/>
+          <w:rFonts w:asciiTheme="majorHAnsi" w:hAnsiTheme="majorHAnsi" w:cstheme="majorHAnsi"/>
           <w:b/>
           <w:sz w:val="36"/>
         </w:rPr>
@@ -242,7 +274,7 @@
       <w:pPr>
         <w:jc w:val="center"/>
         <w:rPr>
-          <w:rFonts w:ascii="Arial" w:hAnsi="Arial"/>
+          <w:rFonts w:asciiTheme="majorHAnsi" w:hAnsiTheme="majorHAnsi" w:cstheme="majorHAnsi"/>
           <w:b/>
           <w:sz w:val="36"/>
         </w:rPr>
@@ -252,7 +284,7 @@
       <w:pPr>
         <w:jc w:val="center"/>
         <w:rPr>
-          <w:rFonts w:ascii="Arial" w:hAnsi="Arial"/>
+          <w:rFonts w:asciiTheme="majorHAnsi" w:hAnsiTheme="majorHAnsi" w:cstheme="majorHAnsi"/>
           <w:b/>
           <w:sz w:val="36"/>
         </w:rPr>
@@ -260,145 +292,70 @@
     </w:p>
     <w:p>
       <w:pPr>
-        <w:rPr>
-          <w:rFonts w:ascii="Arial" w:hAnsi="Arial"/>
+        <w:ind w:left="2127" w:firstLine="709"/>
+        <w:rPr>
+          <w:rFonts w:asciiTheme="majorHAnsi" w:hAnsiTheme="majorHAnsi" w:cstheme="majorHAnsi"/>
           <w:b/>
           <w:sz w:val="36"/>
         </w:rPr>
       </w:pPr>
-    </w:p>
-    <w:p>
-      <w:pPr>
-        <w:jc w:val="center"/>
-        <w:rPr>
+      <w:r>
+        <w:rPr>
+          <w:rFonts w:asciiTheme="majorHAnsi" w:hAnsiTheme="majorHAnsi" w:cstheme="majorHAnsi"/>
           <w:b/>
+          <w:noProof/>
           <w:color w:val="FF0000"/>
           <w:sz w:val="28"/>
           <w:szCs w:val="28"/>
         </w:rPr>
-      </w:pPr>
-      <w:r>
-        <w:rPr>
-          <w:rFonts w:ascii="Arial" w:hAnsi="Arial"/>
-          <w:b/>
-          <w:sz w:val="36"/>
-        </w:rPr>
-        <w:t>LOGO PROGETTO</w:t>
+        <w:drawing>
+          <wp:inline distT="0" distB="0" distL="0" distR="0" wp14:anchorId="314C3BEC" wp14:editId="54A3A779">
+            <wp:extent cx="3152775" cy="2794704"/>
+            <wp:effectExtent l="0" t="0" r="0" b="0"/>
+            <wp:docPr id="3" name="Immagine 3"/>
+            <wp:cNvGraphicFramePr>
+              <a:graphicFrameLocks xmlns:a="http://schemas.openxmlformats.org/drawingml/2006/main" noChangeAspect="1"/>
+            </wp:cNvGraphicFramePr>
+            <a:graphic xmlns:a="http://schemas.openxmlformats.org/drawingml/2006/main">
+              <a:graphicData uri="http://schemas.openxmlformats.org/drawingml/2006/picture">
+                <pic:pic xmlns:pic="http://schemas.openxmlformats.org/drawingml/2006/picture">
+                  <pic:nvPicPr>
+                    <pic:cNvPr id="3" name="logo-con-scritta.png"/>
+                    <pic:cNvPicPr/>
+                  </pic:nvPicPr>
+                  <pic:blipFill>
+                    <a:blip r:embed="rId9">
+                      <a:extLst>
+                        <a:ext uri="{28A0092B-C50C-407E-A947-70E740481C1C}">
+                          <a14:useLocalDpi xmlns:a14="http://schemas.microsoft.com/office/drawing/2010/main" val="0"/>
+                        </a:ext>
+                      </a:extLst>
+                    </a:blip>
+                    <a:stretch>
+                      <a:fillRect/>
+                    </a:stretch>
+                  </pic:blipFill>
+                  <pic:spPr>
+                    <a:xfrm>
+                      <a:off x="0" y="0"/>
+                      <a:ext cx="3157886" cy="2799234"/>
+                    </a:xfrm>
+                    <a:prstGeom prst="rect">
+                      <a:avLst/>
+                    </a:prstGeom>
+                  </pic:spPr>
+                </pic:pic>
+              </a:graphicData>
+            </a:graphic>
+          </wp:inline>
+        </w:drawing>
       </w:r>
     </w:p>
     <w:p>
       <w:pPr>
-        <w:jc w:val="center"/>
-        <w:rPr>
-          <w:b/>
-          <w:color w:val="FF0000"/>
-          <w:sz w:val="28"/>
-          <w:szCs w:val="28"/>
-        </w:rPr>
-      </w:pPr>
-    </w:p>
-    <w:p>
-      <w:pPr>
-        <w:rPr>
-          <w:b/>
-          <w:color w:val="FF0000"/>
-          <w:sz w:val="28"/>
-          <w:szCs w:val="28"/>
-        </w:rPr>
-      </w:pPr>
-    </w:p>
-    <w:p>
-      <w:pPr>
-        <w:rPr>
-          <w:b/>
-          <w:color w:val="FF0000"/>
-          <w:sz w:val="36"/>
-          <w:szCs w:val="36"/>
-        </w:rPr>
-      </w:pPr>
-    </w:p>
-    <w:p>
-      <w:pPr>
-        <w:jc w:val="center"/>
-        <w:rPr>
-          <w:b/>
-          <w:color w:val="FF0000"/>
-          <w:sz w:val="28"/>
-          <w:szCs w:val="28"/>
-        </w:rPr>
-      </w:pPr>
-    </w:p>
-    <w:p>
-      <w:pPr>
-        <w:jc w:val="center"/>
-        <w:rPr>
-          <w:b/>
-          <w:color w:val="FF0000"/>
-          <w:sz w:val="28"/>
-          <w:szCs w:val="28"/>
-        </w:rPr>
-      </w:pPr>
-    </w:p>
-    <w:p>
-      <w:pPr>
-        <w:jc w:val="center"/>
-        <w:rPr>
-          <w:b/>
-          <w:color w:val="FF0000"/>
-          <w:sz w:val="28"/>
-          <w:szCs w:val="28"/>
-        </w:rPr>
-      </w:pPr>
-    </w:p>
-    <w:p/>
-    <w:p>
-      <w:pPr>
-        <w:rPr>
-          <w:rFonts w:ascii="Arial" w:hAnsi="Arial"/>
-          <w:b/>
-          <w:sz w:val="36"/>
-        </w:rPr>
-      </w:pPr>
-    </w:p>
-    <w:p>
-      <w:pPr>
-        <w:jc w:val="center"/>
-      </w:pPr>
-    </w:p>
-    <w:p>
-      <w:pPr>
-        <w:jc w:val="center"/>
-      </w:pPr>
-    </w:p>
-    <w:p>
-      <w:pPr>
-        <w:jc w:val="center"/>
-      </w:pPr>
-    </w:p>
-    <w:p>
-      <w:pPr>
-        <w:jc w:val="center"/>
-      </w:pPr>
-    </w:p>
-    <w:p>
-      <w:pPr>
-        <w:jc w:val="center"/>
-      </w:pPr>
-    </w:p>
-    <w:p>
-      <w:pPr>
-        <w:jc w:val="center"/>
-      </w:pPr>
-    </w:p>
-    <w:p>
-      <w:pPr>
-        <w:jc w:val="center"/>
-      </w:pPr>
-    </w:p>
-    <w:p>
-      <w:pPr>
-        <w:jc w:val="center"/>
-        <w:rPr>
+        <w:ind w:left="6381"/>
+        <w:rPr>
+          <w:rFonts w:asciiTheme="majorHAnsi" w:hAnsiTheme="majorHAnsi" w:cstheme="majorHAnsi"/>
           <w:b/>
           <w:i/>
           <w:sz w:val="32"/>
@@ -406,6 +363,7 @@
       </w:pPr>
       <w:r>
         <w:rPr>
+          <w:rFonts w:asciiTheme="majorHAnsi" w:hAnsiTheme="majorHAnsi" w:cstheme="majorHAnsi"/>
           <w:b/>
           <w:i/>
           <w:sz w:val="32"/>
@@ -414,6 +372,7 @@
       </w:r>
       <w:r>
         <w:rPr>
+          <w:rFonts w:asciiTheme="majorHAnsi" w:hAnsiTheme="majorHAnsi" w:cstheme="majorHAnsi"/>
           <w:b/>
           <w:i/>
           <w:sz w:val="32"/>
@@ -422,14 +381,16 @@
       </w:r>
       <w:r>
         <w:rPr>
+          <w:rFonts w:asciiTheme="majorHAnsi" w:hAnsiTheme="majorHAnsi" w:cstheme="majorHAnsi"/>
           <w:b/>
           <w:i/>
           <w:sz w:val="32"/>
         </w:rPr>
-        <w:t>GG</w:t>
+        <w:t>11</w:t>
       </w:r>
       <w:r>
         <w:rPr>
+          <w:rFonts w:asciiTheme="majorHAnsi" w:hAnsiTheme="majorHAnsi" w:cstheme="majorHAnsi"/>
           <w:b/>
           <w:i/>
           <w:sz w:val="32"/>
@@ -438,14 +399,16 @@
       </w:r>
       <w:r>
         <w:rPr>
+          <w:rFonts w:asciiTheme="majorHAnsi" w:hAnsiTheme="majorHAnsi" w:cstheme="majorHAnsi"/>
           <w:b/>
           <w:i/>
           <w:sz w:val="32"/>
         </w:rPr>
-        <w:t>MM</w:t>
+        <w:t>01</w:t>
       </w:r>
       <w:r>
         <w:rPr>
+          <w:rFonts w:asciiTheme="majorHAnsi" w:hAnsiTheme="majorHAnsi" w:cstheme="majorHAnsi"/>
           <w:b/>
           <w:i/>
           <w:sz w:val="32"/>
@@ -454,41 +417,19 @@
       </w:r>
       <w:r>
         <w:rPr>
+          <w:rFonts w:asciiTheme="majorHAnsi" w:hAnsiTheme="majorHAnsi" w:cstheme="majorHAnsi"/>
           <w:b/>
           <w:i/>
           <w:sz w:val="32"/>
         </w:rPr>
-        <w:t>AAAA</w:t>
+        <w:t>2019</w:t>
       </w:r>
     </w:p>
     <w:p>
       <w:pPr>
         <w:jc w:val="center"/>
         <w:rPr>
-          <w:sz w:val="32"/>
-        </w:rPr>
-      </w:pPr>
-    </w:p>
-    <w:p>
-      <w:pPr>
-        <w:jc w:val="center"/>
-        <w:rPr>
-          <w:sz w:val="32"/>
-        </w:rPr>
-      </w:pPr>
-    </w:p>
-    <w:p>
-      <w:pPr>
-        <w:jc w:val="center"/>
-        <w:rPr>
-          <w:sz w:val="32"/>
-        </w:rPr>
-      </w:pPr>
-    </w:p>
-    <w:p>
-      <w:pPr>
-        <w:jc w:val="center"/>
-        <w:rPr>
+          <w:rFonts w:asciiTheme="majorHAnsi" w:hAnsiTheme="majorHAnsi" w:cstheme="majorHAnsi"/>
           <w:sz w:val="32"/>
         </w:rPr>
         <w:sectPr>
@@ -503,18 +444,30 @@
         </w:sectPr>
       </w:pPr>
     </w:p>
-    <w:p/>
-    <w:p/>
-    <w:p>
-      <w:pPr>
-        <w:rPr>
-          <w:rFonts w:ascii="Century Gothic" w:hAnsi="Century Gothic"/>
+    <w:p>
+      <w:pPr>
+        <w:rPr>
+          <w:rFonts w:asciiTheme="majorHAnsi" w:hAnsiTheme="majorHAnsi" w:cstheme="majorHAnsi"/>
+        </w:rPr>
+      </w:pPr>
+    </w:p>
+    <w:p>
+      <w:pPr>
+        <w:rPr>
+          <w:rFonts w:asciiTheme="majorHAnsi" w:hAnsiTheme="majorHAnsi" w:cstheme="majorHAnsi"/>
+        </w:rPr>
+      </w:pPr>
+    </w:p>
+    <w:p>
+      <w:pPr>
+        <w:rPr>
+          <w:rFonts w:asciiTheme="majorHAnsi" w:hAnsiTheme="majorHAnsi" w:cstheme="majorHAnsi"/>
           <w:b/>
         </w:rPr>
       </w:pPr>
       <w:r>
         <w:rPr>
-          <w:rFonts w:ascii="Century Gothic" w:hAnsi="Century Gothic"/>
+          <w:rFonts w:asciiTheme="majorHAnsi" w:hAnsiTheme="majorHAnsi" w:cstheme="majorHAnsi"/>
           <w:b/>
         </w:rPr>
         <w:t>Coordinatore del progetto:</w:t>
@@ -556,13 +509,13 @@
               <w:pStyle w:val="Intestazionetabella"/>
               <w:jc w:val="left"/>
               <w:rPr>
-                <w:rFonts w:ascii="Century Gothic" w:hAnsi="Century Gothic"/>
+                <w:rFonts w:asciiTheme="majorHAnsi" w:hAnsiTheme="majorHAnsi" w:cstheme="majorHAnsi"/>
                 <w:sz w:val="22"/>
               </w:rPr>
             </w:pPr>
             <w:r>
               <w:rPr>
-                <w:rFonts w:ascii="Century Gothic" w:hAnsi="Century Gothic"/>
+                <w:rFonts w:asciiTheme="majorHAnsi" w:hAnsiTheme="majorHAnsi" w:cstheme="majorHAnsi"/>
                 <w:sz w:val="22"/>
               </w:rPr>
               <w:t xml:space="preserve"> Nome</w:t>
@@ -585,13 +538,13 @@
               <w:pStyle w:val="Intestazionetabella"/>
               <w:jc w:val="left"/>
               <w:rPr>
-                <w:rFonts w:ascii="Century Gothic" w:hAnsi="Century Gothic"/>
+                <w:rFonts w:asciiTheme="majorHAnsi" w:hAnsiTheme="majorHAnsi" w:cstheme="majorHAnsi"/>
                 <w:sz w:val="22"/>
               </w:rPr>
             </w:pPr>
             <w:r>
               <w:rPr>
-                <w:rFonts w:ascii="Century Gothic" w:hAnsi="Century Gothic"/>
+                <w:rFonts w:asciiTheme="majorHAnsi" w:hAnsiTheme="majorHAnsi" w:cstheme="majorHAnsi"/>
                 <w:sz w:val="22"/>
               </w:rPr>
               <w:t xml:space="preserve"> Matricola</w:t>
@@ -615,13 +568,13 @@
             <w:pPr>
               <w:pStyle w:val="Contenutotabella"/>
               <w:rPr>
-                <w:rFonts w:ascii="Century Gothic" w:hAnsi="Century Gothic"/>
+                <w:rFonts w:asciiTheme="majorHAnsi" w:hAnsiTheme="majorHAnsi" w:cstheme="majorHAnsi"/>
                 <w:sz w:val="22"/>
               </w:rPr>
             </w:pPr>
             <w:r>
               <w:rPr>
-                <w:rFonts w:ascii="Century Gothic" w:hAnsi="Century Gothic"/>
+                <w:rFonts w:asciiTheme="majorHAnsi" w:hAnsiTheme="majorHAnsi" w:cstheme="majorHAnsi"/>
                 <w:sz w:val="22"/>
               </w:rPr>
               <w:t>Francesco Truono</w:t>
@@ -641,13 +594,13 @@
             <w:pPr>
               <w:pStyle w:val="Contenutotabella"/>
               <w:rPr>
-                <w:rFonts w:ascii="Century Gothic" w:hAnsi="Century Gothic"/>
+                <w:rFonts w:asciiTheme="majorHAnsi" w:hAnsiTheme="majorHAnsi" w:cstheme="majorHAnsi"/>
                 <w:sz w:val="22"/>
               </w:rPr>
             </w:pPr>
             <w:r>
               <w:rPr>
-                <w:rFonts w:ascii="Century Gothic" w:hAnsi="Century Gothic"/>
+                <w:rFonts w:asciiTheme="majorHAnsi" w:hAnsiTheme="majorHAnsi" w:cstheme="majorHAnsi"/>
                 <w:sz w:val="22"/>
               </w:rPr>
               <w:t>0512104830</w:t>
@@ -659,6 +612,7 @@
     <w:p>
       <w:pPr>
         <w:rPr>
+          <w:rFonts w:asciiTheme="majorHAnsi" w:hAnsiTheme="majorHAnsi" w:cstheme="majorHAnsi"/>
           <w:b/>
         </w:rPr>
       </w:pPr>
@@ -666,13 +620,13 @@
     <w:p>
       <w:pPr>
         <w:rPr>
-          <w:rFonts w:ascii="Century Gothic" w:hAnsi="Century Gothic"/>
+          <w:rFonts w:asciiTheme="majorHAnsi" w:hAnsiTheme="majorHAnsi" w:cstheme="majorHAnsi"/>
           <w:b/>
         </w:rPr>
       </w:pPr>
       <w:r>
         <w:rPr>
-          <w:rFonts w:ascii="Century Gothic" w:hAnsi="Century Gothic"/>
+          <w:rFonts w:asciiTheme="majorHAnsi" w:hAnsiTheme="majorHAnsi" w:cstheme="majorHAnsi"/>
           <w:b/>
         </w:rPr>
         <w:t>Partecipanti:</w:t>
@@ -714,12 +668,12 @@
               <w:pStyle w:val="Intestazionetabella"/>
               <w:jc w:val="left"/>
               <w:rPr>
-                <w:rFonts w:ascii="Century Gothic" w:hAnsi="Century Gothic"/>
+                <w:rFonts w:asciiTheme="majorHAnsi" w:hAnsiTheme="majorHAnsi" w:cstheme="majorHAnsi"/>
               </w:rPr>
             </w:pPr>
             <w:r>
               <w:rPr>
-                <w:rFonts w:ascii="Century Gothic" w:hAnsi="Century Gothic"/>
+                <w:rFonts w:asciiTheme="majorHAnsi" w:hAnsiTheme="majorHAnsi" w:cstheme="majorHAnsi"/>
               </w:rPr>
               <w:t xml:space="preserve"> Nome</w:t>
             </w:r>
@@ -741,12 +695,12 @@
               <w:pStyle w:val="Intestazionetabella"/>
               <w:jc w:val="left"/>
               <w:rPr>
-                <w:rFonts w:ascii="Century Gothic" w:hAnsi="Century Gothic"/>
+                <w:rFonts w:asciiTheme="majorHAnsi" w:hAnsiTheme="majorHAnsi" w:cstheme="majorHAnsi"/>
               </w:rPr>
             </w:pPr>
             <w:r>
               <w:rPr>
-                <w:rFonts w:ascii="Century Gothic" w:hAnsi="Century Gothic"/>
+                <w:rFonts w:asciiTheme="majorHAnsi" w:hAnsiTheme="majorHAnsi" w:cstheme="majorHAnsi"/>
               </w:rPr>
               <w:t xml:space="preserve"> Matricola</w:t>
             </w:r>
@@ -769,13 +723,13 @@
             <w:pPr>
               <w:pStyle w:val="Contenutotabella"/>
               <w:rPr>
-                <w:rFonts w:ascii="Century Gothic" w:hAnsi="Century Gothic"/>
+                <w:rFonts w:asciiTheme="majorHAnsi" w:hAnsiTheme="majorHAnsi" w:cstheme="majorHAnsi"/>
                 <w:sz w:val="22"/>
               </w:rPr>
             </w:pPr>
             <w:r>
               <w:rPr>
-                <w:rFonts w:ascii="Century Gothic" w:hAnsi="Century Gothic"/>
+                <w:rFonts w:asciiTheme="majorHAnsi" w:hAnsiTheme="majorHAnsi" w:cstheme="majorHAnsi"/>
                 <w:sz w:val="22"/>
               </w:rPr>
               <w:t>Vincenzo Liguorino</w:t>
@@ -795,13 +749,13 @@
             <w:pPr>
               <w:pStyle w:val="Contenutotabella"/>
               <w:rPr>
-                <w:rFonts w:ascii="Century Gothic" w:hAnsi="Century Gothic"/>
+                <w:rFonts w:asciiTheme="majorHAnsi" w:hAnsiTheme="majorHAnsi" w:cstheme="majorHAnsi"/>
                 <w:sz w:val="22"/>
               </w:rPr>
             </w:pPr>
             <w:r>
               <w:rPr>
-                <w:rFonts w:ascii="Century Gothic" w:hAnsi="Century Gothic"/>
+                <w:rFonts w:asciiTheme="majorHAnsi" w:hAnsiTheme="majorHAnsi" w:cstheme="majorHAnsi"/>
                 <w:sz w:val="22"/>
               </w:rPr>
               <w:t>0512104692</w:t>
@@ -825,13 +779,13 @@
             <w:pPr>
               <w:pStyle w:val="Contenutotabella"/>
               <w:rPr>
-                <w:rFonts w:ascii="Century Gothic" w:hAnsi="Century Gothic"/>
+                <w:rFonts w:asciiTheme="majorHAnsi" w:hAnsiTheme="majorHAnsi" w:cstheme="majorHAnsi"/>
                 <w:sz w:val="22"/>
               </w:rPr>
             </w:pPr>
             <w:r>
               <w:rPr>
-                <w:rFonts w:ascii="Century Gothic" w:hAnsi="Century Gothic"/>
+                <w:rFonts w:asciiTheme="majorHAnsi" w:hAnsiTheme="majorHAnsi" w:cstheme="majorHAnsi"/>
                 <w:sz w:val="22"/>
               </w:rPr>
               <w:t>Aniello Petrosino</w:t>
@@ -851,13 +805,13 @@
             <w:pPr>
               <w:pStyle w:val="Contenutotabella"/>
               <w:rPr>
-                <w:rFonts w:ascii="Century Gothic" w:hAnsi="Century Gothic"/>
+                <w:rFonts w:asciiTheme="majorHAnsi" w:hAnsiTheme="majorHAnsi" w:cstheme="majorHAnsi"/>
                 <w:sz w:val="22"/>
               </w:rPr>
             </w:pPr>
             <w:r>
               <w:rPr>
-                <w:rFonts w:ascii="Century Gothic" w:hAnsi="Century Gothic"/>
+                <w:rFonts w:asciiTheme="majorHAnsi" w:hAnsiTheme="majorHAnsi" w:cstheme="majorHAnsi"/>
                 <w:sz w:val="22"/>
               </w:rPr>
               <w:t>0512104680</w:t>
@@ -881,16 +835,16 @@
             <w:pPr>
               <w:pStyle w:val="Contenutotabella"/>
               <w:rPr>
-                <w:rFonts w:ascii="Century Gothic" w:hAnsi="Century Gothic"/>
+                <w:rFonts w:asciiTheme="majorHAnsi" w:hAnsiTheme="majorHAnsi" w:cstheme="majorHAnsi"/>
                 <w:sz w:val="22"/>
               </w:rPr>
             </w:pPr>
             <w:r>
               <w:rPr>
-                <w:rFonts w:ascii="Century Gothic" w:hAnsi="Century Gothic"/>
+                <w:rFonts w:asciiTheme="majorHAnsi" w:hAnsiTheme="majorHAnsi" w:cstheme="majorHAnsi"/>
                 <w:sz w:val="22"/>
               </w:rPr>
-              <w:t>Cristiana Elena Laazar</w:t>
+              <w:t>Cristiana Elena Lazar</w:t>
             </w:r>
           </w:p>
         </w:tc>
@@ -907,13 +861,13 @@
             <w:pPr>
               <w:pStyle w:val="Contenutotabella"/>
               <w:rPr>
-                <w:rFonts w:ascii="Century Gothic" w:hAnsi="Century Gothic"/>
+                <w:rFonts w:asciiTheme="majorHAnsi" w:hAnsiTheme="majorHAnsi" w:cstheme="majorHAnsi"/>
                 <w:sz w:val="22"/>
               </w:rPr>
             </w:pPr>
             <w:r>
               <w:rPr>
-                <w:rFonts w:ascii="Century Gothic" w:hAnsi="Century Gothic"/>
+                <w:rFonts w:asciiTheme="majorHAnsi" w:hAnsiTheme="majorHAnsi" w:cstheme="majorHAnsi"/>
                 <w:sz w:val="22"/>
               </w:rPr>
               <w:t>0512104662</w:t>
@@ -925,6 +879,7 @@
     <w:p>
       <w:pPr>
         <w:rPr>
+          <w:rFonts w:asciiTheme="majorHAnsi" w:hAnsiTheme="majorHAnsi" w:cstheme="majorHAnsi"/>
           <w:b/>
           <w:sz w:val="20"/>
         </w:rPr>
@@ -933,6 +888,7 @@
     <w:p>
       <w:pPr>
         <w:rPr>
+          <w:rFonts w:asciiTheme="majorHAnsi" w:hAnsiTheme="majorHAnsi" w:cstheme="majorHAnsi"/>
           <w:b/>
           <w:sz w:val="20"/>
         </w:rPr>
@@ -973,13 +929,14 @@
             <w:pPr>
               <w:pStyle w:val="Contenutotabella"/>
               <w:rPr>
-                <w:rFonts w:ascii="Century Gothic" w:hAnsi="Century Gothic"/>
+                <w:rFonts w:asciiTheme="majorHAnsi" w:hAnsiTheme="majorHAnsi" w:cstheme="majorHAnsi"/>
                 <w:b/>
                 <w:sz w:val="20"/>
               </w:rPr>
             </w:pPr>
             <w:r>
               <w:rPr>
+                <w:rFonts w:asciiTheme="majorHAnsi" w:hAnsiTheme="majorHAnsi" w:cstheme="majorHAnsi"/>
                 <w:b/>
                 <w:sz w:val="20"/>
               </w:rPr>
@@ -987,7 +944,7 @@
             </w:r>
             <w:r>
               <w:rPr>
-                <w:rFonts w:ascii="Century Gothic" w:hAnsi="Century Gothic"/>
+                <w:rFonts w:asciiTheme="majorHAnsi" w:hAnsiTheme="majorHAnsi" w:cstheme="majorHAnsi"/>
                 <w:b/>
               </w:rPr>
               <w:t>Scritto da:</w:t>
@@ -1009,13 +966,13 @@
             <w:pPr>
               <w:pStyle w:val="Contenutotabella"/>
               <w:rPr>
-                <w:rFonts w:ascii="Century Gothic" w:hAnsi="Century Gothic"/>
+                <w:rFonts w:asciiTheme="majorHAnsi" w:hAnsiTheme="majorHAnsi" w:cstheme="majorHAnsi"/>
                 <w:sz w:val="22"/>
               </w:rPr>
             </w:pPr>
             <w:r>
               <w:rPr>
-                <w:rFonts w:ascii="Century Gothic" w:hAnsi="Century Gothic"/>
+                <w:rFonts w:asciiTheme="majorHAnsi" w:hAnsiTheme="majorHAnsi" w:cstheme="majorHAnsi"/>
                 <w:sz w:val="22"/>
               </w:rPr>
               <w:t>Tutto il team</w:t>
@@ -1027,6 +984,7 @@
     <w:p>
       <w:pPr>
         <w:rPr>
+          <w:rFonts w:asciiTheme="majorHAnsi" w:hAnsiTheme="majorHAnsi" w:cstheme="majorHAnsi"/>
           <w:b/>
           <w:sz w:val="20"/>
         </w:rPr>
@@ -1035,6 +993,7 @@
     <w:p>
       <w:pPr>
         <w:rPr>
+          <w:rFonts w:asciiTheme="majorHAnsi" w:hAnsiTheme="majorHAnsi" w:cstheme="majorHAnsi"/>
           <w:b/>
           <w:sz w:val="20"/>
         </w:rPr>
@@ -1043,6 +1002,7 @@
     <w:p>
       <w:pPr>
         <w:rPr>
+          <w:rFonts w:asciiTheme="majorHAnsi" w:hAnsiTheme="majorHAnsi" w:cstheme="majorHAnsi"/>
           <w:b/>
           <w:sz w:val="20"/>
         </w:rPr>
@@ -1051,6 +1011,7 @@
     <w:p>
       <w:pPr>
         <w:rPr>
+          <w:rFonts w:asciiTheme="majorHAnsi" w:hAnsiTheme="majorHAnsi" w:cstheme="majorHAnsi"/>
           <w:b/>
           <w:sz w:val="20"/>
         </w:rPr>
@@ -1060,18 +1021,28 @@
       <w:pPr>
         <w:jc w:val="center"/>
         <w:rPr>
-          <w:rFonts w:ascii="Arial" w:hAnsi="Arial"/>
+          <w:rFonts w:asciiTheme="majorHAnsi" w:hAnsiTheme="majorHAnsi" w:cstheme="majorHAnsi"/>
           <w:b/>
           <w:sz w:val="32"/>
         </w:rPr>
       </w:pPr>
+      <w:proofErr w:type="spellStart"/>
       <w:r>
         <w:rPr>
-          <w:rFonts w:ascii="Arial" w:hAnsi="Arial"/>
+          <w:rFonts w:asciiTheme="majorHAnsi" w:hAnsiTheme="majorHAnsi" w:cstheme="majorHAnsi"/>
           <w:b/>
           <w:sz w:val="32"/>
         </w:rPr>
-        <w:t>Revision History</w:t>
+        <w:t>Revision</w:t>
+      </w:r>
+      <w:proofErr w:type="spellEnd"/>
+      <w:r>
+        <w:rPr>
+          <w:rFonts w:asciiTheme="majorHAnsi" w:hAnsiTheme="majorHAnsi" w:cstheme="majorHAnsi"/>
+          <w:b/>
+          <w:sz w:val="32"/>
+        </w:rPr>
+        <w:t xml:space="preserve"> History</w:t>
       </w:r>
     </w:p>
     <w:tbl>
@@ -1095,7 +1066,7 @@
       </w:tblGrid>
       <w:tr>
         <w:trPr>
-          <w:trHeight w:val="230"/>
+          <w:trHeight w:val="244"/>
         </w:trPr>
         <w:tc>
           <w:tcPr>
@@ -1111,11 +1082,13 @@
             <w:pPr>
               <w:pStyle w:val="Intestazionetabella"/>
               <w:rPr>
+                <w:rFonts w:asciiTheme="majorHAnsi" w:hAnsiTheme="majorHAnsi" w:cstheme="majorHAnsi"/>
                 <w:sz w:val="20"/>
               </w:rPr>
             </w:pPr>
             <w:r>
               <w:rPr>
+                <w:rFonts w:asciiTheme="majorHAnsi" w:hAnsiTheme="majorHAnsi" w:cstheme="majorHAnsi"/>
                 <w:sz w:val="20"/>
               </w:rPr>
               <w:t>Data</w:t>
@@ -1136,11 +1109,13 @@
             <w:pPr>
               <w:pStyle w:val="Intestazionetabella"/>
               <w:rPr>
+                <w:rFonts w:asciiTheme="majorHAnsi" w:hAnsiTheme="majorHAnsi" w:cstheme="majorHAnsi"/>
                 <w:sz w:val="20"/>
               </w:rPr>
             </w:pPr>
             <w:r>
               <w:rPr>
+                <w:rFonts w:asciiTheme="majorHAnsi" w:hAnsiTheme="majorHAnsi" w:cstheme="majorHAnsi"/>
                 <w:sz w:val="20"/>
               </w:rPr>
               <w:t>Versione</w:t>
@@ -1161,11 +1136,13 @@
             <w:pPr>
               <w:pStyle w:val="Intestazionetabella"/>
               <w:rPr>
+                <w:rFonts w:asciiTheme="majorHAnsi" w:hAnsiTheme="majorHAnsi" w:cstheme="majorHAnsi"/>
                 <w:sz w:val="20"/>
               </w:rPr>
             </w:pPr>
             <w:r>
               <w:rPr>
+                <w:rFonts w:asciiTheme="majorHAnsi" w:hAnsiTheme="majorHAnsi" w:cstheme="majorHAnsi"/>
                 <w:sz w:val="20"/>
               </w:rPr>
               <w:t>Descrizione</w:t>
@@ -1187,11 +1164,13 @@
             <w:pPr>
               <w:pStyle w:val="Intestazionetabella"/>
               <w:rPr>
+                <w:rFonts w:asciiTheme="majorHAnsi" w:hAnsiTheme="majorHAnsi" w:cstheme="majorHAnsi"/>
                 <w:sz w:val="20"/>
               </w:rPr>
             </w:pPr>
             <w:r>
               <w:rPr>
+                <w:rFonts w:asciiTheme="majorHAnsi" w:hAnsiTheme="majorHAnsi" w:cstheme="majorHAnsi"/>
                 <w:sz w:val="20"/>
               </w:rPr>
               <w:t>Autore</w:t>
@@ -1201,7 +1180,7 @@
       </w:tr>
       <w:tr>
         <w:trPr>
-          <w:trHeight w:val="230"/>
+          <w:trHeight w:val="244"/>
         </w:trPr>
         <w:tc>
           <w:tcPr>
@@ -1217,6 +1196,7 @@
               <w:pStyle w:val="Contenutotabella"/>
               <w:jc w:val="center"/>
               <w:rPr>
+                <w:rFonts w:asciiTheme="majorHAnsi" w:hAnsiTheme="majorHAnsi" w:cstheme="majorHAnsi"/>
                 <w:sz w:val="20"/>
               </w:rPr>
             </w:pPr>
@@ -1236,6 +1216,7 @@
               <w:pStyle w:val="Contenutotabella"/>
               <w:jc w:val="center"/>
               <w:rPr>
+                <w:rFonts w:asciiTheme="majorHAnsi" w:hAnsiTheme="majorHAnsi" w:cstheme="majorHAnsi"/>
                 <w:sz w:val="20"/>
               </w:rPr>
             </w:pPr>
@@ -1255,6 +1236,7 @@
               <w:pStyle w:val="Contenutotabella"/>
               <w:jc w:val="center"/>
               <w:rPr>
+                <w:rFonts w:asciiTheme="majorHAnsi" w:hAnsiTheme="majorHAnsi" w:cstheme="majorHAnsi"/>
                 <w:sz w:val="20"/>
               </w:rPr>
             </w:pPr>
@@ -1275,6 +1257,7 @@
               <w:pStyle w:val="Contenutotabella"/>
               <w:jc w:val="center"/>
               <w:rPr>
+                <w:rFonts w:asciiTheme="majorHAnsi" w:hAnsiTheme="majorHAnsi" w:cstheme="majorHAnsi"/>
                 <w:sz w:val="20"/>
               </w:rPr>
             </w:pPr>
@@ -1283,7 +1266,7 @@
       </w:tr>
       <w:tr>
         <w:trPr>
-          <w:trHeight w:val="230"/>
+          <w:trHeight w:val="244"/>
         </w:trPr>
         <w:tc>
           <w:tcPr>
@@ -1298,6 +1281,7 @@
             <w:pPr>
               <w:pStyle w:val="Contenutotabella"/>
               <w:rPr>
+                <w:rFonts w:asciiTheme="majorHAnsi" w:hAnsiTheme="majorHAnsi" w:cstheme="majorHAnsi"/>
                 <w:sz w:val="20"/>
               </w:rPr>
             </w:pPr>
@@ -1316,6 +1300,7 @@
             <w:pPr>
               <w:pStyle w:val="Contenutotabella"/>
               <w:rPr>
+                <w:rFonts w:asciiTheme="majorHAnsi" w:hAnsiTheme="majorHAnsi" w:cstheme="majorHAnsi"/>
                 <w:sz w:val="20"/>
               </w:rPr>
             </w:pPr>
@@ -1334,6 +1319,7 @@
             <w:pPr>
               <w:pStyle w:val="Contenutotabella"/>
               <w:rPr>
+                <w:rFonts w:asciiTheme="majorHAnsi" w:hAnsiTheme="majorHAnsi" w:cstheme="majorHAnsi"/>
                 <w:sz w:val="20"/>
               </w:rPr>
             </w:pPr>
@@ -1353,6 +1339,7 @@
             <w:pPr>
               <w:pStyle w:val="Contenutotabella"/>
               <w:rPr>
+                <w:rFonts w:asciiTheme="majorHAnsi" w:hAnsiTheme="majorHAnsi" w:cstheme="majorHAnsi"/>
                 <w:sz w:val="20"/>
               </w:rPr>
             </w:pPr>
@@ -1361,7 +1348,7 @@
       </w:tr>
       <w:tr>
         <w:trPr>
-          <w:trHeight w:val="230"/>
+          <w:trHeight w:val="244"/>
         </w:trPr>
         <w:tc>
           <w:tcPr>
@@ -1376,6 +1363,7 @@
             <w:pPr>
               <w:pStyle w:val="Contenutotabella"/>
               <w:rPr>
+                <w:rFonts w:asciiTheme="majorHAnsi" w:hAnsiTheme="majorHAnsi" w:cstheme="majorHAnsi"/>
                 <w:sz w:val="20"/>
               </w:rPr>
             </w:pPr>
@@ -1394,6 +1382,7 @@
             <w:pPr>
               <w:pStyle w:val="Contenutotabella"/>
               <w:rPr>
+                <w:rFonts w:asciiTheme="majorHAnsi" w:hAnsiTheme="majorHAnsi" w:cstheme="majorHAnsi"/>
                 <w:sz w:val="20"/>
               </w:rPr>
             </w:pPr>
@@ -1412,6 +1401,7 @@
             <w:pPr>
               <w:pStyle w:val="Contenutotabella"/>
               <w:rPr>
+                <w:rFonts w:asciiTheme="majorHAnsi" w:hAnsiTheme="majorHAnsi" w:cstheme="majorHAnsi"/>
                 <w:sz w:val="20"/>
               </w:rPr>
             </w:pPr>
@@ -1431,6 +1421,7 @@
             <w:pPr>
               <w:pStyle w:val="Contenutotabella"/>
               <w:rPr>
+                <w:rFonts w:asciiTheme="majorHAnsi" w:hAnsiTheme="majorHAnsi" w:cstheme="majorHAnsi"/>
                 <w:sz w:val="20"/>
               </w:rPr>
             </w:pPr>
@@ -1439,7 +1430,7 @@
       </w:tr>
       <w:tr>
         <w:trPr>
-          <w:trHeight w:val="230"/>
+          <w:trHeight w:val="244"/>
         </w:trPr>
         <w:tc>
           <w:tcPr>
@@ -1454,6 +1445,7 @@
             <w:pPr>
               <w:pStyle w:val="Contenutotabella"/>
               <w:rPr>
+                <w:rFonts w:asciiTheme="majorHAnsi" w:hAnsiTheme="majorHAnsi" w:cstheme="majorHAnsi"/>
                 <w:sz w:val="20"/>
               </w:rPr>
             </w:pPr>
@@ -1472,6 +1464,7 @@
             <w:pPr>
               <w:pStyle w:val="Contenutotabella"/>
               <w:rPr>
+                <w:rFonts w:asciiTheme="majorHAnsi" w:hAnsiTheme="majorHAnsi" w:cstheme="majorHAnsi"/>
                 <w:sz w:val="20"/>
               </w:rPr>
             </w:pPr>
@@ -1490,6 +1483,7 @@
             <w:pPr>
               <w:pStyle w:val="Contenutotabella"/>
               <w:rPr>
+                <w:rFonts w:asciiTheme="majorHAnsi" w:hAnsiTheme="majorHAnsi" w:cstheme="majorHAnsi"/>
                 <w:sz w:val="20"/>
               </w:rPr>
             </w:pPr>
@@ -1509,6 +1503,7 @@
             <w:pPr>
               <w:pStyle w:val="Contenutotabella"/>
               <w:rPr>
+                <w:rFonts w:asciiTheme="majorHAnsi" w:hAnsiTheme="majorHAnsi" w:cstheme="majorHAnsi"/>
                 <w:sz w:val="20"/>
               </w:rPr>
             </w:pPr>
@@ -1517,7 +1512,7 @@
       </w:tr>
       <w:tr>
         <w:trPr>
-          <w:trHeight w:val="230"/>
+          <w:trHeight w:val="244"/>
         </w:trPr>
         <w:tc>
           <w:tcPr>
@@ -1532,6 +1527,7 @@
             <w:pPr>
               <w:pStyle w:val="Contenutotabella"/>
               <w:rPr>
+                <w:rFonts w:asciiTheme="majorHAnsi" w:hAnsiTheme="majorHAnsi" w:cstheme="majorHAnsi"/>
                 <w:sz w:val="20"/>
               </w:rPr>
             </w:pPr>
@@ -1550,6 +1546,7 @@
             <w:pPr>
               <w:pStyle w:val="Contenutotabella"/>
               <w:rPr>
+                <w:rFonts w:asciiTheme="majorHAnsi" w:hAnsiTheme="majorHAnsi" w:cstheme="majorHAnsi"/>
                 <w:sz w:val="20"/>
               </w:rPr>
             </w:pPr>
@@ -1568,6 +1565,7 @@
             <w:pPr>
               <w:pStyle w:val="Contenutotabella"/>
               <w:rPr>
+                <w:rFonts w:asciiTheme="majorHAnsi" w:hAnsiTheme="majorHAnsi" w:cstheme="majorHAnsi"/>
                 <w:sz w:val="20"/>
               </w:rPr>
             </w:pPr>
@@ -1587,6 +1585,7 @@
             <w:pPr>
               <w:pStyle w:val="Contenutotabella"/>
               <w:rPr>
+                <w:rFonts w:asciiTheme="majorHAnsi" w:hAnsiTheme="majorHAnsi" w:cstheme="majorHAnsi"/>
                 <w:sz w:val="20"/>
               </w:rPr>
             </w:pPr>
@@ -1595,7 +1594,7 @@
       </w:tr>
       <w:tr>
         <w:trPr>
-          <w:trHeight w:val="230"/>
+          <w:trHeight w:val="244"/>
         </w:trPr>
         <w:tc>
           <w:tcPr>
@@ -1610,6 +1609,7 @@
             <w:pPr>
               <w:pStyle w:val="Contenutotabella"/>
               <w:rPr>
+                <w:rFonts w:asciiTheme="majorHAnsi" w:hAnsiTheme="majorHAnsi" w:cstheme="majorHAnsi"/>
                 <w:sz w:val="20"/>
               </w:rPr>
             </w:pPr>
@@ -1628,6 +1628,7 @@
             <w:pPr>
               <w:pStyle w:val="Contenutotabella"/>
               <w:rPr>
+                <w:rFonts w:asciiTheme="majorHAnsi" w:hAnsiTheme="majorHAnsi" w:cstheme="majorHAnsi"/>
                 <w:sz w:val="20"/>
               </w:rPr>
             </w:pPr>
@@ -1646,6 +1647,7 @@
             <w:pPr>
               <w:pStyle w:val="Contenutotabella"/>
               <w:rPr>
+                <w:rFonts w:asciiTheme="majorHAnsi" w:hAnsiTheme="majorHAnsi" w:cstheme="majorHAnsi"/>
                 <w:sz w:val="20"/>
               </w:rPr>
             </w:pPr>
@@ -1665,6 +1667,7 @@
             <w:pPr>
               <w:pStyle w:val="Contenutotabella"/>
               <w:rPr>
+                <w:rFonts w:asciiTheme="majorHAnsi" w:hAnsiTheme="majorHAnsi" w:cstheme="majorHAnsi"/>
                 <w:sz w:val="20"/>
               </w:rPr>
             </w:pPr>
@@ -1673,7 +1676,7 @@
       </w:tr>
       <w:tr>
         <w:trPr>
-          <w:trHeight w:val="230"/>
+          <w:trHeight w:val="244"/>
         </w:trPr>
         <w:tc>
           <w:tcPr>
@@ -1688,6 +1691,7 @@
             <w:pPr>
               <w:pStyle w:val="Contenutotabella"/>
               <w:rPr>
+                <w:rFonts w:asciiTheme="majorHAnsi" w:hAnsiTheme="majorHAnsi" w:cstheme="majorHAnsi"/>
                 <w:sz w:val="20"/>
               </w:rPr>
             </w:pPr>
@@ -1706,6 +1710,7 @@
             <w:pPr>
               <w:pStyle w:val="Contenutotabella"/>
               <w:rPr>
+                <w:rFonts w:asciiTheme="majorHAnsi" w:hAnsiTheme="majorHAnsi" w:cstheme="majorHAnsi"/>
                 <w:sz w:val="20"/>
               </w:rPr>
             </w:pPr>
@@ -1724,6 +1729,7 @@
             <w:pPr>
               <w:pStyle w:val="Contenutotabella"/>
               <w:rPr>
+                <w:rFonts w:asciiTheme="majorHAnsi" w:hAnsiTheme="majorHAnsi" w:cstheme="majorHAnsi"/>
                 <w:sz w:val="20"/>
               </w:rPr>
             </w:pPr>
@@ -1743,6 +1749,7 @@
             <w:pPr>
               <w:pStyle w:val="Contenutotabella"/>
               <w:rPr>
+                <w:rFonts w:asciiTheme="majorHAnsi" w:hAnsiTheme="majorHAnsi" w:cstheme="majorHAnsi"/>
                 <w:sz w:val="20"/>
               </w:rPr>
             </w:pPr>
@@ -1754,15 +1761,15 @@
       <w:pPr>
         <w:jc w:val="center"/>
         <w:rPr>
-          <w:rFonts w:ascii="Arial" w:hAnsi="Arial"/>
+          <w:rFonts w:asciiTheme="majorHAnsi" w:hAnsiTheme="majorHAnsi" w:cstheme="majorHAnsi"/>
           <w:b/>
           <w:sz w:val="32"/>
         </w:rPr>
         <w:sectPr>
-          <w:headerReference w:type="default" r:id="rId9"/>
-          <w:footerReference w:type="default" r:id="rId10"/>
-          <w:headerReference w:type="first" r:id="rId11"/>
-          <w:footerReference w:type="first" r:id="rId12"/>
+          <w:headerReference w:type="default" r:id="rId10"/>
+          <w:footerReference w:type="default" r:id="rId11"/>
+          <w:headerReference w:type="first" r:id="rId12"/>
+          <w:footerReference w:type="first" r:id="rId13"/>
           <w:footnotePr>
             <w:pos w:val="beneathText"/>
           </w:footnotePr>
@@ -1777,23 +1784,32 @@
     <w:p>
       <w:pPr>
         <w:pStyle w:val="Intestazioneindice"/>
+        <w:rPr>
+          <w:rFonts w:asciiTheme="majorHAnsi" w:hAnsiTheme="majorHAnsi" w:cstheme="majorHAnsi"/>
+        </w:rPr>
       </w:pPr>
     </w:p>
     <w:p>
       <w:pPr>
         <w:pStyle w:val="Intestazioneindice"/>
+        <w:rPr>
+          <w:rFonts w:asciiTheme="majorHAnsi" w:hAnsiTheme="majorHAnsi" w:cstheme="majorHAnsi"/>
+        </w:rPr>
       </w:pPr>
     </w:p>
     <w:p>
       <w:pPr>
         <w:pStyle w:val="Intestazioneindice"/>
+        <w:rPr>
+          <w:rFonts w:asciiTheme="majorHAnsi" w:hAnsiTheme="majorHAnsi" w:cstheme="majorHAnsi"/>
+        </w:rPr>
         <w:sectPr>
-          <w:headerReference w:type="even" r:id="rId13"/>
-          <w:headerReference w:type="default" r:id="rId14"/>
-          <w:footerReference w:type="even" r:id="rId15"/>
-          <w:footerReference w:type="default" r:id="rId16"/>
-          <w:headerReference w:type="first" r:id="rId17"/>
-          <w:footerReference w:type="first" r:id="rId18"/>
+          <w:headerReference w:type="even" r:id="rId14"/>
+          <w:headerReference w:type="default" r:id="rId15"/>
+          <w:footerReference w:type="even" r:id="rId16"/>
+          <w:footerReference w:type="default" r:id="rId17"/>
+          <w:headerReference w:type="first" r:id="rId18"/>
+          <w:footerReference w:type="first" r:id="rId19"/>
           <w:footnotePr>
             <w:pos w:val="beneathText"/>
           </w:footnotePr>
@@ -1810,137 +1826,548 @@
       <w:pPr>
         <w:pStyle w:val="Intestazioneindice"/>
         <w:rPr>
-          <w:rFonts w:ascii="Century Gothic" w:hAnsi="Century Gothic"/>
+          <w:rFonts w:asciiTheme="majorHAnsi" w:hAnsiTheme="majorHAnsi" w:cstheme="majorHAnsi"/>
           <w:sz w:val="36"/>
         </w:rPr>
       </w:pPr>
       <w:r>
         <w:rPr>
-          <w:rFonts w:ascii="Century Gothic" w:hAnsi="Century Gothic"/>
+          <w:rFonts w:asciiTheme="majorHAnsi" w:hAnsiTheme="majorHAnsi" w:cstheme="majorHAnsi"/>
           <w:sz w:val="36"/>
         </w:rPr>
         <w:lastRenderedPageBreak/>
         <w:t>Indice</w:t>
       </w:r>
     </w:p>
-    <w:p>
-      <w:pPr>
-        <w:pStyle w:val="Intestazioneindice"/>
-        <w:rPr>
-          <w:rFonts w:ascii="Century Gothic" w:hAnsi="Century Gothic"/>
-          <w:sz w:val="36"/>
-        </w:rPr>
-      </w:pPr>
-    </w:p>
-    <w:p>
-      <w:pPr>
-        <w:pStyle w:val="Intestazioneindice"/>
-        <w:numPr>
-          <w:ilvl w:val="0"/>
-          <w:numId w:val="11"/>
-        </w:numPr>
-        <w:rPr>
-          <w:rFonts w:ascii="Garamond" w:hAnsi="Garamond"/>
-          <w:sz w:val="26"/>
-          <w:szCs w:val="26"/>
-          <w:u w:val="single"/>
-        </w:rPr>
-      </w:pPr>
-      <w:hyperlink w:anchor="CapitoloA" w:history="1">
-        <w:r>
-          <w:rPr>
-            <w:rStyle w:val="Collegamentoipertestuale"/>
-            <w:rFonts w:ascii="Garamond" w:hAnsi="Garamond"/>
-            <w:sz w:val="26"/>
-            <w:szCs w:val="26"/>
-          </w:rPr>
-          <w:t>Capitolo</w:t>
-        </w:r>
-        <w:r>
-          <w:rPr>
-            <w:rStyle w:val="Collegamentoipertestuale"/>
-            <w:rFonts w:ascii="Garamond" w:hAnsi="Garamond"/>
-            <w:sz w:val="26"/>
-            <w:szCs w:val="26"/>
-          </w:rPr>
-          <w:t xml:space="preserve"> </w:t>
-        </w:r>
-        <w:r>
-          <w:rPr>
-            <w:rStyle w:val="Collegamentoipertestuale"/>
-            <w:rFonts w:ascii="Garamond" w:hAnsi="Garamond"/>
-            <w:sz w:val="26"/>
-            <w:szCs w:val="26"/>
-          </w:rPr>
-          <w:t>A</w:t>
-        </w:r>
-      </w:hyperlink>
-    </w:p>
-    <w:p>
-      <w:pPr>
-        <w:pStyle w:val="Intestazioneindice"/>
-        <w:numPr>
-          <w:ilvl w:val="0"/>
-          <w:numId w:val="11"/>
-        </w:numPr>
-        <w:rPr>
-          <w:rFonts w:ascii="Garamond" w:hAnsi="Garamond"/>
-          <w:sz w:val="26"/>
-          <w:szCs w:val="26"/>
-          <w:u w:val="single"/>
-        </w:rPr>
-      </w:pPr>
-      <w:r>
-        <w:rPr>
-          <w:rFonts w:ascii="Garamond" w:hAnsi="Garamond"/>
-          <w:sz w:val="26"/>
-          <w:szCs w:val="26"/>
-          <w:u w:val="single"/>
-        </w:rPr>
-        <w:t>Capitolo B</w:t>
-      </w:r>
-    </w:p>
-    <w:p>
-      <w:pPr>
-        <w:pStyle w:val="Intestazioneindice"/>
-        <w:numPr>
-          <w:ilvl w:val="0"/>
-          <w:numId w:val="11"/>
-        </w:numPr>
-        <w:rPr>
-          <w:rFonts w:ascii="Garamond" w:hAnsi="Garamond"/>
-          <w:sz w:val="26"/>
-          <w:szCs w:val="26"/>
-          <w:u w:val="single"/>
-        </w:rPr>
-      </w:pPr>
-      <w:r>
-        <w:rPr>
-          <w:rFonts w:ascii="Garamond" w:hAnsi="Garamond"/>
-          <w:sz w:val="26"/>
-          <w:szCs w:val="26"/>
-          <w:u w:val="single"/>
-        </w:rPr>
-        <w:t>Capitolo C</w:t>
-      </w:r>
-    </w:p>
-    <w:p>
-      <w:pPr>
-        <w:pStyle w:val="Sommario5"/>
-      </w:pPr>
-    </w:p>
+    <w:sdt>
+      <w:sdtPr>
+        <w:rPr>
+          <w:rFonts w:cstheme="majorHAnsi"/>
+        </w:rPr>
+        <w:id w:val="-1760368241"/>
+        <w:docPartObj>
+          <w:docPartGallery w:val="Table of Contents"/>
+          <w:docPartUnique/>
+        </w:docPartObj>
+      </w:sdtPr>
+      <w:sdtEndPr>
+        <w:rPr>
+          <w:rFonts w:eastAsia="Lucida Sans Unicode"/>
+          <w:color w:val="auto"/>
+          <w:kern w:val="1"/>
+          <w:sz w:val="24"/>
+          <w:szCs w:val="24"/>
+        </w:rPr>
+      </w:sdtEndPr>
+      <w:sdtContent>
+        <w:p>
+          <w:pPr>
+            <w:pStyle w:val="Titolosommario"/>
+            <w:rPr>
+              <w:rFonts w:cstheme="majorHAnsi"/>
+            </w:rPr>
+          </w:pPr>
+        </w:p>
+        <w:p>
+          <w:pPr>
+            <w:pStyle w:val="Paragrafoelenco"/>
+            <w:numPr>
+              <w:ilvl w:val="0"/>
+              <w:numId w:val="15"/>
+            </w:numPr>
+            <w:rPr>
+              <w:rFonts w:asciiTheme="majorHAnsi" w:hAnsiTheme="majorHAnsi" w:cstheme="majorHAnsi"/>
+            </w:rPr>
+          </w:pPr>
+          <w:r>
+            <w:rPr>
+              <w:rFonts w:asciiTheme="majorHAnsi" w:hAnsiTheme="majorHAnsi" w:cstheme="majorHAnsi"/>
+            </w:rPr>
+            <w:t>Introduzione</w:t>
+          </w:r>
+        </w:p>
+        <w:p>
+          <w:pPr>
+            <w:pStyle w:val="Paragrafoelenco"/>
+            <w:numPr>
+              <w:ilvl w:val="1"/>
+              <w:numId w:val="15"/>
+            </w:numPr>
+            <w:rPr>
+              <w:rFonts w:asciiTheme="majorHAnsi" w:hAnsiTheme="majorHAnsi" w:cstheme="majorHAnsi"/>
+            </w:rPr>
+          </w:pPr>
+          <w:r>
+            <w:rPr>
+              <w:rFonts w:asciiTheme="majorHAnsi" w:hAnsiTheme="majorHAnsi" w:cstheme="majorHAnsi"/>
+            </w:rPr>
+            <w:t>Proposta del sistema</w:t>
+          </w:r>
+        </w:p>
+        <w:p>
+          <w:pPr>
+            <w:pStyle w:val="Paragrafoelenco"/>
+            <w:numPr>
+              <w:ilvl w:val="1"/>
+              <w:numId w:val="15"/>
+            </w:numPr>
+            <w:rPr>
+              <w:rFonts w:asciiTheme="majorHAnsi" w:hAnsiTheme="majorHAnsi" w:cstheme="majorHAnsi"/>
+            </w:rPr>
+          </w:pPr>
+          <w:r>
+            <w:rPr>
+              <w:rFonts w:asciiTheme="majorHAnsi" w:hAnsiTheme="majorHAnsi" w:cstheme="majorHAnsi"/>
+            </w:rPr>
+            <w:t>Scopo del sistema</w:t>
+          </w:r>
+        </w:p>
+        <w:p>
+          <w:pPr>
+            <w:pStyle w:val="Paragrafoelenco"/>
+            <w:numPr>
+              <w:ilvl w:val="0"/>
+              <w:numId w:val="15"/>
+            </w:numPr>
+            <w:rPr>
+              <w:rFonts w:asciiTheme="majorHAnsi" w:hAnsiTheme="majorHAnsi" w:cstheme="majorHAnsi"/>
+            </w:rPr>
+          </w:pPr>
+          <w:r>
+            <w:rPr>
+              <w:rFonts w:asciiTheme="majorHAnsi" w:hAnsiTheme="majorHAnsi" w:cstheme="majorHAnsi"/>
+            </w:rPr>
+            <w:t>Sistema attuale</w:t>
+          </w:r>
+        </w:p>
+        <w:p>
+          <w:pPr>
+            <w:pStyle w:val="Paragrafoelenco"/>
+            <w:numPr>
+              <w:ilvl w:val="0"/>
+              <w:numId w:val="15"/>
+            </w:numPr>
+            <w:rPr>
+              <w:rFonts w:asciiTheme="majorHAnsi" w:hAnsiTheme="majorHAnsi" w:cstheme="majorHAnsi"/>
+            </w:rPr>
+          </w:pPr>
+          <w:r>
+            <w:rPr>
+              <w:rFonts w:asciiTheme="majorHAnsi" w:hAnsiTheme="majorHAnsi" w:cstheme="majorHAnsi"/>
+            </w:rPr>
+            <w:t>Sistema proposto</w:t>
+          </w:r>
+        </w:p>
+        <w:p>
+          <w:pPr>
+            <w:pStyle w:val="Paragrafoelenco"/>
+            <w:numPr>
+              <w:ilvl w:val="1"/>
+              <w:numId w:val="15"/>
+            </w:numPr>
+            <w:rPr>
+              <w:rFonts w:asciiTheme="majorHAnsi" w:hAnsiTheme="majorHAnsi" w:cstheme="majorHAnsi"/>
+            </w:rPr>
+          </w:pPr>
+          <w:proofErr w:type="spellStart"/>
+          <w:r>
+            <w:rPr>
+              <w:rFonts w:asciiTheme="majorHAnsi" w:hAnsiTheme="majorHAnsi" w:cstheme="majorHAnsi"/>
+            </w:rPr>
+            <w:t>Overview</w:t>
+          </w:r>
+          <w:proofErr w:type="spellEnd"/>
+        </w:p>
+        <w:p>
+          <w:pPr>
+            <w:pStyle w:val="Paragrafoelenco"/>
+            <w:numPr>
+              <w:ilvl w:val="1"/>
+              <w:numId w:val="15"/>
+            </w:numPr>
+            <w:rPr>
+              <w:rFonts w:asciiTheme="majorHAnsi" w:hAnsiTheme="majorHAnsi" w:cstheme="majorHAnsi"/>
+            </w:rPr>
+          </w:pPr>
+          <w:r>
+            <w:rPr>
+              <w:rFonts w:asciiTheme="majorHAnsi" w:hAnsiTheme="majorHAnsi" w:cstheme="majorHAnsi"/>
+            </w:rPr>
+            <w:t>Requisiti funzionali</w:t>
+          </w:r>
+        </w:p>
+        <w:p>
+          <w:pPr>
+            <w:pStyle w:val="Paragrafoelenco"/>
+            <w:numPr>
+              <w:ilvl w:val="1"/>
+              <w:numId w:val="15"/>
+            </w:numPr>
+            <w:rPr>
+              <w:rFonts w:asciiTheme="majorHAnsi" w:hAnsiTheme="majorHAnsi" w:cstheme="majorHAnsi"/>
+            </w:rPr>
+          </w:pPr>
+          <w:r>
+            <w:rPr>
+              <w:rFonts w:asciiTheme="majorHAnsi" w:hAnsiTheme="majorHAnsi" w:cstheme="majorHAnsi"/>
+            </w:rPr>
+            <w:t>Requisiti non funzionali</w:t>
+          </w:r>
+        </w:p>
+        <w:p>
+          <w:pPr>
+            <w:pStyle w:val="Paragrafoelenco"/>
+            <w:numPr>
+              <w:ilvl w:val="2"/>
+              <w:numId w:val="15"/>
+            </w:numPr>
+            <w:rPr>
+              <w:rFonts w:asciiTheme="majorHAnsi" w:hAnsiTheme="majorHAnsi" w:cstheme="majorHAnsi"/>
+            </w:rPr>
+          </w:pPr>
+          <w:r>
+            <w:rPr>
+              <w:rFonts w:asciiTheme="majorHAnsi" w:hAnsiTheme="majorHAnsi" w:cstheme="majorHAnsi"/>
+            </w:rPr>
+            <w:t>Usability</w:t>
+          </w:r>
+        </w:p>
+        <w:p>
+          <w:pPr>
+            <w:pStyle w:val="Paragrafoelenco"/>
+            <w:numPr>
+              <w:ilvl w:val="2"/>
+              <w:numId w:val="15"/>
+            </w:numPr>
+            <w:rPr>
+              <w:rFonts w:asciiTheme="majorHAnsi" w:hAnsiTheme="majorHAnsi" w:cstheme="majorHAnsi"/>
+            </w:rPr>
+          </w:pPr>
+          <w:r>
+            <w:rPr>
+              <w:rFonts w:asciiTheme="majorHAnsi" w:hAnsiTheme="majorHAnsi" w:cstheme="majorHAnsi"/>
+            </w:rPr>
+            <w:t>Reliability</w:t>
+          </w:r>
+        </w:p>
+        <w:p>
+          <w:pPr>
+            <w:pStyle w:val="Paragrafoelenco"/>
+            <w:numPr>
+              <w:ilvl w:val="2"/>
+              <w:numId w:val="15"/>
+            </w:numPr>
+            <w:rPr>
+              <w:rFonts w:asciiTheme="majorHAnsi" w:hAnsiTheme="majorHAnsi" w:cstheme="majorHAnsi"/>
+            </w:rPr>
+          </w:pPr>
+          <w:r>
+            <w:rPr>
+              <w:rFonts w:asciiTheme="majorHAnsi" w:hAnsiTheme="majorHAnsi" w:cstheme="majorHAnsi"/>
+            </w:rPr>
+            <w:t>Performance</w:t>
+          </w:r>
+        </w:p>
+        <w:p>
+          <w:pPr>
+            <w:pStyle w:val="Paragrafoelenco"/>
+            <w:numPr>
+              <w:ilvl w:val="2"/>
+              <w:numId w:val="15"/>
+            </w:numPr>
+            <w:rPr>
+              <w:rFonts w:asciiTheme="majorHAnsi" w:hAnsiTheme="majorHAnsi" w:cstheme="majorHAnsi"/>
+            </w:rPr>
+          </w:pPr>
+          <w:proofErr w:type="spellStart"/>
+          <w:r>
+            <w:rPr>
+              <w:rFonts w:asciiTheme="majorHAnsi" w:hAnsiTheme="majorHAnsi" w:cstheme="majorHAnsi"/>
+            </w:rPr>
+            <w:t>Supportability</w:t>
+          </w:r>
+          <w:proofErr w:type="spellEnd"/>
+        </w:p>
+        <w:p>
+          <w:pPr>
+            <w:pStyle w:val="Paragrafoelenco"/>
+            <w:numPr>
+              <w:ilvl w:val="0"/>
+              <w:numId w:val="15"/>
+            </w:numPr>
+            <w:rPr>
+              <w:rFonts w:asciiTheme="majorHAnsi" w:hAnsiTheme="majorHAnsi" w:cstheme="majorHAnsi"/>
+            </w:rPr>
+          </w:pPr>
+          <w:r>
+            <w:rPr>
+              <w:rFonts w:asciiTheme="majorHAnsi" w:hAnsiTheme="majorHAnsi" w:cstheme="majorHAnsi"/>
+            </w:rPr>
+            <w:t>Modello del sistema</w:t>
+          </w:r>
+        </w:p>
+        <w:p>
+          <w:pPr>
+            <w:pStyle w:val="Paragrafoelenco"/>
+            <w:numPr>
+              <w:ilvl w:val="1"/>
+              <w:numId w:val="15"/>
+            </w:numPr>
+            <w:rPr>
+              <w:rFonts w:asciiTheme="majorHAnsi" w:hAnsiTheme="majorHAnsi" w:cstheme="majorHAnsi"/>
+            </w:rPr>
+          </w:pPr>
+          <w:r>
+            <w:rPr>
+              <w:rFonts w:asciiTheme="majorHAnsi" w:hAnsiTheme="majorHAnsi" w:cstheme="majorHAnsi"/>
+            </w:rPr>
+            <w:t>Scenari</w:t>
+          </w:r>
+        </w:p>
+        <w:p>
+          <w:pPr>
+            <w:pStyle w:val="Paragrafoelenco"/>
+            <w:numPr>
+              <w:ilvl w:val="1"/>
+              <w:numId w:val="15"/>
+            </w:numPr>
+            <w:rPr>
+              <w:rFonts w:asciiTheme="majorHAnsi" w:hAnsiTheme="majorHAnsi" w:cstheme="majorHAnsi"/>
+            </w:rPr>
+          </w:pPr>
+          <w:r>
+            <w:rPr>
+              <w:rFonts w:asciiTheme="majorHAnsi" w:hAnsiTheme="majorHAnsi" w:cstheme="majorHAnsi"/>
+            </w:rPr>
+            <w:t>Use case model</w:t>
+          </w:r>
+        </w:p>
+        <w:p>
+          <w:pPr>
+            <w:pStyle w:val="Paragrafoelenco"/>
+            <w:numPr>
+              <w:ilvl w:val="1"/>
+              <w:numId w:val="15"/>
+            </w:numPr>
+            <w:rPr>
+              <w:rFonts w:asciiTheme="majorHAnsi" w:hAnsiTheme="majorHAnsi" w:cstheme="majorHAnsi"/>
+            </w:rPr>
+          </w:pPr>
+          <w:r>
+            <w:rPr>
+              <w:rFonts w:asciiTheme="majorHAnsi" w:hAnsiTheme="majorHAnsi" w:cstheme="majorHAnsi"/>
+            </w:rPr>
+            <w:t xml:space="preserve">Use case </w:t>
+          </w:r>
+          <w:proofErr w:type="spellStart"/>
+          <w:r>
+            <w:rPr>
+              <w:rFonts w:asciiTheme="majorHAnsi" w:hAnsiTheme="majorHAnsi" w:cstheme="majorHAnsi"/>
+            </w:rPr>
+            <w:t>diagram</w:t>
+          </w:r>
+          <w:proofErr w:type="spellEnd"/>
+        </w:p>
+        <w:p>
+          <w:pPr>
+            <w:pStyle w:val="Paragrafoelenco"/>
+            <w:numPr>
+              <w:ilvl w:val="1"/>
+              <w:numId w:val="15"/>
+            </w:numPr>
+            <w:rPr>
+              <w:rFonts w:asciiTheme="majorHAnsi" w:hAnsiTheme="majorHAnsi" w:cstheme="majorHAnsi"/>
+            </w:rPr>
+          </w:pPr>
+          <w:r>
+            <w:rPr>
+              <w:rFonts w:asciiTheme="majorHAnsi" w:hAnsiTheme="majorHAnsi" w:cstheme="majorHAnsi"/>
+            </w:rPr>
+            <w:t>Object model</w:t>
+          </w:r>
+        </w:p>
+        <w:p>
+          <w:pPr>
+            <w:pStyle w:val="Paragrafoelenco"/>
+            <w:numPr>
+              <w:ilvl w:val="1"/>
+              <w:numId w:val="15"/>
+            </w:numPr>
+            <w:rPr>
+              <w:rFonts w:asciiTheme="majorHAnsi" w:hAnsiTheme="majorHAnsi" w:cstheme="majorHAnsi"/>
+            </w:rPr>
+          </w:pPr>
+          <w:r>
+            <w:rPr>
+              <w:rFonts w:asciiTheme="majorHAnsi" w:hAnsiTheme="majorHAnsi" w:cstheme="majorHAnsi"/>
+            </w:rPr>
+            <w:t xml:space="preserve">Class </w:t>
+          </w:r>
+          <w:proofErr w:type="spellStart"/>
+          <w:r>
+            <w:rPr>
+              <w:rFonts w:asciiTheme="majorHAnsi" w:hAnsiTheme="majorHAnsi" w:cstheme="majorHAnsi"/>
+            </w:rPr>
+            <w:t>diagram</w:t>
+          </w:r>
+          <w:proofErr w:type="spellEnd"/>
+        </w:p>
+        <w:p>
+          <w:pPr>
+            <w:pStyle w:val="Paragrafoelenco"/>
+            <w:numPr>
+              <w:ilvl w:val="1"/>
+              <w:numId w:val="15"/>
+            </w:numPr>
+            <w:rPr>
+              <w:rFonts w:asciiTheme="majorHAnsi" w:hAnsiTheme="majorHAnsi" w:cstheme="majorHAnsi"/>
+            </w:rPr>
+          </w:pPr>
+          <w:proofErr w:type="spellStart"/>
+          <w:r>
+            <w:rPr>
+              <w:rFonts w:asciiTheme="majorHAnsi" w:hAnsiTheme="majorHAnsi" w:cstheme="majorHAnsi"/>
+            </w:rPr>
+            <w:t>Sequence</w:t>
+          </w:r>
+          <w:proofErr w:type="spellEnd"/>
+          <w:r>
+            <w:rPr>
+              <w:rFonts w:asciiTheme="majorHAnsi" w:hAnsiTheme="majorHAnsi" w:cstheme="majorHAnsi"/>
+            </w:rPr>
+            <w:t xml:space="preserve"> </w:t>
+          </w:r>
+          <w:proofErr w:type="spellStart"/>
+          <w:r>
+            <w:rPr>
+              <w:rFonts w:asciiTheme="majorHAnsi" w:hAnsiTheme="majorHAnsi" w:cstheme="majorHAnsi"/>
+            </w:rPr>
+            <w:t>diagram</w:t>
+          </w:r>
+          <w:proofErr w:type="spellEnd"/>
+        </w:p>
+        <w:p>
+          <w:pPr>
+            <w:pStyle w:val="Paragrafoelenco"/>
+            <w:numPr>
+              <w:ilvl w:val="1"/>
+              <w:numId w:val="15"/>
+            </w:numPr>
+            <w:rPr>
+              <w:rFonts w:asciiTheme="majorHAnsi" w:hAnsiTheme="majorHAnsi" w:cstheme="majorHAnsi"/>
+            </w:rPr>
+          </w:pPr>
+          <w:proofErr w:type="spellStart"/>
+          <w:r>
+            <w:rPr>
+              <w:rFonts w:asciiTheme="majorHAnsi" w:hAnsiTheme="majorHAnsi" w:cstheme="majorHAnsi"/>
+            </w:rPr>
+            <w:t>Statechart</w:t>
+          </w:r>
+          <w:proofErr w:type="spellEnd"/>
+          <w:r>
+            <w:rPr>
+              <w:rFonts w:asciiTheme="majorHAnsi" w:hAnsiTheme="majorHAnsi" w:cstheme="majorHAnsi"/>
+            </w:rPr>
+            <w:t xml:space="preserve"> </w:t>
+          </w:r>
+          <w:proofErr w:type="spellStart"/>
+          <w:r>
+            <w:rPr>
+              <w:rFonts w:asciiTheme="majorHAnsi" w:hAnsiTheme="majorHAnsi" w:cstheme="majorHAnsi"/>
+            </w:rPr>
+            <w:t>diagram</w:t>
+          </w:r>
+          <w:proofErr w:type="spellEnd"/>
+        </w:p>
+        <w:p>
+          <w:pPr>
+            <w:pStyle w:val="Paragrafoelenco"/>
+            <w:numPr>
+              <w:ilvl w:val="1"/>
+              <w:numId w:val="15"/>
+            </w:numPr>
+            <w:rPr>
+              <w:rFonts w:asciiTheme="majorHAnsi" w:hAnsiTheme="majorHAnsi" w:cstheme="majorHAnsi"/>
+            </w:rPr>
+          </w:pPr>
+          <w:r>
+            <w:rPr>
+              <w:rFonts w:asciiTheme="majorHAnsi" w:hAnsiTheme="majorHAnsi" w:cstheme="majorHAnsi"/>
+            </w:rPr>
+            <w:t xml:space="preserve">Path </w:t>
+          </w:r>
+          <w:proofErr w:type="spellStart"/>
+          <w:r>
+            <w:rPr>
+              <w:rFonts w:asciiTheme="majorHAnsi" w:hAnsiTheme="majorHAnsi" w:cstheme="majorHAnsi"/>
+            </w:rPr>
+            <w:t>navigazionali</w:t>
+          </w:r>
+          <w:proofErr w:type="spellEnd"/>
+        </w:p>
+        <w:p>
+          <w:pPr>
+            <w:pStyle w:val="Paragrafoelenco"/>
+            <w:numPr>
+              <w:ilvl w:val="1"/>
+              <w:numId w:val="15"/>
+            </w:numPr>
+            <w:rPr>
+              <w:rFonts w:asciiTheme="majorHAnsi" w:hAnsiTheme="majorHAnsi" w:cstheme="majorHAnsi"/>
+            </w:rPr>
+          </w:pPr>
+          <w:proofErr w:type="spellStart"/>
+          <w:r>
+            <w:rPr>
+              <w:rFonts w:asciiTheme="majorHAnsi" w:hAnsiTheme="majorHAnsi" w:cstheme="majorHAnsi"/>
+            </w:rPr>
+            <w:t>Mock</w:t>
+          </w:r>
+          <w:proofErr w:type="spellEnd"/>
+          <w:r>
+            <w:rPr>
+              <w:rFonts w:asciiTheme="majorHAnsi" w:hAnsiTheme="majorHAnsi" w:cstheme="majorHAnsi"/>
+            </w:rPr>
+            <w:t>-up</w:t>
+          </w:r>
+        </w:p>
+        <w:p>
+          <w:pPr>
+            <w:rPr>
+              <w:rFonts w:asciiTheme="majorHAnsi" w:hAnsiTheme="majorHAnsi" w:cstheme="majorHAnsi"/>
+            </w:rPr>
+          </w:pPr>
+        </w:p>
+      </w:sdtContent>
+    </w:sdt>
     <w:p>
       <w:pPr>
         <w:pStyle w:val="Sommario5"/>
         <w:ind w:left="0"/>
+        <w:rPr>
+          <w:rFonts w:asciiTheme="majorHAnsi" w:hAnsiTheme="majorHAnsi" w:cstheme="majorHAnsi"/>
+        </w:rPr>
       </w:pPr>
     </w:p>
     <w:p>
       <w:pPr>
         <w:pStyle w:val="Sommario5"/>
         <w:ind w:left="0"/>
+        <w:rPr>
+          <w:rFonts w:asciiTheme="majorHAnsi" w:hAnsiTheme="majorHAnsi" w:cstheme="majorHAnsi"/>
+        </w:rPr>
+      </w:pPr>
+    </w:p>
+    <w:p>
+      <w:pPr>
+        <w:pStyle w:val="Sommario5"/>
+        <w:ind w:left="0"/>
+        <w:rPr>
+          <w:rFonts w:asciiTheme="majorHAnsi" w:hAnsiTheme="majorHAnsi" w:cstheme="majorHAnsi"/>
+        </w:rPr>
         <w:sectPr>
-          <w:footerReference w:type="default" r:id="rId19"/>
+          <w:footerReference w:type="default" r:id="rId20"/>
           <w:footnotePr>
             <w:pos w:val="beneathText"/>
           </w:footnotePr>
@@ -1954,54 +2381,945 @@
     </w:p>
     <w:p>
       <w:pPr>
+        <w:rPr>
+          <w:rFonts w:asciiTheme="majorHAnsi" w:hAnsiTheme="majorHAnsi" w:cstheme="majorHAnsi"/>
+          <w:b/>
+          <w:sz w:val="44"/>
+          <w:szCs w:val="44"/>
+          <w:u w:val="single"/>
+        </w:rPr>
+      </w:pPr>
+      <w:bookmarkStart w:id="0" w:name="CapitoloA"/>
+      <w:r>
+        <w:rPr>
+          <w:rFonts w:asciiTheme="majorHAnsi" w:hAnsiTheme="majorHAnsi" w:cstheme="majorHAnsi"/>
+          <w:b/>
+          <w:sz w:val="44"/>
+          <w:szCs w:val="44"/>
+          <w:u w:val="single"/>
+        </w:rPr>
+        <w:lastRenderedPageBreak/>
+        <w:t>1.Introduzione</w:t>
+      </w:r>
+    </w:p>
+    <w:p>
+      <w:pPr>
+        <w:rPr>
+          <w:rFonts w:asciiTheme="majorHAnsi" w:hAnsiTheme="majorHAnsi" w:cstheme="majorHAnsi"/>
+          <w:b/>
+          <w:sz w:val="44"/>
+          <w:szCs w:val="44"/>
+          <w:u w:val="single"/>
+        </w:rPr>
+      </w:pPr>
+    </w:p>
+    <w:p>
+      <w:pPr>
+        <w:rPr>
+          <w:rFonts w:asciiTheme="majorHAnsi" w:hAnsiTheme="majorHAnsi" w:cstheme="majorHAnsi"/>
+          <w:b/>
+          <w:sz w:val="28"/>
+          <w:szCs w:val="28"/>
+        </w:rPr>
+      </w:pPr>
+      <w:r>
+        <w:rPr>
+          <w:rFonts w:asciiTheme="majorHAnsi" w:hAnsiTheme="majorHAnsi" w:cstheme="majorHAnsi"/>
+          <w:sz w:val="32"/>
+          <w:szCs w:val="32"/>
+        </w:rPr>
+        <w:t xml:space="preserve">1.1 </w:t>
+      </w:r>
+      <w:r>
+        <w:rPr>
+          <w:rFonts w:asciiTheme="majorHAnsi" w:hAnsiTheme="majorHAnsi" w:cstheme="majorHAnsi"/>
+          <w:b/>
+          <w:sz w:val="28"/>
+          <w:szCs w:val="28"/>
+        </w:rPr>
+        <w:t>Proposta del sistema</w:t>
+      </w:r>
+    </w:p>
+    <w:p>
+      <w:pPr>
+        <w:rPr>
+          <w:rFonts w:asciiTheme="majorHAnsi" w:hAnsiTheme="majorHAnsi" w:cstheme="majorHAnsi"/>
+        </w:rPr>
+      </w:pPr>
+      <w:r>
+        <w:rPr>
+          <w:rFonts w:asciiTheme="majorHAnsi" w:hAnsiTheme="majorHAnsi" w:cstheme="majorHAnsi"/>
+        </w:rPr>
+        <w:t>Il sistema è stato progettato</w:t>
+      </w:r>
+      <w:r>
+        <w:rPr>
+          <w:rFonts w:asciiTheme="majorHAnsi" w:hAnsiTheme="majorHAnsi" w:cstheme="majorHAnsi"/>
+        </w:rPr>
+        <w:t xml:space="preserve"> per dare supporto a utenti in cerca di qualche locale particolare o per utenti che semplicemente non conoscono la zona,</w:t>
+      </w:r>
+      <w:r>
+        <w:rPr>
+          <w:rFonts w:asciiTheme="majorHAnsi" w:hAnsiTheme="majorHAnsi" w:cstheme="majorHAnsi"/>
+        </w:rPr>
+        <w:t xml:space="preserve"> inoltre</w:t>
+      </w:r>
+      <w:r>
+        <w:rPr>
+          <w:rFonts w:asciiTheme="majorHAnsi" w:hAnsiTheme="majorHAnsi" w:cstheme="majorHAnsi"/>
+        </w:rPr>
+        <w:t xml:space="preserve"> permette </w:t>
+      </w:r>
+      <w:r>
+        <w:rPr>
+          <w:rFonts w:asciiTheme="majorHAnsi" w:hAnsiTheme="majorHAnsi" w:cstheme="majorHAnsi"/>
+        </w:rPr>
+        <w:t xml:space="preserve">anche </w:t>
+      </w:r>
+      <w:r>
+        <w:rPr>
+          <w:rFonts w:asciiTheme="majorHAnsi" w:hAnsiTheme="majorHAnsi" w:cstheme="majorHAnsi"/>
+        </w:rPr>
+        <w:t>di vedere la votazione del locale e le recensioni fatte da altri utenti.</w:t>
+      </w:r>
+      <w:r>
+        <w:rPr>
+          <w:rFonts w:asciiTheme="majorHAnsi" w:hAnsiTheme="majorHAnsi" w:cstheme="majorHAnsi"/>
+        </w:rPr>
+        <w:t xml:space="preserve"> La ricerca del locale viene divisa in quattro tipologie: Bar, Pub, Enoteche e Discoteche in modo da facilitare ancora di più la ricerca del cliente.</w:t>
+      </w:r>
+    </w:p>
+    <w:p>
+      <w:pPr>
+        <w:rPr>
+          <w:rFonts w:asciiTheme="majorHAnsi" w:hAnsiTheme="majorHAnsi" w:cstheme="majorHAnsi"/>
+        </w:rPr>
+      </w:pPr>
+      <w:r>
+        <w:rPr>
+          <w:rFonts w:asciiTheme="majorHAnsi" w:hAnsiTheme="majorHAnsi" w:cstheme="majorHAnsi"/>
+        </w:rPr>
+        <w:t>A differenza degli altri competitors il nostro sistema permette anche la modifica della propria recensione.</w:t>
+      </w:r>
+    </w:p>
+    <w:p>
+      <w:pPr>
+        <w:rPr>
+          <w:rFonts w:asciiTheme="majorHAnsi" w:hAnsiTheme="majorHAnsi" w:cstheme="majorHAnsi"/>
+        </w:rPr>
+      </w:pPr>
+    </w:p>
+    <w:p>
+      <w:pPr>
+        <w:rPr>
+          <w:rFonts w:asciiTheme="majorHAnsi" w:hAnsiTheme="majorHAnsi" w:cstheme="majorHAnsi"/>
+        </w:rPr>
+      </w:pPr>
+    </w:p>
+    <w:p>
+      <w:pPr>
+        <w:rPr>
+          <w:rFonts w:asciiTheme="majorHAnsi" w:hAnsiTheme="majorHAnsi" w:cstheme="majorHAnsi"/>
+        </w:rPr>
+      </w:pPr>
+    </w:p>
+    <w:p>
+      <w:pPr>
+        <w:rPr>
+          <w:rFonts w:asciiTheme="majorHAnsi" w:hAnsiTheme="majorHAnsi" w:cstheme="majorHAnsi"/>
+        </w:rPr>
+      </w:pPr>
+    </w:p>
+    <w:p>
+      <w:pPr>
+        <w:rPr>
+          <w:rFonts w:asciiTheme="majorHAnsi" w:hAnsiTheme="majorHAnsi" w:cstheme="majorHAnsi"/>
+        </w:rPr>
+      </w:pPr>
+    </w:p>
+    <w:p>
+      <w:pPr>
+        <w:rPr>
+          <w:rFonts w:asciiTheme="majorHAnsi" w:hAnsiTheme="majorHAnsi" w:cstheme="majorHAnsi"/>
+        </w:rPr>
+      </w:pPr>
+    </w:p>
+    <w:p>
+      <w:pPr>
+        <w:rPr>
+          <w:rFonts w:asciiTheme="majorHAnsi" w:hAnsiTheme="majorHAnsi" w:cstheme="majorHAnsi"/>
+          <w:b/>
+          <w:sz w:val="28"/>
+          <w:szCs w:val="28"/>
+        </w:rPr>
+      </w:pPr>
+      <w:r>
+        <w:rPr>
+          <w:rFonts w:asciiTheme="majorHAnsi" w:hAnsiTheme="majorHAnsi" w:cstheme="majorHAnsi"/>
+          <w:b/>
+          <w:sz w:val="28"/>
+          <w:szCs w:val="28"/>
+        </w:rPr>
+        <w:t>1.2 Scopo del sistema</w:t>
+      </w:r>
+    </w:p>
+    <w:p>
+      <w:pPr>
+        <w:rPr>
+          <w:rFonts w:asciiTheme="majorHAnsi" w:hAnsiTheme="majorHAnsi" w:cstheme="majorHAnsi"/>
+          <w:b/>
+          <w:sz w:val="28"/>
+          <w:szCs w:val="28"/>
+        </w:rPr>
+      </w:pPr>
+    </w:p>
+    <w:p>
+      <w:pPr>
+        <w:rPr>
+          <w:rFonts w:asciiTheme="majorHAnsi" w:hAnsiTheme="majorHAnsi" w:cstheme="majorHAnsi"/>
+        </w:rPr>
+      </w:pPr>
+      <w:r>
+        <w:rPr>
+          <w:rFonts w:asciiTheme="majorHAnsi" w:hAnsiTheme="majorHAnsi" w:cstheme="majorHAnsi"/>
+        </w:rPr>
+        <w:t>Le funzionalità da sviluppare sono</w:t>
+      </w:r>
+      <w:r>
+        <w:rPr>
+          <w:rFonts w:asciiTheme="majorHAnsi" w:hAnsiTheme="majorHAnsi" w:cstheme="majorHAnsi"/>
+        </w:rPr>
+        <w:t>:</w:t>
+      </w:r>
+    </w:p>
+    <w:p>
+      <w:pPr>
+        <w:pStyle w:val="Paragrafoelenco"/>
         <w:numPr>
           <w:ilvl w:val="0"/>
-          <w:numId w:val="12"/>
+          <w:numId w:val="16"/>
         </w:numPr>
         <w:rPr>
-          <w:rFonts w:ascii="Century Gothic" w:hAnsi="Century Gothic"/>
+          <w:rFonts w:asciiTheme="majorHAnsi" w:hAnsiTheme="majorHAnsi" w:cstheme="majorHAnsi"/>
+        </w:rPr>
+      </w:pPr>
+      <w:r>
+        <w:rPr>
+          <w:rFonts w:asciiTheme="majorHAnsi" w:hAnsiTheme="majorHAnsi" w:cstheme="majorHAnsi"/>
+        </w:rPr>
+        <w:t>Ricerca del locale:</w:t>
+      </w:r>
+    </w:p>
+    <w:p>
+      <w:pPr>
+        <w:pStyle w:val="Paragrafoelenco"/>
+        <w:numPr>
+          <w:ilvl w:val="1"/>
+          <w:numId w:val="16"/>
+        </w:numPr>
+        <w:rPr>
+          <w:rFonts w:asciiTheme="majorHAnsi" w:hAnsiTheme="majorHAnsi" w:cstheme="majorHAnsi"/>
+        </w:rPr>
+      </w:pPr>
+      <w:r>
+        <w:rPr>
+          <w:rFonts w:asciiTheme="majorHAnsi" w:hAnsiTheme="majorHAnsi" w:cstheme="majorHAnsi"/>
+        </w:rPr>
+        <w:t>Per nome</w:t>
+      </w:r>
+    </w:p>
+    <w:p>
+      <w:pPr>
+        <w:pStyle w:val="Paragrafoelenco"/>
+        <w:numPr>
+          <w:ilvl w:val="1"/>
+          <w:numId w:val="16"/>
+        </w:numPr>
+        <w:rPr>
+          <w:rFonts w:asciiTheme="majorHAnsi" w:hAnsiTheme="majorHAnsi" w:cstheme="majorHAnsi"/>
+        </w:rPr>
+      </w:pPr>
+      <w:r>
+        <w:rPr>
+          <w:rFonts w:asciiTheme="majorHAnsi" w:hAnsiTheme="majorHAnsi" w:cstheme="majorHAnsi"/>
+        </w:rPr>
+        <w:t>Per luogo</w:t>
+      </w:r>
+    </w:p>
+    <w:p>
+      <w:pPr>
+        <w:pStyle w:val="Paragrafoelenco"/>
+        <w:numPr>
+          <w:ilvl w:val="1"/>
+          <w:numId w:val="16"/>
+        </w:numPr>
+        <w:rPr>
+          <w:rFonts w:asciiTheme="majorHAnsi" w:hAnsiTheme="majorHAnsi" w:cstheme="majorHAnsi"/>
+        </w:rPr>
+      </w:pPr>
+      <w:r>
+        <w:rPr>
+          <w:rFonts w:asciiTheme="majorHAnsi" w:hAnsiTheme="majorHAnsi" w:cstheme="majorHAnsi"/>
+        </w:rPr>
+        <w:t>Per GPS</w:t>
+      </w:r>
+    </w:p>
+    <w:p>
+      <w:pPr>
+        <w:rPr>
+          <w:rFonts w:asciiTheme="majorHAnsi" w:hAnsiTheme="majorHAnsi" w:cstheme="majorHAnsi"/>
+        </w:rPr>
+      </w:pPr>
+    </w:p>
+    <w:p>
+      <w:pPr>
+        <w:pStyle w:val="Paragrafoelenco"/>
+        <w:numPr>
+          <w:ilvl w:val="0"/>
+          <w:numId w:val="16"/>
+        </w:numPr>
+        <w:rPr>
+          <w:rFonts w:asciiTheme="majorHAnsi" w:hAnsiTheme="majorHAnsi" w:cstheme="majorHAnsi"/>
+        </w:rPr>
+      </w:pPr>
+      <w:r>
+        <w:rPr>
+          <w:rFonts w:asciiTheme="majorHAnsi" w:hAnsiTheme="majorHAnsi" w:cstheme="majorHAnsi"/>
+        </w:rPr>
+        <w:t>Recensioni:</w:t>
+      </w:r>
+    </w:p>
+    <w:p>
+      <w:pPr>
+        <w:pStyle w:val="Paragrafoelenco"/>
+        <w:numPr>
+          <w:ilvl w:val="1"/>
+          <w:numId w:val="16"/>
+        </w:numPr>
+        <w:rPr>
+          <w:rFonts w:asciiTheme="majorHAnsi" w:hAnsiTheme="majorHAnsi" w:cstheme="majorHAnsi"/>
+        </w:rPr>
+      </w:pPr>
+      <w:r>
+        <w:rPr>
+          <w:rFonts w:asciiTheme="majorHAnsi" w:hAnsiTheme="majorHAnsi" w:cstheme="majorHAnsi"/>
+        </w:rPr>
+        <w:t>Inserimento</w:t>
+      </w:r>
+    </w:p>
+    <w:p>
+      <w:pPr>
+        <w:pStyle w:val="Paragrafoelenco"/>
+        <w:numPr>
+          <w:ilvl w:val="1"/>
+          <w:numId w:val="16"/>
+        </w:numPr>
+        <w:rPr>
+          <w:rFonts w:asciiTheme="majorHAnsi" w:hAnsiTheme="majorHAnsi" w:cstheme="majorHAnsi"/>
+        </w:rPr>
+      </w:pPr>
+      <w:r>
+        <w:rPr>
+          <w:rFonts w:asciiTheme="majorHAnsi" w:hAnsiTheme="majorHAnsi" w:cstheme="majorHAnsi"/>
+        </w:rPr>
+        <w:t xml:space="preserve">Modifica </w:t>
+      </w:r>
+    </w:p>
+    <w:p>
+      <w:pPr>
+        <w:rPr>
+          <w:rFonts w:asciiTheme="majorHAnsi" w:hAnsiTheme="majorHAnsi" w:cstheme="majorHAnsi"/>
+          <w:sz w:val="32"/>
+          <w:szCs w:val="32"/>
+        </w:rPr>
+      </w:pPr>
+    </w:p>
+    <w:p>
+      <w:pPr>
+        <w:rPr>
+          <w:rFonts w:asciiTheme="majorHAnsi" w:hAnsiTheme="majorHAnsi" w:cstheme="majorHAnsi"/>
+          <w:sz w:val="36"/>
+        </w:rPr>
+      </w:pPr>
+    </w:p>
+    <w:bookmarkEnd w:id="0"/>
+    <w:p>
+      <w:pPr>
+        <w:ind w:left="720"/>
+        <w:rPr>
+          <w:rFonts w:asciiTheme="majorHAnsi" w:hAnsiTheme="majorHAnsi" w:cstheme="majorHAnsi"/>
           <w:b/>
           <w:sz w:val="36"/>
           <w:u w:val="single"/>
         </w:rPr>
       </w:pPr>
-      <w:bookmarkStart w:id="0" w:name="CapitoloA"/>
+    </w:p>
+    <w:p>
+      <w:pPr>
+        <w:ind w:left="360"/>
+        <w:rPr>
+          <w:rFonts w:asciiTheme="majorHAnsi" w:hAnsiTheme="majorHAnsi" w:cstheme="majorHAnsi"/>
+          <w:sz w:val="36"/>
+        </w:rPr>
+      </w:pPr>
+    </w:p>
+    <w:p>
+      <w:pPr>
+        <w:ind w:left="360"/>
+        <w:rPr>
+          <w:rFonts w:asciiTheme="majorHAnsi" w:hAnsiTheme="majorHAnsi" w:cstheme="majorHAnsi"/>
+          <w:sz w:val="36"/>
+        </w:rPr>
+      </w:pPr>
+    </w:p>
+    <w:p>
+      <w:pPr>
+        <w:ind w:left="360"/>
+        <w:rPr>
+          <w:rFonts w:asciiTheme="majorHAnsi" w:hAnsiTheme="majorHAnsi" w:cstheme="majorHAnsi"/>
+          <w:sz w:val="36"/>
+        </w:rPr>
+      </w:pPr>
+    </w:p>
+    <w:p>
+      <w:pPr>
+        <w:ind w:left="360"/>
+        <w:rPr>
+          <w:rFonts w:asciiTheme="majorHAnsi" w:hAnsiTheme="majorHAnsi" w:cstheme="majorHAnsi"/>
+          <w:sz w:val="36"/>
+        </w:rPr>
+      </w:pPr>
+    </w:p>
+    <w:p>
+      <w:pPr>
+        <w:ind w:left="360"/>
+        <w:rPr>
+          <w:rFonts w:asciiTheme="majorHAnsi" w:hAnsiTheme="majorHAnsi" w:cstheme="majorHAnsi"/>
+          <w:sz w:val="36"/>
+        </w:rPr>
+      </w:pPr>
+    </w:p>
+    <w:p>
+      <w:pPr>
+        <w:ind w:left="360"/>
+        <w:rPr>
+          <w:rFonts w:asciiTheme="majorHAnsi" w:hAnsiTheme="majorHAnsi" w:cstheme="majorHAnsi"/>
+          <w:sz w:val="36"/>
+        </w:rPr>
+      </w:pPr>
+    </w:p>
+    <w:p>
+      <w:pPr>
+        <w:ind w:left="360"/>
+        <w:rPr>
+          <w:rFonts w:asciiTheme="majorHAnsi" w:hAnsiTheme="majorHAnsi" w:cstheme="majorHAnsi"/>
+          <w:sz w:val="36"/>
+        </w:rPr>
+      </w:pPr>
+    </w:p>
+    <w:p>
+      <w:pPr>
+        <w:ind w:left="360"/>
+        <w:rPr>
+          <w:rFonts w:asciiTheme="majorHAnsi" w:hAnsiTheme="majorHAnsi" w:cstheme="majorHAnsi"/>
+          <w:sz w:val="36"/>
+        </w:rPr>
+      </w:pPr>
+    </w:p>
+    <w:p>
+      <w:pPr>
+        <w:ind w:left="360"/>
+        <w:rPr>
+          <w:rFonts w:asciiTheme="majorHAnsi" w:hAnsiTheme="majorHAnsi" w:cstheme="majorHAnsi"/>
+          <w:b/>
+          <w:sz w:val="44"/>
+          <w:szCs w:val="44"/>
+          <w:u w:val="single"/>
+        </w:rPr>
+      </w:pPr>
+      <w:r>
+        <w:rPr>
+          <w:rFonts w:asciiTheme="majorHAnsi" w:hAnsiTheme="majorHAnsi" w:cstheme="majorHAnsi"/>
+          <w:b/>
+          <w:sz w:val="44"/>
+          <w:szCs w:val="44"/>
+          <w:u w:val="single"/>
+        </w:rPr>
+        <w:lastRenderedPageBreak/>
+        <w:t>2. Sistema attuale</w:t>
+      </w:r>
+    </w:p>
+    <w:p>
+      <w:pPr>
+        <w:ind w:left="360"/>
+        <w:rPr>
+          <w:rFonts w:asciiTheme="majorHAnsi" w:hAnsiTheme="majorHAnsi" w:cstheme="majorHAnsi"/>
+        </w:rPr>
+      </w:pPr>
+    </w:p>
+    <w:p>
+      <w:pPr>
+        <w:ind w:left="360"/>
+        <w:rPr>
+          <w:rFonts w:asciiTheme="majorHAnsi" w:hAnsiTheme="majorHAnsi" w:cstheme="majorHAnsi"/>
+        </w:rPr>
+      </w:pPr>
+      <w:r>
+        <w:rPr>
+          <w:rFonts w:asciiTheme="majorHAnsi" w:hAnsiTheme="majorHAnsi" w:cstheme="majorHAnsi"/>
+        </w:rPr>
+        <w:t>Il sistema che vogliamo realizzare è ancora in fase di Analysis quindi non è stata ancora sviluppata nessuna funzionalità del sistema.</w:t>
+      </w:r>
+    </w:p>
+    <w:p>
+      <w:pPr>
+        <w:ind w:left="360"/>
+        <w:rPr>
+          <w:rFonts w:asciiTheme="majorHAnsi" w:hAnsiTheme="majorHAnsi" w:cstheme="majorHAnsi"/>
+        </w:rPr>
+      </w:pPr>
+    </w:p>
+    <w:p>
+      <w:pPr>
+        <w:ind w:left="360"/>
+        <w:rPr>
+          <w:rFonts w:asciiTheme="majorHAnsi" w:hAnsiTheme="majorHAnsi" w:cstheme="majorHAnsi"/>
+        </w:rPr>
+      </w:pPr>
+    </w:p>
+    <w:p>
+      <w:pPr>
+        <w:ind w:left="360"/>
+        <w:rPr>
+          <w:rFonts w:asciiTheme="majorHAnsi" w:hAnsiTheme="majorHAnsi" w:cstheme="majorHAnsi"/>
+        </w:rPr>
+      </w:pPr>
+    </w:p>
+    <w:p>
+      <w:pPr>
+        <w:ind w:left="360"/>
+        <w:rPr>
+          <w:rFonts w:asciiTheme="majorHAnsi" w:hAnsiTheme="majorHAnsi" w:cstheme="majorHAnsi"/>
+        </w:rPr>
+      </w:pPr>
+    </w:p>
+    <w:p>
+      <w:pPr>
+        <w:ind w:left="360"/>
+        <w:rPr>
+          <w:rFonts w:asciiTheme="majorHAnsi" w:hAnsiTheme="majorHAnsi" w:cstheme="majorHAnsi"/>
+        </w:rPr>
+      </w:pPr>
+    </w:p>
+    <w:p>
+      <w:pPr>
+        <w:ind w:left="360"/>
+        <w:rPr>
+          <w:rFonts w:asciiTheme="majorHAnsi" w:hAnsiTheme="majorHAnsi" w:cstheme="majorHAnsi"/>
+        </w:rPr>
+      </w:pPr>
+    </w:p>
+    <w:p>
+      <w:pPr>
+        <w:ind w:left="360"/>
+        <w:rPr>
+          <w:rFonts w:asciiTheme="majorHAnsi" w:hAnsiTheme="majorHAnsi" w:cstheme="majorHAnsi"/>
+        </w:rPr>
+      </w:pPr>
+    </w:p>
+    <w:p>
+      <w:pPr>
+        <w:ind w:left="360"/>
+        <w:rPr>
+          <w:rFonts w:asciiTheme="majorHAnsi" w:hAnsiTheme="majorHAnsi" w:cstheme="majorHAnsi"/>
+        </w:rPr>
+      </w:pPr>
+    </w:p>
+    <w:p>
+      <w:pPr>
+        <w:ind w:left="360"/>
+        <w:rPr>
+          <w:rFonts w:asciiTheme="majorHAnsi" w:hAnsiTheme="majorHAnsi" w:cstheme="majorHAnsi"/>
+          <w:b/>
+          <w:sz w:val="44"/>
+          <w:szCs w:val="44"/>
+          <w:u w:val="single"/>
+        </w:rPr>
+      </w:pPr>
+      <w:r>
+        <w:rPr>
+          <w:rFonts w:asciiTheme="majorHAnsi" w:hAnsiTheme="majorHAnsi" w:cstheme="majorHAnsi"/>
+          <w:b/>
+          <w:sz w:val="44"/>
+          <w:szCs w:val="44"/>
+          <w:u w:val="single"/>
+        </w:rPr>
+        <w:t>3.Sistema proposto</w:t>
+      </w:r>
+    </w:p>
+    <w:p>
+      <w:pPr>
+        <w:ind w:left="360"/>
+        <w:rPr>
+          <w:rFonts w:asciiTheme="majorHAnsi" w:hAnsiTheme="majorHAnsi" w:cstheme="majorHAnsi"/>
+          <w:b/>
+        </w:rPr>
+      </w:pPr>
+    </w:p>
+    <w:p>
+      <w:pPr>
+        <w:rPr>
+          <w:rFonts w:asciiTheme="majorHAnsi" w:hAnsiTheme="majorHAnsi" w:cstheme="majorHAnsi"/>
+          <w:b/>
+        </w:rPr>
+      </w:pPr>
+      <w:r>
+        <w:rPr>
+          <w:rFonts w:asciiTheme="majorHAnsi" w:hAnsiTheme="majorHAnsi" w:cstheme="majorHAnsi"/>
+          <w:b/>
+        </w:rPr>
+        <w:t xml:space="preserve">3.1 </w:t>
+      </w:r>
+      <w:proofErr w:type="spellStart"/>
+      <w:r>
+        <w:rPr>
+          <w:rFonts w:asciiTheme="majorHAnsi" w:hAnsiTheme="majorHAnsi" w:cstheme="majorHAnsi"/>
+          <w:b/>
+        </w:rPr>
+        <w:t>Overview</w:t>
+      </w:r>
+      <w:proofErr w:type="spellEnd"/>
+    </w:p>
+    <w:p>
+      <w:pPr>
+        <w:ind w:left="360"/>
+        <w:rPr>
+          <w:rFonts w:asciiTheme="majorHAnsi" w:hAnsiTheme="majorHAnsi" w:cstheme="majorHAnsi"/>
+        </w:rPr>
+      </w:pPr>
+      <w:r>
+        <w:rPr>
+          <w:rFonts w:asciiTheme="majorHAnsi" w:hAnsiTheme="majorHAnsi" w:cstheme="majorHAnsi"/>
+        </w:rPr>
+        <w:tab/>
+      </w:r>
+      <w:r>
+        <w:rPr>
+          <w:rFonts w:asciiTheme="majorHAnsi" w:hAnsiTheme="majorHAnsi" w:cstheme="majorHAnsi"/>
+        </w:rPr>
+        <w:tab/>
+      </w:r>
+    </w:p>
+    <w:p>
+      <w:pPr>
+        <w:ind w:left="360"/>
+        <w:rPr>
+          <w:rFonts w:asciiTheme="majorHAnsi" w:hAnsiTheme="majorHAnsi" w:cstheme="majorHAnsi"/>
+        </w:rPr>
+      </w:pPr>
+      <w:r>
+        <w:rPr>
+          <w:rFonts w:asciiTheme="majorHAnsi" w:hAnsiTheme="majorHAnsi" w:cstheme="majorHAnsi"/>
+        </w:rPr>
+        <w:tab/>
+        <w:t xml:space="preserve">Il Requirement Analysis </w:t>
+      </w:r>
+      <w:proofErr w:type="spellStart"/>
+      <w:r>
+        <w:rPr>
+          <w:rFonts w:asciiTheme="majorHAnsi" w:hAnsiTheme="majorHAnsi" w:cstheme="majorHAnsi"/>
+        </w:rPr>
+        <w:t>Document</w:t>
+      </w:r>
+      <w:proofErr w:type="spellEnd"/>
+      <w:r>
+        <w:rPr>
+          <w:rFonts w:asciiTheme="majorHAnsi" w:hAnsiTheme="majorHAnsi" w:cstheme="majorHAnsi"/>
+        </w:rPr>
+        <w:t xml:space="preserve"> si concentra su:</w:t>
+      </w:r>
+    </w:p>
+    <w:p>
+      <w:pPr>
+        <w:ind w:left="360"/>
+        <w:rPr>
+          <w:rFonts w:asciiTheme="majorHAnsi" w:hAnsiTheme="majorHAnsi" w:cstheme="majorHAnsi"/>
+        </w:rPr>
+      </w:pPr>
+    </w:p>
+    <w:p>
+      <w:pPr>
+        <w:pStyle w:val="Paragrafoelenco"/>
+        <w:numPr>
+          <w:ilvl w:val="1"/>
+          <w:numId w:val="16"/>
+        </w:numPr>
+        <w:rPr>
+          <w:rFonts w:asciiTheme="majorHAnsi" w:hAnsiTheme="majorHAnsi" w:cstheme="majorHAnsi"/>
+        </w:rPr>
+      </w:pPr>
+      <w:r>
+        <w:rPr>
+          <w:rFonts w:asciiTheme="majorHAnsi" w:hAnsiTheme="majorHAnsi" w:cstheme="majorHAnsi"/>
+        </w:rPr>
+        <w:t>Requisiti funzionali</w:t>
+      </w:r>
+    </w:p>
+    <w:p>
+      <w:pPr>
+        <w:pStyle w:val="Paragrafoelenco"/>
+        <w:numPr>
+          <w:ilvl w:val="1"/>
+          <w:numId w:val="16"/>
+        </w:numPr>
+        <w:rPr>
+          <w:rFonts w:asciiTheme="majorHAnsi" w:hAnsiTheme="majorHAnsi" w:cstheme="majorHAnsi"/>
+        </w:rPr>
+      </w:pPr>
+      <w:r>
+        <w:rPr>
+          <w:rFonts w:asciiTheme="majorHAnsi" w:hAnsiTheme="majorHAnsi" w:cstheme="majorHAnsi"/>
+        </w:rPr>
+        <w:t>Requisiti non funzionali</w:t>
+      </w:r>
+    </w:p>
+    <w:p>
+      <w:pPr>
+        <w:pStyle w:val="Paragrafoelenco"/>
+        <w:numPr>
+          <w:ilvl w:val="1"/>
+          <w:numId w:val="16"/>
+        </w:numPr>
+        <w:rPr>
+          <w:rFonts w:asciiTheme="majorHAnsi" w:hAnsiTheme="majorHAnsi" w:cstheme="majorHAnsi"/>
+        </w:rPr>
+      </w:pPr>
+      <w:r>
+        <w:rPr>
+          <w:rFonts w:asciiTheme="majorHAnsi" w:hAnsiTheme="majorHAnsi" w:cstheme="majorHAnsi"/>
+        </w:rPr>
+        <w:t>Scenari</w:t>
+      </w:r>
+    </w:p>
+    <w:p>
+      <w:pPr>
+        <w:pStyle w:val="Paragrafoelenco"/>
+        <w:numPr>
+          <w:ilvl w:val="1"/>
+          <w:numId w:val="16"/>
+        </w:numPr>
+        <w:rPr>
+          <w:rFonts w:asciiTheme="majorHAnsi" w:hAnsiTheme="majorHAnsi" w:cstheme="majorHAnsi"/>
+        </w:rPr>
+      </w:pPr>
+      <w:r>
+        <w:rPr>
+          <w:rFonts w:asciiTheme="majorHAnsi" w:hAnsiTheme="majorHAnsi" w:cstheme="majorHAnsi"/>
+        </w:rPr>
+        <w:t>Use case model</w:t>
+      </w:r>
+    </w:p>
+    <w:p>
+      <w:pPr>
+        <w:pStyle w:val="Paragrafoelenco"/>
+        <w:numPr>
+          <w:ilvl w:val="1"/>
+          <w:numId w:val="16"/>
+        </w:numPr>
+        <w:rPr>
+          <w:rFonts w:asciiTheme="majorHAnsi" w:hAnsiTheme="majorHAnsi" w:cstheme="majorHAnsi"/>
+        </w:rPr>
+      </w:pPr>
+      <w:r>
+        <w:rPr>
+          <w:rFonts w:asciiTheme="majorHAnsi" w:hAnsiTheme="majorHAnsi" w:cstheme="majorHAnsi"/>
+        </w:rPr>
+        <w:t xml:space="preserve">Use case </w:t>
+      </w:r>
+      <w:proofErr w:type="spellStart"/>
+      <w:r>
+        <w:rPr>
+          <w:rFonts w:asciiTheme="majorHAnsi" w:hAnsiTheme="majorHAnsi" w:cstheme="majorHAnsi"/>
+        </w:rPr>
+        <w:t>diagram</w:t>
+      </w:r>
+      <w:proofErr w:type="spellEnd"/>
+    </w:p>
+    <w:p>
+      <w:pPr>
+        <w:pStyle w:val="Paragrafoelenco"/>
+        <w:numPr>
+          <w:ilvl w:val="1"/>
+          <w:numId w:val="16"/>
+        </w:numPr>
+        <w:rPr>
+          <w:rFonts w:asciiTheme="majorHAnsi" w:hAnsiTheme="majorHAnsi" w:cstheme="majorHAnsi"/>
+        </w:rPr>
+      </w:pPr>
+      <w:r>
+        <w:rPr>
+          <w:rFonts w:asciiTheme="majorHAnsi" w:hAnsiTheme="majorHAnsi" w:cstheme="majorHAnsi"/>
+        </w:rPr>
+        <w:t>Object model</w:t>
+      </w:r>
+    </w:p>
+    <w:p>
+      <w:pPr>
+        <w:pStyle w:val="Paragrafoelenco"/>
+        <w:numPr>
+          <w:ilvl w:val="1"/>
+          <w:numId w:val="16"/>
+        </w:numPr>
+        <w:rPr>
+          <w:rFonts w:asciiTheme="majorHAnsi" w:hAnsiTheme="majorHAnsi" w:cstheme="majorHAnsi"/>
+        </w:rPr>
+      </w:pPr>
+      <w:r>
+        <w:rPr>
+          <w:rFonts w:asciiTheme="majorHAnsi" w:hAnsiTheme="majorHAnsi" w:cstheme="majorHAnsi"/>
+        </w:rPr>
+        <w:t xml:space="preserve">Class </w:t>
+      </w:r>
+      <w:proofErr w:type="spellStart"/>
+      <w:r>
+        <w:rPr>
+          <w:rFonts w:asciiTheme="majorHAnsi" w:hAnsiTheme="majorHAnsi" w:cstheme="majorHAnsi"/>
+        </w:rPr>
+        <w:t>diagram</w:t>
+      </w:r>
+      <w:proofErr w:type="spellEnd"/>
+    </w:p>
+    <w:p>
+      <w:pPr>
+        <w:pStyle w:val="Paragrafoelenco"/>
+        <w:numPr>
+          <w:ilvl w:val="1"/>
+          <w:numId w:val="16"/>
+        </w:numPr>
+        <w:rPr>
+          <w:rFonts w:asciiTheme="majorHAnsi" w:hAnsiTheme="majorHAnsi" w:cstheme="majorHAnsi"/>
+        </w:rPr>
+      </w:pPr>
+      <w:proofErr w:type="spellStart"/>
+      <w:r>
+        <w:rPr>
+          <w:rFonts w:asciiTheme="majorHAnsi" w:hAnsiTheme="majorHAnsi" w:cstheme="majorHAnsi"/>
+        </w:rPr>
+        <w:t>Sequence</w:t>
+      </w:r>
+      <w:proofErr w:type="spellEnd"/>
+      <w:r>
+        <w:rPr>
+          <w:rFonts w:asciiTheme="majorHAnsi" w:hAnsiTheme="majorHAnsi" w:cstheme="majorHAnsi"/>
+        </w:rPr>
+        <w:t xml:space="preserve"> </w:t>
+      </w:r>
+      <w:proofErr w:type="spellStart"/>
+      <w:r>
+        <w:rPr>
+          <w:rFonts w:asciiTheme="majorHAnsi" w:hAnsiTheme="majorHAnsi" w:cstheme="majorHAnsi"/>
+        </w:rPr>
+        <w:t>diagram</w:t>
+      </w:r>
+      <w:proofErr w:type="spellEnd"/>
+    </w:p>
+    <w:p>
+      <w:pPr>
+        <w:pStyle w:val="Paragrafoelenco"/>
+        <w:numPr>
+          <w:ilvl w:val="1"/>
+          <w:numId w:val="16"/>
+        </w:numPr>
+        <w:rPr>
+          <w:rFonts w:asciiTheme="majorHAnsi" w:hAnsiTheme="majorHAnsi" w:cstheme="majorHAnsi"/>
+        </w:rPr>
+      </w:pPr>
+      <w:proofErr w:type="spellStart"/>
+      <w:r>
+        <w:rPr>
+          <w:rFonts w:asciiTheme="majorHAnsi" w:hAnsiTheme="majorHAnsi" w:cstheme="majorHAnsi"/>
+        </w:rPr>
+        <w:t>Statechart</w:t>
+      </w:r>
+      <w:proofErr w:type="spellEnd"/>
+      <w:r>
+        <w:rPr>
+          <w:rFonts w:asciiTheme="majorHAnsi" w:hAnsiTheme="majorHAnsi" w:cstheme="majorHAnsi"/>
+        </w:rPr>
+        <w:t xml:space="preserve"> </w:t>
+      </w:r>
+      <w:proofErr w:type="spellStart"/>
+      <w:r>
+        <w:rPr>
+          <w:rFonts w:asciiTheme="majorHAnsi" w:hAnsiTheme="majorHAnsi" w:cstheme="majorHAnsi"/>
+        </w:rPr>
+        <w:t>diagram</w:t>
+      </w:r>
+      <w:proofErr w:type="spellEnd"/>
+    </w:p>
+    <w:p>
+      <w:pPr>
+        <w:rPr>
+          <w:rFonts w:asciiTheme="majorHAnsi" w:hAnsiTheme="majorHAnsi" w:cstheme="majorHAnsi"/>
+        </w:rPr>
+      </w:pPr>
+    </w:p>
+    <w:p>
+      <w:pPr>
+        <w:rPr>
+          <w:rFonts w:asciiTheme="majorHAnsi" w:hAnsiTheme="majorHAnsi" w:cstheme="majorHAnsi"/>
+        </w:rPr>
+      </w:pPr>
+    </w:p>
+    <w:p>
+      <w:pPr>
+        <w:rPr>
+          <w:rFonts w:asciiTheme="majorHAnsi" w:hAnsiTheme="majorHAnsi" w:cstheme="majorHAnsi"/>
+        </w:rPr>
+      </w:pPr>
+    </w:p>
+    <w:p>
+      <w:pPr>
+        <w:rPr>
+          <w:rFonts w:asciiTheme="majorHAnsi" w:hAnsiTheme="majorHAnsi" w:cstheme="majorHAnsi"/>
+          <w:b/>
+        </w:rPr>
+      </w:pPr>
+      <w:r>
+        <w:rPr>
+          <w:rFonts w:asciiTheme="majorHAnsi" w:hAnsiTheme="majorHAnsi" w:cstheme="majorHAnsi"/>
+          <w:b/>
+        </w:rPr>
+        <w:t>3.2 Requisiti funzionali</w:t>
+      </w:r>
+    </w:p>
+    <w:p>
+      <w:pPr>
+        <w:rPr>
+          <w:rFonts w:asciiTheme="majorHAnsi" w:hAnsiTheme="majorHAnsi" w:cstheme="majorHAnsi"/>
+          <w:b/>
+        </w:rPr>
+      </w:pPr>
       <w:bookmarkStart w:id="1" w:name="_GoBack"/>
       <w:bookmarkEnd w:id="1"/>
-      <w:r>
-        <w:rPr>
-          <w:rFonts w:ascii="Century Gothic" w:hAnsi="Century Gothic"/>
+    </w:p>
+    <w:p>
+      <w:pPr>
+        <w:rPr>
+          <w:rFonts w:asciiTheme="majorHAnsi" w:hAnsiTheme="majorHAnsi" w:cstheme="majorHAnsi"/>
           <w:b/>
-          <w:sz w:val="36"/>
-          <w:u w:val="single"/>
-        </w:rPr>
-        <w:lastRenderedPageBreak/>
-        <w:t>Capitolo A</w:t>
-      </w:r>
-    </w:p>
-    <w:bookmarkEnd w:id="0"/>
-    <w:p>
-      <w:pPr>
-        <w:ind w:left="720"/>
-        <w:rPr>
-          <w:rFonts w:ascii="Century Gothic" w:hAnsi="Century Gothic"/>
-          <w:b/>
-          <w:sz w:val="36"/>
-          <w:u w:val="single"/>
-        </w:rPr>
-      </w:pPr>
-    </w:p>
-    <w:p>
-      <w:pPr>
-        <w:ind w:left="360"/>
-        <w:rPr>
-          <w:rFonts w:ascii="Century Gothic" w:hAnsi="Century Gothic"/>
-          <w:sz w:val="36"/>
+        </w:rPr>
+      </w:pPr>
+    </w:p>
+    <w:p>
+      <w:pPr>
+        <w:rPr>
+          <w:rFonts w:asciiTheme="majorHAnsi" w:hAnsiTheme="majorHAnsi" w:cstheme="majorHAnsi"/>
         </w:rPr>
       </w:pPr>
     </w:p>
     <w:sectPr>
-      <w:footerReference w:type="default" r:id="rId20"/>
+      <w:footerReference w:type="default" r:id="rId21"/>
       <w:footnotePr>
         <w:pos w:val="beneathText"/>
       </w:footnotePr>
@@ -2016,7 +3334,7 @@
 </file>
 
 <file path=word/endnotes.xml><?xml version="1.0" encoding="utf-8"?>
-<w:endnotes xmlns:wpc="http://schemas.microsoft.com/office/word/2010/wordprocessingCanvas" xmlns:cx="http://schemas.microsoft.com/office/drawing/2014/chartex" xmlns:mc="http://schemas.openxmlformats.org/markup-compatibility/2006" xmlns:o="urn:schemas-microsoft-com:office:office" xmlns:r="http://schemas.openxmlformats.org/officeDocument/2006/relationships" xmlns:m="http://schemas.openxmlformats.org/officeDocument/2006/math" xmlns:v="urn:schemas-microsoft-com:vml" xmlns:wp14="http://schemas.microsoft.com/office/word/2010/wordprocessingDrawing" xmlns:wp="http://schemas.openxmlformats.org/drawingml/2006/wordprocessingDrawing" xmlns:w10="urn:schemas-microsoft-com:office:word" xmlns:w="http://schemas.openxmlformats.org/wordprocessingml/2006/main" xmlns:w14="http://schemas.microsoft.com/office/word/2010/wordml" xmlns:w15="http://schemas.microsoft.com/office/word/2012/wordml" xmlns:w16se="http://schemas.microsoft.com/office/word/2015/wordml/symex" xmlns:wpg="http://schemas.microsoft.com/office/word/2010/wordprocessingGroup" xmlns:wpi="http://schemas.microsoft.com/office/word/2010/wordprocessingInk" xmlns:wne="http://schemas.microsoft.com/office/word/2006/wordml" xmlns:wps="http://schemas.microsoft.com/office/word/2010/wordprocessingShape" mc:Ignorable="w14 w15 w16se wp14">
+<w:endnotes xmlns:wpc="http://schemas.microsoft.com/office/word/2010/wordprocessingCanvas" xmlns:cx="http://schemas.microsoft.com/office/drawing/2014/chartex" xmlns:cx1="http://schemas.microsoft.com/office/drawing/2015/9/8/chartex" xmlns:cx2="http://schemas.microsoft.com/office/drawing/2015/10/21/chartex" xmlns:cx3="http://schemas.microsoft.com/office/drawing/2016/5/9/chartex" xmlns:cx4="http://schemas.microsoft.com/office/drawing/2016/5/10/chartex" xmlns:cx5="http://schemas.microsoft.com/office/drawing/2016/5/11/chartex" xmlns:cx6="http://schemas.microsoft.com/office/drawing/2016/5/12/chartex" xmlns:cx7="http://schemas.microsoft.com/office/drawing/2016/5/13/chartex" xmlns:cx8="http://schemas.microsoft.com/office/drawing/2016/5/14/chartex" xmlns:mc="http://schemas.openxmlformats.org/markup-compatibility/2006" xmlns:aink="http://schemas.microsoft.com/office/drawing/2016/ink" xmlns:am3d="http://schemas.microsoft.com/office/drawing/2017/model3d" xmlns:o="urn:schemas-microsoft-com:office:office" xmlns:r="http://schemas.openxmlformats.org/officeDocument/2006/relationships" xmlns:m="http://schemas.openxmlformats.org/officeDocument/2006/math" xmlns:v="urn:schemas-microsoft-com:vml" xmlns:wp14="http://schemas.microsoft.com/office/word/2010/wordprocessingDrawing" xmlns:wp="http://schemas.openxmlformats.org/drawingml/2006/wordprocessingDrawing" xmlns:w10="urn:schemas-microsoft-com:office:word" xmlns:w="http://schemas.openxmlformats.org/wordprocessingml/2006/main" xmlns:w14="http://schemas.microsoft.com/office/word/2010/wordml" xmlns:w15="http://schemas.microsoft.com/office/word/2012/wordml" xmlns:w16cid="http://schemas.microsoft.com/office/word/2016/wordml/cid" xmlns:w16se="http://schemas.microsoft.com/office/word/2015/wordml/symex" xmlns:wpg="http://schemas.microsoft.com/office/word/2010/wordprocessingGroup" xmlns:wpi="http://schemas.microsoft.com/office/word/2010/wordprocessingInk" xmlns:wne="http://schemas.microsoft.com/office/word/2006/wordml" xmlns:wps="http://schemas.microsoft.com/office/word/2010/wordprocessingShape" mc:Ignorable="w14 w15 w16se w16cid wp14">
   <w:endnote w:type="separator" w:id="-1">
     <w:p>
       <w:r>
@@ -2035,7 +3353,7 @@
 </file>
 
 <file path=word/footer1.xml><?xml version="1.0" encoding="utf-8"?>
-<w:ftr xmlns:wpc="http://schemas.microsoft.com/office/word/2010/wordprocessingCanvas" xmlns:cx="http://schemas.microsoft.com/office/drawing/2014/chartex" xmlns:mc="http://schemas.openxmlformats.org/markup-compatibility/2006" xmlns:o="urn:schemas-microsoft-com:office:office" xmlns:r="http://schemas.openxmlformats.org/officeDocument/2006/relationships" xmlns:m="http://schemas.openxmlformats.org/officeDocument/2006/math" xmlns:v="urn:schemas-microsoft-com:vml" xmlns:wp14="http://schemas.microsoft.com/office/word/2010/wordprocessingDrawing" xmlns:wp="http://schemas.openxmlformats.org/drawingml/2006/wordprocessingDrawing" xmlns:w10="urn:schemas-microsoft-com:office:word" xmlns:w="http://schemas.openxmlformats.org/wordprocessingml/2006/main" xmlns:w14="http://schemas.microsoft.com/office/word/2010/wordml" xmlns:w15="http://schemas.microsoft.com/office/word/2012/wordml" xmlns:w16se="http://schemas.microsoft.com/office/word/2015/wordml/symex" xmlns:wpg="http://schemas.microsoft.com/office/word/2010/wordprocessingGroup" xmlns:wpi="http://schemas.microsoft.com/office/word/2010/wordprocessingInk" xmlns:wne="http://schemas.microsoft.com/office/word/2006/wordml" xmlns:wps="http://schemas.microsoft.com/office/word/2010/wordprocessingShape" mc:Ignorable="w14 w15 w16se wp14">
+<w:ftr xmlns:wpc="http://schemas.microsoft.com/office/word/2010/wordprocessingCanvas" xmlns:cx="http://schemas.microsoft.com/office/drawing/2014/chartex" xmlns:cx1="http://schemas.microsoft.com/office/drawing/2015/9/8/chartex" xmlns:cx2="http://schemas.microsoft.com/office/drawing/2015/10/21/chartex" xmlns:cx3="http://schemas.microsoft.com/office/drawing/2016/5/9/chartex" xmlns:cx4="http://schemas.microsoft.com/office/drawing/2016/5/10/chartex" xmlns:cx5="http://schemas.microsoft.com/office/drawing/2016/5/11/chartex" xmlns:cx6="http://schemas.microsoft.com/office/drawing/2016/5/12/chartex" xmlns:cx7="http://schemas.microsoft.com/office/drawing/2016/5/13/chartex" xmlns:cx8="http://schemas.microsoft.com/office/drawing/2016/5/14/chartex" xmlns:mc="http://schemas.openxmlformats.org/markup-compatibility/2006" xmlns:aink="http://schemas.microsoft.com/office/drawing/2016/ink" xmlns:am3d="http://schemas.microsoft.com/office/drawing/2017/model3d" xmlns:o="urn:schemas-microsoft-com:office:office" xmlns:r="http://schemas.openxmlformats.org/officeDocument/2006/relationships" xmlns:m="http://schemas.openxmlformats.org/officeDocument/2006/math" xmlns:v="urn:schemas-microsoft-com:vml" xmlns:wp14="http://schemas.microsoft.com/office/word/2010/wordprocessingDrawing" xmlns:wp="http://schemas.openxmlformats.org/drawingml/2006/wordprocessingDrawing" xmlns:w10="urn:schemas-microsoft-com:office:word" xmlns:w="http://schemas.openxmlformats.org/wordprocessingml/2006/main" xmlns:w14="http://schemas.microsoft.com/office/word/2010/wordml" xmlns:w15="http://schemas.microsoft.com/office/word/2012/wordml" xmlns:w16cid="http://schemas.microsoft.com/office/word/2016/wordml/cid" xmlns:w16se="http://schemas.microsoft.com/office/word/2015/wordml/symex" xmlns:wpg="http://schemas.microsoft.com/office/word/2010/wordprocessingGroup" xmlns:wpi="http://schemas.microsoft.com/office/word/2010/wordprocessingInk" xmlns:wne="http://schemas.microsoft.com/office/word/2006/wordml" xmlns:wps="http://schemas.microsoft.com/office/word/2010/wordprocessingShape" mc:Ignorable="w14 w15 w16se w16cid wp14">
   <w:tbl>
     <w:tblPr>
       <w:tblW w:w="0" w:type="auto"/>
@@ -2221,19 +3539,19 @@
 </file>
 
 <file path=word/footer2.xml><?xml version="1.0" encoding="utf-8"?>
-<w:ftr xmlns:wpc="http://schemas.microsoft.com/office/word/2010/wordprocessingCanvas" xmlns:cx="http://schemas.microsoft.com/office/drawing/2014/chartex" xmlns:mc="http://schemas.openxmlformats.org/markup-compatibility/2006" xmlns:o="urn:schemas-microsoft-com:office:office" xmlns:r="http://schemas.openxmlformats.org/officeDocument/2006/relationships" xmlns:m="http://schemas.openxmlformats.org/officeDocument/2006/math" xmlns:v="urn:schemas-microsoft-com:vml" xmlns:wp14="http://schemas.microsoft.com/office/word/2010/wordprocessingDrawing" xmlns:wp="http://schemas.openxmlformats.org/drawingml/2006/wordprocessingDrawing" xmlns:w10="urn:schemas-microsoft-com:office:word" xmlns:w="http://schemas.openxmlformats.org/wordprocessingml/2006/main" xmlns:w14="http://schemas.microsoft.com/office/word/2010/wordml" xmlns:w15="http://schemas.microsoft.com/office/word/2012/wordml" xmlns:w16se="http://schemas.microsoft.com/office/word/2015/wordml/symex" xmlns:wpg="http://schemas.microsoft.com/office/word/2010/wordprocessingGroup" xmlns:wpi="http://schemas.microsoft.com/office/word/2010/wordprocessingInk" xmlns:wne="http://schemas.microsoft.com/office/word/2006/wordml" xmlns:wps="http://schemas.microsoft.com/office/word/2010/wordprocessingShape" mc:Ignorable="w14 w15 w16se wp14">
+<w:ftr xmlns:wpc="http://schemas.microsoft.com/office/word/2010/wordprocessingCanvas" xmlns:cx="http://schemas.microsoft.com/office/drawing/2014/chartex" xmlns:cx1="http://schemas.microsoft.com/office/drawing/2015/9/8/chartex" xmlns:cx2="http://schemas.microsoft.com/office/drawing/2015/10/21/chartex" xmlns:cx3="http://schemas.microsoft.com/office/drawing/2016/5/9/chartex" xmlns:cx4="http://schemas.microsoft.com/office/drawing/2016/5/10/chartex" xmlns:cx5="http://schemas.microsoft.com/office/drawing/2016/5/11/chartex" xmlns:cx6="http://schemas.microsoft.com/office/drawing/2016/5/12/chartex" xmlns:cx7="http://schemas.microsoft.com/office/drawing/2016/5/13/chartex" xmlns:cx8="http://schemas.microsoft.com/office/drawing/2016/5/14/chartex" xmlns:mc="http://schemas.openxmlformats.org/markup-compatibility/2006" xmlns:aink="http://schemas.microsoft.com/office/drawing/2016/ink" xmlns:am3d="http://schemas.microsoft.com/office/drawing/2017/model3d" xmlns:o="urn:schemas-microsoft-com:office:office" xmlns:r="http://schemas.openxmlformats.org/officeDocument/2006/relationships" xmlns:m="http://schemas.openxmlformats.org/officeDocument/2006/math" xmlns:v="urn:schemas-microsoft-com:vml" xmlns:wp14="http://schemas.microsoft.com/office/word/2010/wordprocessingDrawing" xmlns:wp="http://schemas.openxmlformats.org/drawingml/2006/wordprocessingDrawing" xmlns:w10="urn:schemas-microsoft-com:office:word" xmlns:w="http://schemas.openxmlformats.org/wordprocessingml/2006/main" xmlns:w14="http://schemas.microsoft.com/office/word/2010/wordml" xmlns:w15="http://schemas.microsoft.com/office/word/2012/wordml" xmlns:w16cid="http://schemas.microsoft.com/office/word/2016/wordml/cid" xmlns:w16se="http://schemas.microsoft.com/office/word/2015/wordml/symex" xmlns:wpg="http://schemas.microsoft.com/office/word/2010/wordprocessingGroup" xmlns:wpi="http://schemas.microsoft.com/office/word/2010/wordprocessingInk" xmlns:wne="http://schemas.microsoft.com/office/word/2006/wordml" xmlns:wps="http://schemas.microsoft.com/office/word/2010/wordprocessingShape" mc:Ignorable="w14 w15 w16se w16cid wp14">
   <w:p/>
 </w:ftr>
 </file>
 
 <file path=word/footer3.xml><?xml version="1.0" encoding="utf-8"?>
-<w:ftr xmlns:wpc="http://schemas.microsoft.com/office/word/2010/wordprocessingCanvas" xmlns:cx="http://schemas.microsoft.com/office/drawing/2014/chartex" xmlns:mc="http://schemas.openxmlformats.org/markup-compatibility/2006" xmlns:o="urn:schemas-microsoft-com:office:office" xmlns:r="http://schemas.openxmlformats.org/officeDocument/2006/relationships" xmlns:m="http://schemas.openxmlformats.org/officeDocument/2006/math" xmlns:v="urn:schemas-microsoft-com:vml" xmlns:wp14="http://schemas.microsoft.com/office/word/2010/wordprocessingDrawing" xmlns:wp="http://schemas.openxmlformats.org/drawingml/2006/wordprocessingDrawing" xmlns:w10="urn:schemas-microsoft-com:office:word" xmlns:w="http://schemas.openxmlformats.org/wordprocessingml/2006/main" xmlns:w14="http://schemas.microsoft.com/office/word/2010/wordml" xmlns:w15="http://schemas.microsoft.com/office/word/2012/wordml" xmlns:w16se="http://schemas.microsoft.com/office/word/2015/wordml/symex" xmlns:wpg="http://schemas.microsoft.com/office/word/2010/wordprocessingGroup" xmlns:wpi="http://schemas.microsoft.com/office/word/2010/wordprocessingInk" xmlns:wne="http://schemas.microsoft.com/office/word/2006/wordml" xmlns:wps="http://schemas.microsoft.com/office/word/2010/wordprocessingShape" mc:Ignorable="w14 w15 w16se wp14">
+<w:ftr xmlns:wpc="http://schemas.microsoft.com/office/word/2010/wordprocessingCanvas" xmlns:cx="http://schemas.microsoft.com/office/drawing/2014/chartex" xmlns:cx1="http://schemas.microsoft.com/office/drawing/2015/9/8/chartex" xmlns:cx2="http://schemas.microsoft.com/office/drawing/2015/10/21/chartex" xmlns:cx3="http://schemas.microsoft.com/office/drawing/2016/5/9/chartex" xmlns:cx4="http://schemas.microsoft.com/office/drawing/2016/5/10/chartex" xmlns:cx5="http://schemas.microsoft.com/office/drawing/2016/5/11/chartex" xmlns:cx6="http://schemas.microsoft.com/office/drawing/2016/5/12/chartex" xmlns:cx7="http://schemas.microsoft.com/office/drawing/2016/5/13/chartex" xmlns:cx8="http://schemas.microsoft.com/office/drawing/2016/5/14/chartex" xmlns:mc="http://schemas.openxmlformats.org/markup-compatibility/2006" xmlns:aink="http://schemas.microsoft.com/office/drawing/2016/ink" xmlns:am3d="http://schemas.microsoft.com/office/drawing/2017/model3d" xmlns:o="urn:schemas-microsoft-com:office:office" xmlns:r="http://schemas.openxmlformats.org/officeDocument/2006/relationships" xmlns:m="http://schemas.openxmlformats.org/officeDocument/2006/math" xmlns:v="urn:schemas-microsoft-com:vml" xmlns:wp14="http://schemas.microsoft.com/office/word/2010/wordprocessingDrawing" xmlns:wp="http://schemas.openxmlformats.org/drawingml/2006/wordprocessingDrawing" xmlns:w10="urn:schemas-microsoft-com:office:word" xmlns:w="http://schemas.openxmlformats.org/wordprocessingml/2006/main" xmlns:w14="http://schemas.microsoft.com/office/word/2010/wordml" xmlns:w15="http://schemas.microsoft.com/office/word/2012/wordml" xmlns:w16cid="http://schemas.microsoft.com/office/word/2016/wordml/cid" xmlns:w16se="http://schemas.microsoft.com/office/word/2015/wordml/symex" xmlns:wpg="http://schemas.microsoft.com/office/word/2010/wordprocessingGroup" xmlns:wpi="http://schemas.microsoft.com/office/word/2010/wordprocessingInk" xmlns:wne="http://schemas.microsoft.com/office/word/2006/wordml" xmlns:wps="http://schemas.microsoft.com/office/word/2010/wordprocessingShape" mc:Ignorable="w14 w15 w16se w16cid wp14">
   <w:p/>
 </w:ftr>
 </file>
 
 <file path=word/footer4.xml><?xml version="1.0" encoding="utf-8"?>
-<w:ftr xmlns:wpc="http://schemas.microsoft.com/office/word/2010/wordprocessingCanvas" xmlns:cx="http://schemas.microsoft.com/office/drawing/2014/chartex" xmlns:mc="http://schemas.openxmlformats.org/markup-compatibility/2006" xmlns:o="urn:schemas-microsoft-com:office:office" xmlns:r="http://schemas.openxmlformats.org/officeDocument/2006/relationships" xmlns:m="http://schemas.openxmlformats.org/officeDocument/2006/math" xmlns:v="urn:schemas-microsoft-com:vml" xmlns:wp14="http://schemas.microsoft.com/office/word/2010/wordprocessingDrawing" xmlns:wp="http://schemas.openxmlformats.org/drawingml/2006/wordprocessingDrawing" xmlns:w10="urn:schemas-microsoft-com:office:word" xmlns:w="http://schemas.openxmlformats.org/wordprocessingml/2006/main" xmlns:w14="http://schemas.microsoft.com/office/word/2010/wordml" xmlns:w15="http://schemas.microsoft.com/office/word/2012/wordml" xmlns:w16se="http://schemas.microsoft.com/office/word/2015/wordml/symex" xmlns:wpg="http://schemas.microsoft.com/office/word/2010/wordprocessingGroup" xmlns:wpi="http://schemas.microsoft.com/office/word/2010/wordprocessingInk" xmlns:wne="http://schemas.microsoft.com/office/word/2006/wordml" xmlns:wps="http://schemas.microsoft.com/office/word/2010/wordprocessingShape" mc:Ignorable="w14 w15 w16se wp14">
+<w:ftr xmlns:wpc="http://schemas.microsoft.com/office/word/2010/wordprocessingCanvas" xmlns:cx="http://schemas.microsoft.com/office/drawing/2014/chartex" xmlns:cx1="http://schemas.microsoft.com/office/drawing/2015/9/8/chartex" xmlns:cx2="http://schemas.microsoft.com/office/drawing/2015/10/21/chartex" xmlns:cx3="http://schemas.microsoft.com/office/drawing/2016/5/9/chartex" xmlns:cx4="http://schemas.microsoft.com/office/drawing/2016/5/10/chartex" xmlns:cx5="http://schemas.microsoft.com/office/drawing/2016/5/11/chartex" xmlns:cx6="http://schemas.microsoft.com/office/drawing/2016/5/12/chartex" xmlns:cx7="http://schemas.microsoft.com/office/drawing/2016/5/13/chartex" xmlns:cx8="http://schemas.microsoft.com/office/drawing/2016/5/14/chartex" xmlns:mc="http://schemas.openxmlformats.org/markup-compatibility/2006" xmlns:aink="http://schemas.microsoft.com/office/drawing/2016/ink" xmlns:am3d="http://schemas.microsoft.com/office/drawing/2017/model3d" xmlns:o="urn:schemas-microsoft-com:office:office" xmlns:r="http://schemas.openxmlformats.org/officeDocument/2006/relationships" xmlns:m="http://schemas.openxmlformats.org/officeDocument/2006/math" xmlns:v="urn:schemas-microsoft-com:vml" xmlns:wp14="http://schemas.microsoft.com/office/word/2010/wordprocessingDrawing" xmlns:wp="http://schemas.openxmlformats.org/drawingml/2006/wordprocessingDrawing" xmlns:w10="urn:schemas-microsoft-com:office:word" xmlns:w="http://schemas.openxmlformats.org/wordprocessingml/2006/main" xmlns:w14="http://schemas.microsoft.com/office/word/2010/wordml" xmlns:w15="http://schemas.microsoft.com/office/word/2012/wordml" xmlns:w16cid="http://schemas.microsoft.com/office/word/2016/wordml/cid" xmlns:w16se="http://schemas.microsoft.com/office/word/2015/wordml/symex" xmlns:wpg="http://schemas.microsoft.com/office/word/2010/wordprocessingGroup" xmlns:wpi="http://schemas.microsoft.com/office/word/2010/wordprocessingInk" xmlns:wne="http://schemas.microsoft.com/office/word/2006/wordml" xmlns:wps="http://schemas.microsoft.com/office/word/2010/wordprocessingShape" mc:Ignorable="w14 w15 w16se w16cid wp14">
   <w:tbl>
     <w:tblPr>
       <w:tblW w:w="0" w:type="auto"/>
@@ -2331,13 +3649,13 @@
 </file>
 
 <file path=word/footer5.xml><?xml version="1.0" encoding="utf-8"?>
-<w:ftr xmlns:wpc="http://schemas.microsoft.com/office/word/2010/wordprocessingCanvas" xmlns:cx="http://schemas.microsoft.com/office/drawing/2014/chartex" xmlns:mc="http://schemas.openxmlformats.org/markup-compatibility/2006" xmlns:o="urn:schemas-microsoft-com:office:office" xmlns:r="http://schemas.openxmlformats.org/officeDocument/2006/relationships" xmlns:m="http://schemas.openxmlformats.org/officeDocument/2006/math" xmlns:v="urn:schemas-microsoft-com:vml" xmlns:wp14="http://schemas.microsoft.com/office/word/2010/wordprocessingDrawing" xmlns:wp="http://schemas.openxmlformats.org/drawingml/2006/wordprocessingDrawing" xmlns:w10="urn:schemas-microsoft-com:office:word" xmlns:w="http://schemas.openxmlformats.org/wordprocessingml/2006/main" xmlns:w14="http://schemas.microsoft.com/office/word/2010/wordml" xmlns:w15="http://schemas.microsoft.com/office/word/2012/wordml" xmlns:w16se="http://schemas.microsoft.com/office/word/2015/wordml/symex" xmlns:wpg="http://schemas.microsoft.com/office/word/2010/wordprocessingGroup" xmlns:wpi="http://schemas.microsoft.com/office/word/2010/wordprocessingInk" xmlns:wne="http://schemas.microsoft.com/office/word/2006/wordml" xmlns:wps="http://schemas.microsoft.com/office/word/2010/wordprocessingShape" mc:Ignorable="w14 w15 w16se wp14">
+<w:ftr xmlns:wpc="http://schemas.microsoft.com/office/word/2010/wordprocessingCanvas" xmlns:cx="http://schemas.microsoft.com/office/drawing/2014/chartex" xmlns:cx1="http://schemas.microsoft.com/office/drawing/2015/9/8/chartex" xmlns:cx2="http://schemas.microsoft.com/office/drawing/2015/10/21/chartex" xmlns:cx3="http://schemas.microsoft.com/office/drawing/2016/5/9/chartex" xmlns:cx4="http://schemas.microsoft.com/office/drawing/2016/5/10/chartex" xmlns:cx5="http://schemas.microsoft.com/office/drawing/2016/5/11/chartex" xmlns:cx6="http://schemas.microsoft.com/office/drawing/2016/5/12/chartex" xmlns:cx7="http://schemas.microsoft.com/office/drawing/2016/5/13/chartex" xmlns:cx8="http://schemas.microsoft.com/office/drawing/2016/5/14/chartex" xmlns:mc="http://schemas.openxmlformats.org/markup-compatibility/2006" xmlns:aink="http://schemas.microsoft.com/office/drawing/2016/ink" xmlns:am3d="http://schemas.microsoft.com/office/drawing/2017/model3d" xmlns:o="urn:schemas-microsoft-com:office:office" xmlns:r="http://schemas.openxmlformats.org/officeDocument/2006/relationships" xmlns:m="http://schemas.openxmlformats.org/officeDocument/2006/math" xmlns:v="urn:schemas-microsoft-com:vml" xmlns:wp14="http://schemas.microsoft.com/office/word/2010/wordprocessingDrawing" xmlns:wp="http://schemas.openxmlformats.org/drawingml/2006/wordprocessingDrawing" xmlns:w10="urn:schemas-microsoft-com:office:word" xmlns:w="http://schemas.openxmlformats.org/wordprocessingml/2006/main" xmlns:w14="http://schemas.microsoft.com/office/word/2010/wordml" xmlns:w15="http://schemas.microsoft.com/office/word/2012/wordml" xmlns:w16cid="http://schemas.microsoft.com/office/word/2016/wordml/cid" xmlns:w16se="http://schemas.microsoft.com/office/word/2015/wordml/symex" xmlns:wpg="http://schemas.microsoft.com/office/word/2010/wordprocessingGroup" xmlns:wpi="http://schemas.microsoft.com/office/word/2010/wordprocessingInk" xmlns:wne="http://schemas.microsoft.com/office/word/2006/wordml" xmlns:wps="http://schemas.microsoft.com/office/word/2010/wordprocessingShape" mc:Ignorable="w14 w15 w16se w16cid wp14">
   <w:p/>
 </w:ftr>
 </file>
 
 <file path=word/footer6.xml><?xml version="1.0" encoding="utf-8"?>
-<w:ftr xmlns:wpc="http://schemas.microsoft.com/office/word/2010/wordprocessingCanvas" xmlns:cx="http://schemas.microsoft.com/office/drawing/2014/chartex" xmlns:mc="http://schemas.openxmlformats.org/markup-compatibility/2006" xmlns:o="urn:schemas-microsoft-com:office:office" xmlns:r="http://schemas.openxmlformats.org/officeDocument/2006/relationships" xmlns:m="http://schemas.openxmlformats.org/officeDocument/2006/math" xmlns:v="urn:schemas-microsoft-com:vml" xmlns:wp14="http://schemas.microsoft.com/office/word/2010/wordprocessingDrawing" xmlns:wp="http://schemas.openxmlformats.org/drawingml/2006/wordprocessingDrawing" xmlns:w10="urn:schemas-microsoft-com:office:word" xmlns:w="http://schemas.openxmlformats.org/wordprocessingml/2006/main" xmlns:w14="http://schemas.microsoft.com/office/word/2010/wordml" xmlns:w15="http://schemas.microsoft.com/office/word/2012/wordml" xmlns:w16se="http://schemas.microsoft.com/office/word/2015/wordml/symex" xmlns:wpg="http://schemas.microsoft.com/office/word/2010/wordprocessingGroup" xmlns:wpi="http://schemas.microsoft.com/office/word/2010/wordprocessingInk" xmlns:wne="http://schemas.microsoft.com/office/word/2006/wordml" xmlns:wps="http://schemas.microsoft.com/office/word/2010/wordprocessingShape" mc:Ignorable="w14 w15 w16se wp14">
+<w:ftr xmlns:wpc="http://schemas.microsoft.com/office/word/2010/wordprocessingCanvas" xmlns:cx="http://schemas.microsoft.com/office/drawing/2014/chartex" xmlns:cx1="http://schemas.microsoft.com/office/drawing/2015/9/8/chartex" xmlns:cx2="http://schemas.microsoft.com/office/drawing/2015/10/21/chartex" xmlns:cx3="http://schemas.microsoft.com/office/drawing/2016/5/9/chartex" xmlns:cx4="http://schemas.microsoft.com/office/drawing/2016/5/10/chartex" xmlns:cx5="http://schemas.microsoft.com/office/drawing/2016/5/11/chartex" xmlns:cx6="http://schemas.microsoft.com/office/drawing/2016/5/12/chartex" xmlns:cx7="http://schemas.microsoft.com/office/drawing/2016/5/13/chartex" xmlns:cx8="http://schemas.microsoft.com/office/drawing/2016/5/14/chartex" xmlns:mc="http://schemas.openxmlformats.org/markup-compatibility/2006" xmlns:aink="http://schemas.microsoft.com/office/drawing/2016/ink" xmlns:am3d="http://schemas.microsoft.com/office/drawing/2017/model3d" xmlns:o="urn:schemas-microsoft-com:office:office" xmlns:r="http://schemas.openxmlformats.org/officeDocument/2006/relationships" xmlns:m="http://schemas.openxmlformats.org/officeDocument/2006/math" xmlns:v="urn:schemas-microsoft-com:vml" xmlns:wp14="http://schemas.microsoft.com/office/word/2010/wordprocessingDrawing" xmlns:wp="http://schemas.openxmlformats.org/drawingml/2006/wordprocessingDrawing" xmlns:w10="urn:schemas-microsoft-com:office:word" xmlns:w="http://schemas.openxmlformats.org/wordprocessingml/2006/main" xmlns:w14="http://schemas.microsoft.com/office/word/2010/wordml" xmlns:w15="http://schemas.microsoft.com/office/word/2012/wordml" xmlns:w16cid="http://schemas.microsoft.com/office/word/2016/wordml/cid" xmlns:w16se="http://schemas.microsoft.com/office/word/2015/wordml/symex" xmlns:wpg="http://schemas.microsoft.com/office/word/2010/wordprocessingGroup" xmlns:wpi="http://schemas.microsoft.com/office/word/2010/wordprocessingInk" xmlns:wne="http://schemas.microsoft.com/office/word/2006/wordml" xmlns:wps="http://schemas.microsoft.com/office/word/2010/wordprocessingShape" mc:Ignorable="w14 w15 w16se w16cid wp14">
   <w:tbl>
     <w:tblPr>
       <w:tblW w:w="0" w:type="auto"/>
@@ -2419,7 +3737,7 @@
 </file>
 
 <file path=word/footer7.xml><?xml version="1.0" encoding="utf-8"?>
-<w:ftr xmlns:wpc="http://schemas.microsoft.com/office/word/2010/wordprocessingCanvas" xmlns:cx="http://schemas.microsoft.com/office/drawing/2014/chartex" xmlns:mc="http://schemas.openxmlformats.org/markup-compatibility/2006" xmlns:o="urn:schemas-microsoft-com:office:office" xmlns:r="http://schemas.openxmlformats.org/officeDocument/2006/relationships" xmlns:m="http://schemas.openxmlformats.org/officeDocument/2006/math" xmlns:v="urn:schemas-microsoft-com:vml" xmlns:wp14="http://schemas.microsoft.com/office/word/2010/wordprocessingDrawing" xmlns:wp="http://schemas.openxmlformats.org/drawingml/2006/wordprocessingDrawing" xmlns:w10="urn:schemas-microsoft-com:office:word" xmlns:w="http://schemas.openxmlformats.org/wordprocessingml/2006/main" xmlns:w14="http://schemas.microsoft.com/office/word/2010/wordml" xmlns:w15="http://schemas.microsoft.com/office/word/2012/wordml" xmlns:w16se="http://schemas.microsoft.com/office/word/2015/wordml/symex" xmlns:wpg="http://schemas.microsoft.com/office/word/2010/wordprocessingGroup" xmlns:wpi="http://schemas.microsoft.com/office/word/2010/wordprocessingInk" xmlns:wne="http://schemas.microsoft.com/office/word/2006/wordml" xmlns:wps="http://schemas.microsoft.com/office/word/2010/wordprocessingShape" mc:Ignorable="w14 w15 w16se wp14">
+<w:ftr xmlns:wpc="http://schemas.microsoft.com/office/word/2010/wordprocessingCanvas" xmlns:cx="http://schemas.microsoft.com/office/drawing/2014/chartex" xmlns:cx1="http://schemas.microsoft.com/office/drawing/2015/9/8/chartex" xmlns:cx2="http://schemas.microsoft.com/office/drawing/2015/10/21/chartex" xmlns:cx3="http://schemas.microsoft.com/office/drawing/2016/5/9/chartex" xmlns:cx4="http://schemas.microsoft.com/office/drawing/2016/5/10/chartex" xmlns:cx5="http://schemas.microsoft.com/office/drawing/2016/5/11/chartex" xmlns:cx6="http://schemas.microsoft.com/office/drawing/2016/5/12/chartex" xmlns:cx7="http://schemas.microsoft.com/office/drawing/2016/5/13/chartex" xmlns:cx8="http://schemas.microsoft.com/office/drawing/2016/5/14/chartex" xmlns:mc="http://schemas.openxmlformats.org/markup-compatibility/2006" xmlns:aink="http://schemas.microsoft.com/office/drawing/2016/ink" xmlns:am3d="http://schemas.microsoft.com/office/drawing/2017/model3d" xmlns:o="urn:schemas-microsoft-com:office:office" xmlns:r="http://schemas.openxmlformats.org/officeDocument/2006/relationships" xmlns:m="http://schemas.openxmlformats.org/officeDocument/2006/math" xmlns:v="urn:schemas-microsoft-com:vml" xmlns:wp14="http://schemas.microsoft.com/office/word/2010/wordprocessingDrawing" xmlns:wp="http://schemas.openxmlformats.org/drawingml/2006/wordprocessingDrawing" xmlns:w10="urn:schemas-microsoft-com:office:word" xmlns:w="http://schemas.openxmlformats.org/wordprocessingml/2006/main" xmlns:w14="http://schemas.microsoft.com/office/word/2010/wordml" xmlns:w15="http://schemas.microsoft.com/office/word/2012/wordml" xmlns:w16cid="http://schemas.microsoft.com/office/word/2016/wordml/cid" xmlns:w16se="http://schemas.microsoft.com/office/word/2015/wordml/symex" xmlns:wpg="http://schemas.microsoft.com/office/word/2010/wordprocessingGroup" xmlns:wpi="http://schemas.microsoft.com/office/word/2010/wordprocessingInk" xmlns:wne="http://schemas.microsoft.com/office/word/2006/wordml" xmlns:wps="http://schemas.microsoft.com/office/word/2010/wordprocessingShape" mc:Ignorable="w14 w15 w16se w16cid wp14">
   <w:tbl>
     <w:tblPr>
       <w:tblW w:w="0" w:type="auto"/>
@@ -2501,7 +3819,7 @@
 </file>
 
 <file path=word/footnotes.xml><?xml version="1.0" encoding="utf-8"?>
-<w:footnotes xmlns:wpc="http://schemas.microsoft.com/office/word/2010/wordprocessingCanvas" xmlns:cx="http://schemas.microsoft.com/office/drawing/2014/chartex" xmlns:mc="http://schemas.openxmlformats.org/markup-compatibility/2006" xmlns:o="urn:schemas-microsoft-com:office:office" xmlns:r="http://schemas.openxmlformats.org/officeDocument/2006/relationships" xmlns:m="http://schemas.openxmlformats.org/officeDocument/2006/math" xmlns:v="urn:schemas-microsoft-com:vml" xmlns:wp14="http://schemas.microsoft.com/office/word/2010/wordprocessingDrawing" xmlns:wp="http://schemas.openxmlformats.org/drawingml/2006/wordprocessingDrawing" xmlns:w10="urn:schemas-microsoft-com:office:word" xmlns:w="http://schemas.openxmlformats.org/wordprocessingml/2006/main" xmlns:w14="http://schemas.microsoft.com/office/word/2010/wordml" xmlns:w15="http://schemas.microsoft.com/office/word/2012/wordml" xmlns:w16se="http://schemas.microsoft.com/office/word/2015/wordml/symex" xmlns:wpg="http://schemas.microsoft.com/office/word/2010/wordprocessingGroup" xmlns:wpi="http://schemas.microsoft.com/office/word/2010/wordprocessingInk" xmlns:wne="http://schemas.microsoft.com/office/word/2006/wordml" xmlns:wps="http://schemas.microsoft.com/office/word/2010/wordprocessingShape" mc:Ignorable="w14 w15 w16se wp14">
+<w:footnotes xmlns:wpc="http://schemas.microsoft.com/office/word/2010/wordprocessingCanvas" xmlns:cx="http://schemas.microsoft.com/office/drawing/2014/chartex" xmlns:cx1="http://schemas.microsoft.com/office/drawing/2015/9/8/chartex" xmlns:cx2="http://schemas.microsoft.com/office/drawing/2015/10/21/chartex" xmlns:cx3="http://schemas.microsoft.com/office/drawing/2016/5/9/chartex" xmlns:cx4="http://schemas.microsoft.com/office/drawing/2016/5/10/chartex" xmlns:cx5="http://schemas.microsoft.com/office/drawing/2016/5/11/chartex" xmlns:cx6="http://schemas.microsoft.com/office/drawing/2016/5/12/chartex" xmlns:cx7="http://schemas.microsoft.com/office/drawing/2016/5/13/chartex" xmlns:cx8="http://schemas.microsoft.com/office/drawing/2016/5/14/chartex" xmlns:mc="http://schemas.openxmlformats.org/markup-compatibility/2006" xmlns:aink="http://schemas.microsoft.com/office/drawing/2016/ink" xmlns:am3d="http://schemas.microsoft.com/office/drawing/2017/model3d" xmlns:o="urn:schemas-microsoft-com:office:office" xmlns:r="http://schemas.openxmlformats.org/officeDocument/2006/relationships" xmlns:m="http://schemas.openxmlformats.org/officeDocument/2006/math" xmlns:v="urn:schemas-microsoft-com:vml" xmlns:wp14="http://schemas.microsoft.com/office/word/2010/wordprocessingDrawing" xmlns:wp="http://schemas.openxmlformats.org/drawingml/2006/wordprocessingDrawing" xmlns:w10="urn:schemas-microsoft-com:office:word" xmlns:w="http://schemas.openxmlformats.org/wordprocessingml/2006/main" xmlns:w14="http://schemas.microsoft.com/office/word/2010/wordml" xmlns:w15="http://schemas.microsoft.com/office/word/2012/wordml" xmlns:w16cid="http://schemas.microsoft.com/office/word/2016/wordml/cid" xmlns:w16se="http://schemas.microsoft.com/office/word/2015/wordml/symex" xmlns:wpg="http://schemas.microsoft.com/office/word/2010/wordprocessingGroup" xmlns:wpi="http://schemas.microsoft.com/office/word/2010/wordprocessingInk" xmlns:wne="http://schemas.microsoft.com/office/word/2006/wordml" xmlns:wps="http://schemas.microsoft.com/office/word/2010/wordprocessingShape" mc:Ignorable="w14 w15 w16se w16cid wp14">
   <w:footnote w:type="separator" w:id="-1">
     <w:p>
       <w:r>
@@ -2520,7 +3838,7 @@
 </file>
 
 <file path=word/header1.xml><?xml version="1.0" encoding="utf-8"?>
-<w:hdr xmlns:wpc="http://schemas.microsoft.com/office/word/2010/wordprocessingCanvas" xmlns:cx="http://schemas.microsoft.com/office/drawing/2014/chartex" xmlns:mc="http://schemas.openxmlformats.org/markup-compatibility/2006" xmlns:o="urn:schemas-microsoft-com:office:office" xmlns:r="http://schemas.openxmlformats.org/officeDocument/2006/relationships" xmlns:m="http://schemas.openxmlformats.org/officeDocument/2006/math" xmlns:v="urn:schemas-microsoft-com:vml" xmlns:wp14="http://schemas.microsoft.com/office/word/2010/wordprocessingDrawing" xmlns:wp="http://schemas.openxmlformats.org/drawingml/2006/wordprocessingDrawing" xmlns:w10="urn:schemas-microsoft-com:office:word" xmlns:w="http://schemas.openxmlformats.org/wordprocessingml/2006/main" xmlns:w14="http://schemas.microsoft.com/office/word/2010/wordml" xmlns:w15="http://schemas.microsoft.com/office/word/2012/wordml" xmlns:w16se="http://schemas.microsoft.com/office/word/2015/wordml/symex" xmlns:wpg="http://schemas.microsoft.com/office/word/2010/wordprocessingGroup" xmlns:wpi="http://schemas.microsoft.com/office/word/2010/wordprocessingInk" xmlns:wne="http://schemas.microsoft.com/office/word/2006/wordml" xmlns:wps="http://schemas.microsoft.com/office/word/2010/wordprocessingShape" mc:Ignorable="w14 w15 w16se wp14">
+<w:hdr xmlns:wpc="http://schemas.microsoft.com/office/word/2010/wordprocessingCanvas" xmlns:cx="http://schemas.microsoft.com/office/drawing/2014/chartex" xmlns:cx1="http://schemas.microsoft.com/office/drawing/2015/9/8/chartex" xmlns:cx2="http://schemas.microsoft.com/office/drawing/2015/10/21/chartex" xmlns:cx3="http://schemas.microsoft.com/office/drawing/2016/5/9/chartex" xmlns:cx4="http://schemas.microsoft.com/office/drawing/2016/5/10/chartex" xmlns:cx5="http://schemas.microsoft.com/office/drawing/2016/5/11/chartex" xmlns:cx6="http://schemas.microsoft.com/office/drawing/2016/5/12/chartex" xmlns:cx7="http://schemas.microsoft.com/office/drawing/2016/5/13/chartex" xmlns:cx8="http://schemas.microsoft.com/office/drawing/2016/5/14/chartex" xmlns:mc="http://schemas.openxmlformats.org/markup-compatibility/2006" xmlns:aink="http://schemas.microsoft.com/office/drawing/2016/ink" xmlns:am3d="http://schemas.microsoft.com/office/drawing/2017/model3d" xmlns:o="urn:schemas-microsoft-com:office:office" xmlns:r="http://schemas.openxmlformats.org/officeDocument/2006/relationships" xmlns:m="http://schemas.openxmlformats.org/officeDocument/2006/math" xmlns:v="urn:schemas-microsoft-com:vml" xmlns:wp14="http://schemas.microsoft.com/office/word/2010/wordprocessingDrawing" xmlns:wp="http://schemas.openxmlformats.org/drawingml/2006/wordprocessingDrawing" xmlns:w10="urn:schemas-microsoft-com:office:word" xmlns:w="http://schemas.openxmlformats.org/wordprocessingml/2006/main" xmlns:w14="http://schemas.microsoft.com/office/word/2010/wordml" xmlns:w15="http://schemas.microsoft.com/office/word/2012/wordml" xmlns:w16cid="http://schemas.microsoft.com/office/word/2016/wordml/cid" xmlns:w16se="http://schemas.microsoft.com/office/word/2015/wordml/symex" xmlns:wpg="http://schemas.microsoft.com/office/word/2010/wordprocessingGroup" xmlns:wpi="http://schemas.microsoft.com/office/word/2010/wordprocessingInk" xmlns:wne="http://schemas.microsoft.com/office/word/2006/wordml" xmlns:wps="http://schemas.microsoft.com/office/word/2010/wordprocessingShape" mc:Ignorable="w14 w15 w16se w16cid wp14">
   <w:tbl>
     <w:tblPr>
       <w:tblW w:w="0" w:type="auto"/>
@@ -2607,7 +3925,7 @@
               <w:rFonts w:ascii="Garamond" w:hAnsi="Garamond"/>
               <w:b w:val="0"/>
             </w:rPr>
-            <w:t>X</w:t>
+            <w:t>1</w:t>
           </w:r>
           <w:r>
             <w:rPr>
@@ -2621,7 +3939,7 @@
               <w:rFonts w:ascii="Garamond" w:hAnsi="Garamond"/>
               <w:b w:val="0"/>
             </w:rPr>
-            <w:t>Y</w:t>
+            <w:t>0</w:t>
           </w:r>
         </w:p>
       </w:tc>
@@ -2657,8 +3975,16 @@
             <w:rPr>
               <w:rFonts w:ascii="Garamond" w:hAnsi="Garamond"/>
             </w:rPr>
-            <w:t>Nome Documento</w:t>
+            <w:t xml:space="preserve">Requirement Analysis </w:t>
           </w:r>
+          <w:proofErr w:type="spellStart"/>
+          <w:r>
+            <w:rPr>
+              <w:rFonts w:ascii="Garamond" w:hAnsi="Garamond"/>
+            </w:rPr>
+            <w:t>Document</w:t>
+          </w:r>
+          <w:proofErr w:type="spellEnd"/>
         </w:p>
       </w:tc>
       <w:tc>
@@ -2695,7 +4021,7 @@
             <w:rPr>
               <w:rFonts w:ascii="Garamond" w:hAnsi="Garamond"/>
             </w:rPr>
-            <w:t>GG</w:t>
+            <w:t>11</w:t>
           </w:r>
           <w:r>
             <w:rPr>
@@ -2707,7 +4033,7 @@
             <w:rPr>
               <w:rFonts w:ascii="Garamond" w:hAnsi="Garamond"/>
             </w:rPr>
-            <w:t>MM</w:t>
+            <w:t>01</w:t>
           </w:r>
           <w:r>
             <w:rPr>
@@ -2719,7 +4045,7 @@
             <w:rPr>
               <w:rFonts w:ascii="Garamond" w:hAnsi="Garamond"/>
             </w:rPr>
-            <w:t>AAAA</w:t>
+            <w:t>2019</w:t>
           </w:r>
         </w:p>
       </w:tc>
@@ -2734,31 +4060,31 @@
 </file>
 
 <file path=word/header2.xml><?xml version="1.0" encoding="utf-8"?>
-<w:hdr xmlns:wpc="http://schemas.microsoft.com/office/word/2010/wordprocessingCanvas" xmlns:cx="http://schemas.microsoft.com/office/drawing/2014/chartex" xmlns:mc="http://schemas.openxmlformats.org/markup-compatibility/2006" xmlns:o="urn:schemas-microsoft-com:office:office" xmlns:r="http://schemas.openxmlformats.org/officeDocument/2006/relationships" xmlns:m="http://schemas.openxmlformats.org/officeDocument/2006/math" xmlns:v="urn:schemas-microsoft-com:vml" xmlns:wp14="http://schemas.microsoft.com/office/word/2010/wordprocessingDrawing" xmlns:wp="http://schemas.openxmlformats.org/drawingml/2006/wordprocessingDrawing" xmlns:w10="urn:schemas-microsoft-com:office:word" xmlns:w="http://schemas.openxmlformats.org/wordprocessingml/2006/main" xmlns:w14="http://schemas.microsoft.com/office/word/2010/wordml" xmlns:w15="http://schemas.microsoft.com/office/word/2012/wordml" xmlns:w16se="http://schemas.microsoft.com/office/word/2015/wordml/symex" xmlns:wpg="http://schemas.microsoft.com/office/word/2010/wordprocessingGroup" xmlns:wpi="http://schemas.microsoft.com/office/word/2010/wordprocessingInk" xmlns:wne="http://schemas.microsoft.com/office/word/2006/wordml" xmlns:wps="http://schemas.microsoft.com/office/word/2010/wordprocessingShape" mc:Ignorable="w14 w15 w16se wp14">
+<w:hdr xmlns:wpc="http://schemas.microsoft.com/office/word/2010/wordprocessingCanvas" xmlns:cx="http://schemas.microsoft.com/office/drawing/2014/chartex" xmlns:cx1="http://schemas.microsoft.com/office/drawing/2015/9/8/chartex" xmlns:cx2="http://schemas.microsoft.com/office/drawing/2015/10/21/chartex" xmlns:cx3="http://schemas.microsoft.com/office/drawing/2016/5/9/chartex" xmlns:cx4="http://schemas.microsoft.com/office/drawing/2016/5/10/chartex" xmlns:cx5="http://schemas.microsoft.com/office/drawing/2016/5/11/chartex" xmlns:cx6="http://schemas.microsoft.com/office/drawing/2016/5/12/chartex" xmlns:cx7="http://schemas.microsoft.com/office/drawing/2016/5/13/chartex" xmlns:cx8="http://schemas.microsoft.com/office/drawing/2016/5/14/chartex" xmlns:mc="http://schemas.openxmlformats.org/markup-compatibility/2006" xmlns:aink="http://schemas.microsoft.com/office/drawing/2016/ink" xmlns:am3d="http://schemas.microsoft.com/office/drawing/2017/model3d" xmlns:o="urn:schemas-microsoft-com:office:office" xmlns:r="http://schemas.openxmlformats.org/officeDocument/2006/relationships" xmlns:m="http://schemas.openxmlformats.org/officeDocument/2006/math" xmlns:v="urn:schemas-microsoft-com:vml" xmlns:wp14="http://schemas.microsoft.com/office/word/2010/wordprocessingDrawing" xmlns:wp="http://schemas.openxmlformats.org/drawingml/2006/wordprocessingDrawing" xmlns:w10="urn:schemas-microsoft-com:office:word" xmlns:w="http://schemas.openxmlformats.org/wordprocessingml/2006/main" xmlns:w14="http://schemas.microsoft.com/office/word/2010/wordml" xmlns:w15="http://schemas.microsoft.com/office/word/2012/wordml" xmlns:w16cid="http://schemas.microsoft.com/office/word/2016/wordml/cid" xmlns:w16se="http://schemas.microsoft.com/office/word/2015/wordml/symex" xmlns:wpg="http://schemas.microsoft.com/office/word/2010/wordprocessingGroup" xmlns:wpi="http://schemas.microsoft.com/office/word/2010/wordprocessingInk" xmlns:wne="http://schemas.microsoft.com/office/word/2006/wordml" xmlns:wps="http://schemas.microsoft.com/office/word/2010/wordprocessingShape" mc:Ignorable="w14 w15 w16se w16cid wp14">
   <w:p/>
 </w:hdr>
 </file>
 
 <file path=word/header3.xml><?xml version="1.0" encoding="utf-8"?>
-<w:hdr xmlns:wpc="http://schemas.microsoft.com/office/word/2010/wordprocessingCanvas" xmlns:cx="http://schemas.microsoft.com/office/drawing/2014/chartex" xmlns:mc="http://schemas.openxmlformats.org/markup-compatibility/2006" xmlns:o="urn:schemas-microsoft-com:office:office" xmlns:r="http://schemas.openxmlformats.org/officeDocument/2006/relationships" xmlns:m="http://schemas.openxmlformats.org/officeDocument/2006/math" xmlns:v="urn:schemas-microsoft-com:vml" xmlns:wp14="http://schemas.microsoft.com/office/word/2010/wordprocessingDrawing" xmlns:wp="http://schemas.openxmlformats.org/drawingml/2006/wordprocessingDrawing" xmlns:w10="urn:schemas-microsoft-com:office:word" xmlns:w="http://schemas.openxmlformats.org/wordprocessingml/2006/main" xmlns:w14="http://schemas.microsoft.com/office/word/2010/wordml" xmlns:w15="http://schemas.microsoft.com/office/word/2012/wordml" xmlns:w16se="http://schemas.microsoft.com/office/word/2015/wordml/symex" xmlns:wpg="http://schemas.microsoft.com/office/word/2010/wordprocessingGroup" xmlns:wpi="http://schemas.microsoft.com/office/word/2010/wordprocessingInk" xmlns:wne="http://schemas.microsoft.com/office/word/2006/wordml" xmlns:wps="http://schemas.microsoft.com/office/word/2010/wordprocessingShape" mc:Ignorable="w14 w15 w16se wp14">
+<w:hdr xmlns:wpc="http://schemas.microsoft.com/office/word/2010/wordprocessingCanvas" xmlns:cx="http://schemas.microsoft.com/office/drawing/2014/chartex" xmlns:cx1="http://schemas.microsoft.com/office/drawing/2015/9/8/chartex" xmlns:cx2="http://schemas.microsoft.com/office/drawing/2015/10/21/chartex" xmlns:cx3="http://schemas.microsoft.com/office/drawing/2016/5/9/chartex" xmlns:cx4="http://schemas.microsoft.com/office/drawing/2016/5/10/chartex" xmlns:cx5="http://schemas.microsoft.com/office/drawing/2016/5/11/chartex" xmlns:cx6="http://schemas.microsoft.com/office/drawing/2016/5/12/chartex" xmlns:cx7="http://schemas.microsoft.com/office/drawing/2016/5/13/chartex" xmlns:cx8="http://schemas.microsoft.com/office/drawing/2016/5/14/chartex" xmlns:mc="http://schemas.openxmlformats.org/markup-compatibility/2006" xmlns:aink="http://schemas.microsoft.com/office/drawing/2016/ink" xmlns:am3d="http://schemas.microsoft.com/office/drawing/2017/model3d" xmlns:o="urn:schemas-microsoft-com:office:office" xmlns:r="http://schemas.openxmlformats.org/officeDocument/2006/relationships" xmlns:m="http://schemas.openxmlformats.org/officeDocument/2006/math" xmlns:v="urn:schemas-microsoft-com:vml" xmlns:wp14="http://schemas.microsoft.com/office/word/2010/wordprocessingDrawing" xmlns:wp="http://schemas.openxmlformats.org/drawingml/2006/wordprocessingDrawing" xmlns:w10="urn:schemas-microsoft-com:office:word" xmlns:w="http://schemas.openxmlformats.org/wordprocessingml/2006/main" xmlns:w14="http://schemas.microsoft.com/office/word/2010/wordml" xmlns:w15="http://schemas.microsoft.com/office/word/2012/wordml" xmlns:w16cid="http://schemas.microsoft.com/office/word/2016/wordml/cid" xmlns:w16se="http://schemas.microsoft.com/office/word/2015/wordml/symex" xmlns:wpg="http://schemas.microsoft.com/office/word/2010/wordprocessingGroup" xmlns:wpi="http://schemas.microsoft.com/office/word/2010/wordprocessingInk" xmlns:wne="http://schemas.microsoft.com/office/word/2006/wordml" xmlns:wps="http://schemas.microsoft.com/office/word/2010/wordprocessingShape" mc:Ignorable="w14 w15 w16se w16cid wp14">
   <w:p/>
 </w:hdr>
 </file>
 
 <file path=word/header4.xml><?xml version="1.0" encoding="utf-8"?>
-<w:hdr xmlns:wpc="http://schemas.microsoft.com/office/word/2010/wordprocessingCanvas" xmlns:cx="http://schemas.microsoft.com/office/drawing/2014/chartex" xmlns:mc="http://schemas.openxmlformats.org/markup-compatibility/2006" xmlns:o="urn:schemas-microsoft-com:office:office" xmlns:r="http://schemas.openxmlformats.org/officeDocument/2006/relationships" xmlns:m="http://schemas.openxmlformats.org/officeDocument/2006/math" xmlns:v="urn:schemas-microsoft-com:vml" xmlns:wp14="http://schemas.microsoft.com/office/word/2010/wordprocessingDrawing" xmlns:wp="http://schemas.openxmlformats.org/drawingml/2006/wordprocessingDrawing" xmlns:w10="urn:schemas-microsoft-com:office:word" xmlns:w="http://schemas.openxmlformats.org/wordprocessingml/2006/main" xmlns:w14="http://schemas.microsoft.com/office/word/2010/wordml" xmlns:w15="http://schemas.microsoft.com/office/word/2012/wordml" xmlns:w16se="http://schemas.microsoft.com/office/word/2015/wordml/symex" xmlns:wpg="http://schemas.microsoft.com/office/word/2010/wordprocessingGroup" xmlns:wpi="http://schemas.microsoft.com/office/word/2010/wordprocessingInk" xmlns:wne="http://schemas.microsoft.com/office/word/2006/wordml" xmlns:wps="http://schemas.microsoft.com/office/word/2010/wordprocessingShape" mc:Ignorable="w14 w15 w16se wp14">
+<w:hdr xmlns:wpc="http://schemas.microsoft.com/office/word/2010/wordprocessingCanvas" xmlns:cx="http://schemas.microsoft.com/office/drawing/2014/chartex" xmlns:cx1="http://schemas.microsoft.com/office/drawing/2015/9/8/chartex" xmlns:cx2="http://schemas.microsoft.com/office/drawing/2015/10/21/chartex" xmlns:cx3="http://schemas.microsoft.com/office/drawing/2016/5/9/chartex" xmlns:cx4="http://schemas.microsoft.com/office/drawing/2016/5/10/chartex" xmlns:cx5="http://schemas.microsoft.com/office/drawing/2016/5/11/chartex" xmlns:cx6="http://schemas.microsoft.com/office/drawing/2016/5/12/chartex" xmlns:cx7="http://schemas.microsoft.com/office/drawing/2016/5/13/chartex" xmlns:cx8="http://schemas.microsoft.com/office/drawing/2016/5/14/chartex" xmlns:mc="http://schemas.openxmlformats.org/markup-compatibility/2006" xmlns:aink="http://schemas.microsoft.com/office/drawing/2016/ink" xmlns:am3d="http://schemas.microsoft.com/office/drawing/2017/model3d" xmlns:o="urn:schemas-microsoft-com:office:office" xmlns:r="http://schemas.openxmlformats.org/officeDocument/2006/relationships" xmlns:m="http://schemas.openxmlformats.org/officeDocument/2006/math" xmlns:v="urn:schemas-microsoft-com:vml" xmlns:wp14="http://schemas.microsoft.com/office/word/2010/wordprocessingDrawing" xmlns:wp="http://schemas.openxmlformats.org/drawingml/2006/wordprocessingDrawing" xmlns:w10="urn:schemas-microsoft-com:office:word" xmlns:w="http://schemas.openxmlformats.org/wordprocessingml/2006/main" xmlns:w14="http://schemas.microsoft.com/office/word/2010/wordml" xmlns:w15="http://schemas.microsoft.com/office/word/2012/wordml" xmlns:w16cid="http://schemas.microsoft.com/office/word/2016/wordml/cid" xmlns:w16se="http://schemas.microsoft.com/office/word/2015/wordml/symex" xmlns:wpg="http://schemas.microsoft.com/office/word/2010/wordprocessingGroup" xmlns:wpi="http://schemas.microsoft.com/office/word/2010/wordprocessingInk" xmlns:wne="http://schemas.microsoft.com/office/word/2006/wordml" xmlns:wps="http://schemas.microsoft.com/office/word/2010/wordprocessingShape" mc:Ignorable="w14 w15 w16se w16cid wp14">
   <w:p/>
 </w:hdr>
 </file>
 
 <file path=word/header5.xml><?xml version="1.0" encoding="utf-8"?>
-<w:hdr xmlns:wpc="http://schemas.microsoft.com/office/word/2010/wordprocessingCanvas" xmlns:cx="http://schemas.microsoft.com/office/drawing/2014/chartex" xmlns:mc="http://schemas.openxmlformats.org/markup-compatibility/2006" xmlns:o="urn:schemas-microsoft-com:office:office" xmlns:r="http://schemas.openxmlformats.org/officeDocument/2006/relationships" xmlns:m="http://schemas.openxmlformats.org/officeDocument/2006/math" xmlns:v="urn:schemas-microsoft-com:vml" xmlns:wp14="http://schemas.microsoft.com/office/word/2010/wordprocessingDrawing" xmlns:wp="http://schemas.openxmlformats.org/drawingml/2006/wordprocessingDrawing" xmlns:w10="urn:schemas-microsoft-com:office:word" xmlns:w="http://schemas.openxmlformats.org/wordprocessingml/2006/main" xmlns:w14="http://schemas.microsoft.com/office/word/2010/wordml" xmlns:w15="http://schemas.microsoft.com/office/word/2012/wordml" xmlns:w16se="http://schemas.microsoft.com/office/word/2015/wordml/symex" xmlns:wpg="http://schemas.microsoft.com/office/word/2010/wordprocessingGroup" xmlns:wpi="http://schemas.microsoft.com/office/word/2010/wordprocessingInk" xmlns:wne="http://schemas.microsoft.com/office/word/2006/wordml" xmlns:wps="http://schemas.microsoft.com/office/word/2010/wordprocessingShape" mc:Ignorable="w14 w15 w16se wp14">
+<w:hdr xmlns:wpc="http://schemas.microsoft.com/office/word/2010/wordprocessingCanvas" xmlns:cx="http://schemas.microsoft.com/office/drawing/2014/chartex" xmlns:cx1="http://schemas.microsoft.com/office/drawing/2015/9/8/chartex" xmlns:cx2="http://schemas.microsoft.com/office/drawing/2015/10/21/chartex" xmlns:cx3="http://schemas.microsoft.com/office/drawing/2016/5/9/chartex" xmlns:cx4="http://schemas.microsoft.com/office/drawing/2016/5/10/chartex" xmlns:cx5="http://schemas.microsoft.com/office/drawing/2016/5/11/chartex" xmlns:cx6="http://schemas.microsoft.com/office/drawing/2016/5/12/chartex" xmlns:cx7="http://schemas.microsoft.com/office/drawing/2016/5/13/chartex" xmlns:cx8="http://schemas.microsoft.com/office/drawing/2016/5/14/chartex" xmlns:mc="http://schemas.openxmlformats.org/markup-compatibility/2006" xmlns:aink="http://schemas.microsoft.com/office/drawing/2016/ink" xmlns:am3d="http://schemas.microsoft.com/office/drawing/2017/model3d" xmlns:o="urn:schemas-microsoft-com:office:office" xmlns:r="http://schemas.openxmlformats.org/officeDocument/2006/relationships" xmlns:m="http://schemas.openxmlformats.org/officeDocument/2006/math" xmlns:v="urn:schemas-microsoft-com:vml" xmlns:wp14="http://schemas.microsoft.com/office/word/2010/wordprocessingDrawing" xmlns:wp="http://schemas.openxmlformats.org/drawingml/2006/wordprocessingDrawing" xmlns:w10="urn:schemas-microsoft-com:office:word" xmlns:w="http://schemas.openxmlformats.org/wordprocessingml/2006/main" xmlns:w14="http://schemas.microsoft.com/office/word/2010/wordml" xmlns:w15="http://schemas.microsoft.com/office/word/2012/wordml" xmlns:w16cid="http://schemas.microsoft.com/office/word/2016/wordml/cid" xmlns:w16se="http://schemas.microsoft.com/office/word/2015/wordml/symex" xmlns:wpg="http://schemas.microsoft.com/office/word/2010/wordprocessingGroup" xmlns:wpi="http://schemas.microsoft.com/office/word/2010/wordprocessingInk" xmlns:wne="http://schemas.microsoft.com/office/word/2006/wordml" xmlns:wps="http://schemas.microsoft.com/office/word/2010/wordprocessingShape" mc:Ignorable="w14 w15 w16se w16cid wp14">
   <w:p/>
 </w:hdr>
 </file>
 
 <file path=word/numbering.xml><?xml version="1.0" encoding="utf-8"?>
-<w:numbering xmlns:wpc="http://schemas.microsoft.com/office/word/2010/wordprocessingCanvas" xmlns:cx="http://schemas.microsoft.com/office/drawing/2014/chartex" xmlns:mc="http://schemas.openxmlformats.org/markup-compatibility/2006" xmlns:o="urn:schemas-microsoft-com:office:office" xmlns:r="http://schemas.openxmlformats.org/officeDocument/2006/relationships" xmlns:m="http://schemas.openxmlformats.org/officeDocument/2006/math" xmlns:v="urn:schemas-microsoft-com:vml" xmlns:wp14="http://schemas.microsoft.com/office/word/2010/wordprocessingDrawing" xmlns:wp="http://schemas.openxmlformats.org/drawingml/2006/wordprocessingDrawing" xmlns:w10="urn:schemas-microsoft-com:office:word" xmlns:w="http://schemas.openxmlformats.org/wordprocessingml/2006/main" xmlns:w14="http://schemas.microsoft.com/office/word/2010/wordml" xmlns:w15="http://schemas.microsoft.com/office/word/2012/wordml" xmlns:w16se="http://schemas.microsoft.com/office/word/2015/wordml/symex" xmlns:wpg="http://schemas.microsoft.com/office/word/2010/wordprocessingGroup" xmlns:wpi="http://schemas.microsoft.com/office/word/2010/wordprocessingInk" xmlns:wne="http://schemas.microsoft.com/office/word/2006/wordml" xmlns:wps="http://schemas.microsoft.com/office/word/2010/wordprocessingShape" mc:Ignorable="w14 w15 w16se wp14">
+<w:numbering xmlns:wpc="http://schemas.microsoft.com/office/word/2010/wordprocessingCanvas" xmlns:cx="http://schemas.microsoft.com/office/drawing/2014/chartex" xmlns:cx1="http://schemas.microsoft.com/office/drawing/2015/9/8/chartex" xmlns:cx2="http://schemas.microsoft.com/office/drawing/2015/10/21/chartex" xmlns:cx3="http://schemas.microsoft.com/office/drawing/2016/5/9/chartex" xmlns:cx4="http://schemas.microsoft.com/office/drawing/2016/5/10/chartex" xmlns:cx5="http://schemas.microsoft.com/office/drawing/2016/5/11/chartex" xmlns:cx6="http://schemas.microsoft.com/office/drawing/2016/5/12/chartex" xmlns:cx7="http://schemas.microsoft.com/office/drawing/2016/5/13/chartex" xmlns:cx8="http://schemas.microsoft.com/office/drawing/2016/5/14/chartex" xmlns:mc="http://schemas.openxmlformats.org/markup-compatibility/2006" xmlns:aink="http://schemas.microsoft.com/office/drawing/2016/ink" xmlns:am3d="http://schemas.microsoft.com/office/drawing/2017/model3d" xmlns:o="urn:schemas-microsoft-com:office:office" xmlns:r="http://schemas.openxmlformats.org/officeDocument/2006/relationships" xmlns:m="http://schemas.openxmlformats.org/officeDocument/2006/math" xmlns:v="urn:schemas-microsoft-com:vml" xmlns:wp14="http://schemas.microsoft.com/office/word/2010/wordprocessingDrawing" xmlns:wp="http://schemas.openxmlformats.org/drawingml/2006/wordprocessingDrawing" xmlns:w10="urn:schemas-microsoft-com:office:word" xmlns:w="http://schemas.openxmlformats.org/wordprocessingml/2006/main" xmlns:w14="http://schemas.microsoft.com/office/word/2010/wordml" xmlns:w15="http://schemas.microsoft.com/office/word/2012/wordml" xmlns:w16cid="http://schemas.microsoft.com/office/word/2016/wordml/cid" xmlns:w16se="http://schemas.microsoft.com/office/word/2015/wordml/symex" xmlns:wpg="http://schemas.microsoft.com/office/word/2010/wordprocessingGroup" xmlns:wpi="http://schemas.microsoft.com/office/word/2010/wordprocessingInk" xmlns:wne="http://schemas.microsoft.com/office/word/2006/wordml" xmlns:wps="http://schemas.microsoft.com/office/word/2010/wordprocessingShape" mc:Ignorable="w14 w15 w16se w16cid wp14">
   <w:numPicBullet w:numPicBulletId="0">
     <w:pict>
       <v:shapetype id="_x0000_t75" coordsize="21600,21600" o:spt="75" o:preferrelative="t" path="m@4@5l@4@11@9@11@9@5xe" filled="f" stroked="f">
@@ -2780,103 +4106,7 @@
         <v:path o:extrusionok="f" gradientshapeok="t" o:connecttype="rect"/>
         <o:lock v:ext="edit" aspectratio="t"/>
       </v:shapetype>
-      <v:shape id="_x0000_i1025" type="#_x0000_t75" style="width:319.8pt;height:250.2pt" filled="t">
-        <v:fill color2="black"/>
-        <v:imagedata r:id="rId1" o:title=""/>
-      </v:shape>
-    </w:pict>
-  </w:numPicBullet>
-  <w:numPicBullet w:numPicBulletId="1">
-    <w:pict>
-      <v:shape id="_x0000_i1026" type="#_x0000_t75" style="width:319.8pt;height:250.2pt" filled="t">
-        <v:fill color2="black"/>
-        <v:imagedata r:id="rId1" o:title=""/>
-      </v:shape>
-    </w:pict>
-  </w:numPicBullet>
-  <w:numPicBullet w:numPicBulletId="2">
-    <w:pict>
-      <v:shape id="_x0000_i1027" type="#_x0000_t75" style="width:319.8pt;height:250.2pt" filled="t">
-        <v:fill color2="black"/>
-        <v:imagedata r:id="rId1" o:title=""/>
-      </v:shape>
-    </w:pict>
-  </w:numPicBullet>
-  <w:numPicBullet w:numPicBulletId="3">
-    <w:pict>
-      <v:shape id="_x0000_i1028" type="#_x0000_t75" style="width:319.8pt;height:250.2pt" filled="t">
-        <v:fill color2="black"/>
-        <v:imagedata r:id="rId1" o:title=""/>
-      </v:shape>
-    </w:pict>
-  </w:numPicBullet>
-  <w:numPicBullet w:numPicBulletId="4">
-    <w:pict>
-      <v:shape id="_x0000_i1029" type="#_x0000_t75" style="width:319.8pt;height:250.2pt" filled="t">
-        <v:fill color2="black"/>
-        <v:imagedata r:id="rId1" o:title=""/>
-      </v:shape>
-    </w:pict>
-  </w:numPicBullet>
-  <w:numPicBullet w:numPicBulletId="5">
-    <w:pict>
-      <v:shape id="_x0000_i1030" type="#_x0000_t75" style="width:319.8pt;height:250.2pt" filled="t">
-        <v:fill color2="black"/>
-        <v:imagedata r:id="rId1" o:title=""/>
-      </v:shape>
-    </w:pict>
-  </w:numPicBullet>
-  <w:numPicBullet w:numPicBulletId="6">
-    <w:pict>
-      <v:shape id="_x0000_i1031" type="#_x0000_t75" style="width:319.8pt;height:250.2pt" filled="t">
-        <v:fill color2="black"/>
-        <v:imagedata r:id="rId1" o:title=""/>
-      </v:shape>
-    </w:pict>
-  </w:numPicBullet>
-  <w:numPicBullet w:numPicBulletId="7">
-    <w:pict>
-      <v:shape id="_x0000_i1032" type="#_x0000_t75" style="width:319.8pt;height:250.2pt" filled="t">
-        <v:fill color2="black"/>
-        <v:imagedata r:id="rId1" o:title=""/>
-      </v:shape>
-    </w:pict>
-  </w:numPicBullet>
-  <w:numPicBullet w:numPicBulletId="8">
-    <w:pict>
-      <v:shape id="_x0000_i1033" type="#_x0000_t75" style="width:319.8pt;height:250.2pt" filled="t">
-        <v:fill color2="black"/>
-        <v:imagedata r:id="rId1" o:title=""/>
-      </v:shape>
-    </w:pict>
-  </w:numPicBullet>
-  <w:numPicBullet w:numPicBulletId="9">
-    <w:pict>
-      <v:shape id="_x0000_i1034" type="#_x0000_t75" style="width:319.8pt;height:250.2pt" filled="t">
-        <v:fill color2="black"/>
-        <v:imagedata r:id="rId1" o:title=""/>
-      </v:shape>
-    </w:pict>
-  </w:numPicBullet>
-  <w:numPicBullet w:numPicBulletId="10">
-    <w:pict>
-      <v:shape id="_x0000_i1035" type="#_x0000_t75" style="width:319.8pt;height:250.2pt" filled="t">
-        <v:fill color2="black"/>
-        <v:imagedata r:id="rId1" o:title=""/>
-      </v:shape>
-    </w:pict>
-  </w:numPicBullet>
-  <w:numPicBullet w:numPicBulletId="11">
-    <w:pict>
-      <v:shape id="_x0000_i1036" type="#_x0000_t75" style="width:319.8pt;height:250.2pt" filled="t">
-        <v:fill color2="black"/>
-        <v:imagedata r:id="rId1" o:title=""/>
-      </v:shape>
-    </w:pict>
-  </w:numPicBullet>
-  <w:numPicBullet w:numPicBulletId="12">
-    <w:pict>
-      <v:shape id="_x0000_i1037" type="#_x0000_t75" style="width:319.8pt;height:250.2pt" filled="t">
+      <v:shape id="_x0000_i1129" type="#_x0000_t75" style="width:319.5pt;height:250.5pt" o:bullet="t" filled="t">
         <v:fill color2="black"/>
         <v:imagedata r:id="rId1" o:title=""/>
       </v:shape>
@@ -3137,6 +4367,208 @@
     </w:lvl>
   </w:abstractNum>
   <w:abstractNum w:abstractNumId="6" w15:restartNumberingAfterBreak="0">
+    <w:nsid w:val="113D734C"/>
+    <w:multiLevelType w:val="hybridMultilevel"/>
+    <w:tmpl w:val="F12A8B64"/>
+    <w:lvl w:ilvl="0" w:tplc="7892FB80">
+      <w:start w:val="1"/>
+      <w:numFmt w:val="decimal"/>
+      <w:lvlText w:val="%1."/>
+      <w:lvlJc w:val="left"/>
+      <w:pPr>
+        <w:ind w:left="720" w:hanging="360"/>
+      </w:pPr>
+      <w:rPr>
+        <w:rFonts w:hint="default"/>
+      </w:rPr>
+    </w:lvl>
+    <w:lvl w:ilvl="1" w:tplc="04100019" w:tentative="1">
+      <w:start w:val="1"/>
+      <w:numFmt w:val="lowerLetter"/>
+      <w:lvlText w:val="%2."/>
+      <w:lvlJc w:val="left"/>
+      <w:pPr>
+        <w:ind w:left="1440" w:hanging="360"/>
+      </w:pPr>
+    </w:lvl>
+    <w:lvl w:ilvl="2" w:tplc="0410001B" w:tentative="1">
+      <w:start w:val="1"/>
+      <w:numFmt w:val="lowerRoman"/>
+      <w:lvlText w:val="%3."/>
+      <w:lvlJc w:val="right"/>
+      <w:pPr>
+        <w:ind w:left="2160" w:hanging="180"/>
+      </w:pPr>
+    </w:lvl>
+    <w:lvl w:ilvl="3" w:tplc="0410000F" w:tentative="1">
+      <w:start w:val="1"/>
+      <w:numFmt w:val="decimal"/>
+      <w:lvlText w:val="%4."/>
+      <w:lvlJc w:val="left"/>
+      <w:pPr>
+        <w:ind w:left="2880" w:hanging="360"/>
+      </w:pPr>
+    </w:lvl>
+    <w:lvl w:ilvl="4" w:tplc="04100019" w:tentative="1">
+      <w:start w:val="1"/>
+      <w:numFmt w:val="lowerLetter"/>
+      <w:lvlText w:val="%5."/>
+      <w:lvlJc w:val="left"/>
+      <w:pPr>
+        <w:ind w:left="3600" w:hanging="360"/>
+      </w:pPr>
+    </w:lvl>
+    <w:lvl w:ilvl="5" w:tplc="0410001B" w:tentative="1">
+      <w:start w:val="1"/>
+      <w:numFmt w:val="lowerRoman"/>
+      <w:lvlText w:val="%6."/>
+      <w:lvlJc w:val="right"/>
+      <w:pPr>
+        <w:ind w:left="4320" w:hanging="180"/>
+      </w:pPr>
+    </w:lvl>
+    <w:lvl w:ilvl="6" w:tplc="0410000F" w:tentative="1">
+      <w:start w:val="1"/>
+      <w:numFmt w:val="decimal"/>
+      <w:lvlText w:val="%7."/>
+      <w:lvlJc w:val="left"/>
+      <w:pPr>
+        <w:ind w:left="5040" w:hanging="360"/>
+      </w:pPr>
+    </w:lvl>
+    <w:lvl w:ilvl="7" w:tplc="04100019" w:tentative="1">
+      <w:start w:val="1"/>
+      <w:numFmt w:val="lowerLetter"/>
+      <w:lvlText w:val="%8."/>
+      <w:lvlJc w:val="left"/>
+      <w:pPr>
+        <w:ind w:left="5760" w:hanging="360"/>
+      </w:pPr>
+    </w:lvl>
+    <w:lvl w:ilvl="8" w:tplc="0410001B" w:tentative="1">
+      <w:start w:val="1"/>
+      <w:numFmt w:val="lowerRoman"/>
+      <w:lvlText w:val="%9."/>
+      <w:lvlJc w:val="right"/>
+      <w:pPr>
+        <w:ind w:left="6480" w:hanging="180"/>
+      </w:pPr>
+    </w:lvl>
+  </w:abstractNum>
+  <w:abstractNum w:abstractNumId="7" w15:restartNumberingAfterBreak="0">
+    <w:nsid w:val="140253BE"/>
+    <w:multiLevelType w:val="hybridMultilevel"/>
+    <w:tmpl w:val="26C47ECC"/>
+    <w:lvl w:ilvl="0" w:tplc="B05C32E0">
+      <w:start w:val="1"/>
+      <w:numFmt w:val="bullet"/>
+      <w:lvlText w:val="-"/>
+      <w:lvlJc w:val="left"/>
+      <w:pPr>
+        <w:ind w:left="720" w:hanging="360"/>
+      </w:pPr>
+      <w:rPr>
+        <w:rFonts w:ascii="Calibri Light" w:eastAsia="Lucida Sans Unicode" w:hAnsi="Calibri Light" w:cs="Calibri Light" w:hint="default"/>
+      </w:rPr>
+    </w:lvl>
+    <w:lvl w:ilvl="1" w:tplc="04100003">
+      <w:start w:val="1"/>
+      <w:numFmt w:val="bullet"/>
+      <w:lvlText w:val="o"/>
+      <w:lvlJc w:val="left"/>
+      <w:pPr>
+        <w:ind w:left="1440" w:hanging="360"/>
+      </w:pPr>
+      <w:rPr>
+        <w:rFonts w:ascii="Courier New" w:hAnsi="Courier New" w:cs="Courier New" w:hint="default"/>
+      </w:rPr>
+    </w:lvl>
+    <w:lvl w:ilvl="2" w:tplc="04100005" w:tentative="1">
+      <w:start w:val="1"/>
+      <w:numFmt w:val="bullet"/>
+      <w:lvlText w:val=""/>
+      <w:lvlJc w:val="left"/>
+      <w:pPr>
+        <w:ind w:left="2160" w:hanging="360"/>
+      </w:pPr>
+      <w:rPr>
+        <w:rFonts w:ascii="Wingdings" w:hAnsi="Wingdings" w:hint="default"/>
+      </w:rPr>
+    </w:lvl>
+    <w:lvl w:ilvl="3" w:tplc="04100001" w:tentative="1">
+      <w:start w:val="1"/>
+      <w:numFmt w:val="bullet"/>
+      <w:lvlText w:val=""/>
+      <w:lvlJc w:val="left"/>
+      <w:pPr>
+        <w:ind w:left="2880" w:hanging="360"/>
+      </w:pPr>
+      <w:rPr>
+        <w:rFonts w:ascii="Symbol" w:hAnsi="Symbol" w:hint="default"/>
+      </w:rPr>
+    </w:lvl>
+    <w:lvl w:ilvl="4" w:tplc="04100003" w:tentative="1">
+      <w:start w:val="1"/>
+      <w:numFmt w:val="bullet"/>
+      <w:lvlText w:val="o"/>
+      <w:lvlJc w:val="left"/>
+      <w:pPr>
+        <w:ind w:left="3600" w:hanging="360"/>
+      </w:pPr>
+      <w:rPr>
+        <w:rFonts w:ascii="Courier New" w:hAnsi="Courier New" w:cs="Courier New" w:hint="default"/>
+      </w:rPr>
+    </w:lvl>
+    <w:lvl w:ilvl="5" w:tplc="04100005" w:tentative="1">
+      <w:start w:val="1"/>
+      <w:numFmt w:val="bullet"/>
+      <w:lvlText w:val=""/>
+      <w:lvlJc w:val="left"/>
+      <w:pPr>
+        <w:ind w:left="4320" w:hanging="360"/>
+      </w:pPr>
+      <w:rPr>
+        <w:rFonts w:ascii="Wingdings" w:hAnsi="Wingdings" w:hint="default"/>
+      </w:rPr>
+    </w:lvl>
+    <w:lvl w:ilvl="6" w:tplc="04100001" w:tentative="1">
+      <w:start w:val="1"/>
+      <w:numFmt w:val="bullet"/>
+      <w:lvlText w:val=""/>
+      <w:lvlJc w:val="left"/>
+      <w:pPr>
+        <w:ind w:left="5040" w:hanging="360"/>
+      </w:pPr>
+      <w:rPr>
+        <w:rFonts w:ascii="Symbol" w:hAnsi="Symbol" w:hint="default"/>
+      </w:rPr>
+    </w:lvl>
+    <w:lvl w:ilvl="7" w:tplc="04100003" w:tentative="1">
+      <w:start w:val="1"/>
+      <w:numFmt w:val="bullet"/>
+      <w:lvlText w:val="o"/>
+      <w:lvlJc w:val="left"/>
+      <w:pPr>
+        <w:ind w:left="5760" w:hanging="360"/>
+      </w:pPr>
+      <w:rPr>
+        <w:rFonts w:ascii="Courier New" w:hAnsi="Courier New" w:cs="Courier New" w:hint="default"/>
+      </w:rPr>
+    </w:lvl>
+    <w:lvl w:ilvl="8" w:tplc="04100005" w:tentative="1">
+      <w:start w:val="1"/>
+      <w:numFmt w:val="bullet"/>
+      <w:lvlText w:val=""/>
+      <w:lvlJc w:val="left"/>
+      <w:pPr>
+        <w:ind w:left="6480" w:hanging="360"/>
+      </w:pPr>
+      <w:rPr>
+        <w:rFonts w:ascii="Wingdings" w:hAnsi="Wingdings" w:hint="default"/>
+      </w:rPr>
+    </w:lvl>
+  </w:abstractNum>
+  <w:abstractNum w:abstractNumId="8" w15:restartNumberingAfterBreak="0">
     <w:nsid w:val="1F8433D7"/>
     <w:multiLevelType w:val="multilevel"/>
     <w:tmpl w:val="0C2E7BA8"/>
@@ -3224,7 +4656,7 @@
       </w:pPr>
     </w:lvl>
   </w:abstractNum>
-  <w:abstractNum w:abstractNumId="7" w15:restartNumberingAfterBreak="0">
+  <w:abstractNum w:abstractNumId="9" w15:restartNumberingAfterBreak="0">
     <w:nsid w:val="42F31A3D"/>
     <w:multiLevelType w:val="hybridMultilevel"/>
     <w:tmpl w:val="E5E62C26"/>
@@ -3313,7 +4745,96 @@
       </w:pPr>
     </w:lvl>
   </w:abstractNum>
-  <w:abstractNum w:abstractNumId="8" w15:restartNumberingAfterBreak="0">
+  <w:abstractNum w:abstractNumId="10" w15:restartNumberingAfterBreak="0">
+    <w:nsid w:val="44424C53"/>
+    <w:multiLevelType w:val="hybridMultilevel"/>
+    <w:tmpl w:val="40D48B00"/>
+    <w:lvl w:ilvl="0" w:tplc="9FB6BAB4">
+      <w:start w:val="1"/>
+      <w:numFmt w:val="decimal"/>
+      <w:lvlText w:val="%1."/>
+      <w:lvlJc w:val="left"/>
+      <w:pPr>
+        <w:ind w:left="720" w:hanging="360"/>
+      </w:pPr>
+      <w:rPr>
+        <w:rFonts w:hint="default"/>
+      </w:rPr>
+    </w:lvl>
+    <w:lvl w:ilvl="1" w:tplc="04100019" w:tentative="1">
+      <w:start w:val="1"/>
+      <w:numFmt w:val="lowerLetter"/>
+      <w:lvlText w:val="%2."/>
+      <w:lvlJc w:val="left"/>
+      <w:pPr>
+        <w:ind w:left="1440" w:hanging="360"/>
+      </w:pPr>
+    </w:lvl>
+    <w:lvl w:ilvl="2" w:tplc="0410001B" w:tentative="1">
+      <w:start w:val="1"/>
+      <w:numFmt w:val="lowerRoman"/>
+      <w:lvlText w:val="%3."/>
+      <w:lvlJc w:val="right"/>
+      <w:pPr>
+        <w:ind w:left="2160" w:hanging="180"/>
+      </w:pPr>
+    </w:lvl>
+    <w:lvl w:ilvl="3" w:tplc="0410000F" w:tentative="1">
+      <w:start w:val="1"/>
+      <w:numFmt w:val="decimal"/>
+      <w:lvlText w:val="%4."/>
+      <w:lvlJc w:val="left"/>
+      <w:pPr>
+        <w:ind w:left="2880" w:hanging="360"/>
+      </w:pPr>
+    </w:lvl>
+    <w:lvl w:ilvl="4" w:tplc="04100019" w:tentative="1">
+      <w:start w:val="1"/>
+      <w:numFmt w:val="lowerLetter"/>
+      <w:lvlText w:val="%5."/>
+      <w:lvlJc w:val="left"/>
+      <w:pPr>
+        <w:ind w:left="3600" w:hanging="360"/>
+      </w:pPr>
+    </w:lvl>
+    <w:lvl w:ilvl="5" w:tplc="0410001B" w:tentative="1">
+      <w:start w:val="1"/>
+      <w:numFmt w:val="lowerRoman"/>
+      <w:lvlText w:val="%6."/>
+      <w:lvlJc w:val="right"/>
+      <w:pPr>
+        <w:ind w:left="4320" w:hanging="180"/>
+      </w:pPr>
+    </w:lvl>
+    <w:lvl w:ilvl="6" w:tplc="0410000F" w:tentative="1">
+      <w:start w:val="1"/>
+      <w:numFmt w:val="decimal"/>
+      <w:lvlText w:val="%7."/>
+      <w:lvlJc w:val="left"/>
+      <w:pPr>
+        <w:ind w:left="5040" w:hanging="360"/>
+      </w:pPr>
+    </w:lvl>
+    <w:lvl w:ilvl="7" w:tplc="04100019" w:tentative="1">
+      <w:start w:val="1"/>
+      <w:numFmt w:val="lowerLetter"/>
+      <w:lvlText w:val="%8."/>
+      <w:lvlJc w:val="left"/>
+      <w:pPr>
+        <w:ind w:left="5760" w:hanging="360"/>
+      </w:pPr>
+    </w:lvl>
+    <w:lvl w:ilvl="8" w:tplc="0410001B" w:tentative="1">
+      <w:start w:val="1"/>
+      <w:numFmt w:val="lowerRoman"/>
+      <w:lvlText w:val="%9."/>
+      <w:lvlJc w:val="right"/>
+      <w:pPr>
+        <w:ind w:left="6480" w:hanging="180"/>
+      </w:pPr>
+    </w:lvl>
+  </w:abstractNum>
+  <w:abstractNum w:abstractNumId="11" w15:restartNumberingAfterBreak="0">
     <w:nsid w:val="456B4DC4"/>
     <w:multiLevelType w:val="hybridMultilevel"/>
     <w:tmpl w:val="320ECC46"/>
@@ -3399,7 +4920,96 @@
       </w:pPr>
     </w:lvl>
   </w:abstractNum>
-  <w:abstractNum w:abstractNumId="9" w15:restartNumberingAfterBreak="0">
+  <w:abstractNum w:abstractNumId="12" w15:restartNumberingAfterBreak="0">
+    <w:nsid w:val="49493854"/>
+    <w:multiLevelType w:val="multilevel"/>
+    <w:tmpl w:val="0C2E7BA8"/>
+    <w:lvl w:ilvl="0">
+      <w:start w:val="1"/>
+      <w:numFmt w:val="decimal"/>
+      <w:lvlText w:val="%1."/>
+      <w:lvlJc w:val="left"/>
+      <w:pPr>
+        <w:ind w:left="360" w:hanging="360"/>
+      </w:pPr>
+      <w:rPr>
+        <w:rFonts w:hint="default"/>
+      </w:rPr>
+    </w:lvl>
+    <w:lvl w:ilvl="1">
+      <w:start w:val="1"/>
+      <w:numFmt w:val="decimal"/>
+      <w:lvlText w:val="%1.%2."/>
+      <w:lvlJc w:val="left"/>
+      <w:pPr>
+        <w:ind w:left="792" w:hanging="432"/>
+      </w:pPr>
+    </w:lvl>
+    <w:lvl w:ilvl="2">
+      <w:start w:val="1"/>
+      <w:numFmt w:val="decimal"/>
+      <w:lvlText w:val="%1.%2.%3."/>
+      <w:lvlJc w:val="left"/>
+      <w:pPr>
+        <w:ind w:left="1224" w:hanging="504"/>
+      </w:pPr>
+    </w:lvl>
+    <w:lvl w:ilvl="3">
+      <w:start w:val="1"/>
+      <w:numFmt w:val="decimal"/>
+      <w:lvlText w:val="%1.%2.%3.%4."/>
+      <w:lvlJc w:val="left"/>
+      <w:pPr>
+        <w:ind w:left="1728" w:hanging="648"/>
+      </w:pPr>
+    </w:lvl>
+    <w:lvl w:ilvl="4">
+      <w:start w:val="1"/>
+      <w:numFmt w:val="decimal"/>
+      <w:lvlText w:val="%1.%2.%3.%4.%5."/>
+      <w:lvlJc w:val="left"/>
+      <w:pPr>
+        <w:ind w:left="2232" w:hanging="792"/>
+      </w:pPr>
+    </w:lvl>
+    <w:lvl w:ilvl="5">
+      <w:start w:val="1"/>
+      <w:numFmt w:val="decimal"/>
+      <w:lvlText w:val="%1.%2.%3.%4.%5.%6."/>
+      <w:lvlJc w:val="left"/>
+      <w:pPr>
+        <w:ind w:left="2736" w:hanging="936"/>
+      </w:pPr>
+    </w:lvl>
+    <w:lvl w:ilvl="6">
+      <w:start w:val="1"/>
+      <w:numFmt w:val="decimal"/>
+      <w:lvlText w:val="%1.%2.%3.%4.%5.%6.%7."/>
+      <w:lvlJc w:val="left"/>
+      <w:pPr>
+        <w:ind w:left="3240" w:hanging="1080"/>
+      </w:pPr>
+    </w:lvl>
+    <w:lvl w:ilvl="7">
+      <w:start w:val="1"/>
+      <w:numFmt w:val="decimal"/>
+      <w:lvlText w:val="%1.%2.%3.%4.%5.%6.%7.%8."/>
+      <w:lvlJc w:val="left"/>
+      <w:pPr>
+        <w:ind w:left="3744" w:hanging="1224"/>
+      </w:pPr>
+    </w:lvl>
+    <w:lvl w:ilvl="8">
+      <w:start w:val="1"/>
+      <w:numFmt w:val="decimal"/>
+      <w:lvlText w:val="%1.%2.%3.%4.%5.%6.%7.%8.%9."/>
+      <w:lvlJc w:val="left"/>
+      <w:pPr>
+        <w:ind w:left="4320" w:hanging="1440"/>
+      </w:pPr>
+    </w:lvl>
+  </w:abstractNum>
+  <w:abstractNum w:abstractNumId="13" w15:restartNumberingAfterBreak="0">
     <w:nsid w:val="4F1475E0"/>
     <w:multiLevelType w:val="hybridMultilevel"/>
     <w:tmpl w:val="8B827F02"/>
@@ -3485,7 +5095,7 @@
       </w:pPr>
     </w:lvl>
   </w:abstractNum>
-  <w:abstractNum w:abstractNumId="10" w15:restartNumberingAfterBreak="0">
+  <w:abstractNum w:abstractNumId="14" w15:restartNumberingAfterBreak="0">
     <w:nsid w:val="687E0260"/>
     <w:multiLevelType w:val="multilevel"/>
     <w:tmpl w:val="00000001"/>
@@ -3614,31 +5224,43 @@
     <w:abstractNumId w:val="4"/>
   </w:num>
   <w:num w:numId="6">
-    <w:abstractNumId w:val="7"/>
+    <w:abstractNumId w:val="9"/>
   </w:num>
   <w:num w:numId="7">
-    <w:abstractNumId w:val="10"/>
+    <w:abstractNumId w:val="14"/>
   </w:num>
   <w:num w:numId="8">
-    <w:abstractNumId w:val="6"/>
+    <w:abstractNumId w:val="8"/>
   </w:num>
   <w:num w:numId="9">
-    <w:abstractNumId w:val="6"/>
+    <w:abstractNumId w:val="8"/>
   </w:num>
   <w:num w:numId="10">
-    <w:abstractNumId w:val="8"/>
+    <w:abstractNumId w:val="11"/>
   </w:num>
   <w:num w:numId="11">
     <w:abstractNumId w:val="5"/>
   </w:num>
   <w:num w:numId="12">
-    <w:abstractNumId w:val="9"/>
+    <w:abstractNumId w:val="13"/>
+  </w:num>
+  <w:num w:numId="13">
+    <w:abstractNumId w:val="6"/>
+  </w:num>
+  <w:num w:numId="14">
+    <w:abstractNumId w:val="10"/>
+  </w:num>
+  <w:num w:numId="15">
+    <w:abstractNumId w:val="12"/>
+  </w:num>
+  <w:num w:numId="16">
+    <w:abstractNumId w:val="7"/>
   </w:num>
 </w:numbering>
 </file>
 
 <file path=word/styles.xml><?xml version="1.0" encoding="utf-8"?>
-<w:styles xmlns:mc="http://schemas.openxmlformats.org/markup-compatibility/2006" xmlns:r="http://schemas.openxmlformats.org/officeDocument/2006/relationships" xmlns:w="http://schemas.openxmlformats.org/wordprocessingml/2006/main" xmlns:w14="http://schemas.microsoft.com/office/word/2010/wordml" xmlns:w15="http://schemas.microsoft.com/office/word/2012/wordml" xmlns:w16se="http://schemas.microsoft.com/office/word/2015/wordml/symex" mc:Ignorable="w14 w15 w16se">
+<w:styles xmlns:mc="http://schemas.openxmlformats.org/markup-compatibility/2006" xmlns:r="http://schemas.openxmlformats.org/officeDocument/2006/relationships" xmlns:w="http://schemas.openxmlformats.org/wordprocessingml/2006/main" xmlns:w14="http://schemas.microsoft.com/office/word/2010/wordml" xmlns:w15="http://schemas.microsoft.com/office/word/2012/wordml" xmlns:w16cid="http://schemas.microsoft.com/office/word/2016/wordml/cid" xmlns:w16se="http://schemas.microsoft.com/office/word/2015/wordml/symex" mc:Ignorable="w14 w15 w16se w16cid">
   <w:docDefaults>
     <w:rPrDefault>
       <w:rPr>
@@ -3648,7 +5270,7 @@
     </w:rPrDefault>
     <w:pPrDefault/>
   </w:docDefaults>
-  <w:latentStyles w:defLockedState="0" w:defUIPriority="99" w:defSemiHidden="0" w:defUnhideWhenUsed="0" w:defQFormat="0" w:count="371">
+  <w:latentStyles w:defLockedState="0" w:defUIPriority="99" w:defSemiHidden="0" w:defUnhideWhenUsed="0" w:defQFormat="0" w:count="375">
     <w:lsdException w:name="Normal" w:uiPriority="0" w:qFormat="1"/>
     <w:lsdException w:name="heading 1" w:uiPriority="9" w:qFormat="1"/>
     <w:lsdException w:name="heading 2" w:uiPriority="9" w:qFormat="1"/>
@@ -3827,7 +5449,7 @@
     <w:lsdException w:name="Medium Shading 1 Accent 1" w:uiPriority="68"/>
     <w:lsdException w:name="Medium Shading 2 Accent 1" w:uiPriority="69"/>
     <w:lsdException w:name="Medium List 1 Accent 1" w:uiPriority="70"/>
-    <w:lsdException w:name="Revision" w:uiPriority="71"/>
+    <w:lsdException w:name="Revision" w:semiHidden="1" w:uiPriority="71"/>
     <w:lsdException w:name="List Paragraph" w:uiPriority="34" w:qFormat="1"/>
     <w:lsdException w:name="Quote" w:uiPriority="73" w:qFormat="1"/>
     <w:lsdException w:name="Intense Quote" w:uiPriority="60" w:qFormat="1"/>
@@ -3914,8 +5536,8 @@
     <w:lsdException w:name="Subtle Reference" w:uiPriority="67" w:qFormat="1"/>
     <w:lsdException w:name="Intense Reference" w:uiPriority="68" w:qFormat="1"/>
     <w:lsdException w:name="Book Title" w:uiPriority="69" w:qFormat="1"/>
-    <w:lsdException w:name="Bibliography" w:uiPriority="70"/>
-    <w:lsdException w:name="TOC Heading" w:semiHidden="1" w:uiPriority="71" w:unhideWhenUsed="1" w:qFormat="1"/>
+    <w:lsdException w:name="Bibliography" w:semiHidden="1" w:uiPriority="70" w:unhideWhenUsed="1"/>
+    <w:lsdException w:name="TOC Heading" w:semiHidden="1" w:uiPriority="39" w:unhideWhenUsed="1" w:qFormat="1"/>
     <w:lsdException w:name="Plain Table 1" w:uiPriority="72"/>
     <w:lsdException w:name="Plain Table 2" w:uiPriority="73"/>
     <w:lsdException w:name="Plain Table 3" w:uiPriority="19" w:qFormat="1"/>
@@ -3923,8 +5545,8 @@
     <w:lsdException w:name="Plain Table 5" w:uiPriority="31" w:qFormat="1"/>
     <w:lsdException w:name="Grid Table Light" w:uiPriority="32" w:qFormat="1"/>
     <w:lsdException w:name="Grid Table 1 Light" w:uiPriority="33" w:qFormat="1"/>
-    <w:lsdException w:name="Grid Table 2" w:semiHidden="1" w:uiPriority="37" w:unhideWhenUsed="1"/>
-    <w:lsdException w:name="Grid Table 3" w:semiHidden="1" w:uiPriority="39" w:unhideWhenUsed="1" w:qFormat="1"/>
+    <w:lsdException w:name="Grid Table 2" w:uiPriority="37"/>
+    <w:lsdException w:name="Grid Table 3" w:uiPriority="39" w:qFormat="1"/>
     <w:lsdException w:name="Grid Table 4" w:uiPriority="49"/>
     <w:lsdException w:name="Grid Table 5 Dark" w:uiPriority="50"/>
     <w:lsdException w:name="Grid Table 6 Colorful" w:uiPriority="51"/>
@@ -4020,6 +5642,10 @@
     <w:lsdException w:name="List Table 5 Dark Accent 6" w:uiPriority="50"/>
     <w:lsdException w:name="List Table 6 Colorful Accent 6" w:uiPriority="51"/>
     <w:lsdException w:name="List Table 7 Colorful Accent 6" w:uiPriority="52"/>
+    <w:lsdException w:name="Mention" w:semiHidden="1" w:unhideWhenUsed="1"/>
+    <w:lsdException w:name="Smart Hyperlink" w:semiHidden="1" w:unhideWhenUsed="1"/>
+    <w:lsdException w:name="Hashtag" w:semiHidden="1" w:unhideWhenUsed="1"/>
+    <w:lsdException w:name="Unresolved Mention" w:semiHidden="1" w:unhideWhenUsed="1"/>
   </w:latentStyles>
   <w:style w:type="paragraph" w:default="1" w:styleId="Normale">
     <w:name w:val="Normal"/>
@@ -4033,7 +5659,27 @@
       <w:kern w:val="1"/>
       <w:sz w:val="24"/>
       <w:szCs w:val="24"/>
-      <w:lang/>
+    </w:rPr>
+  </w:style>
+  <w:style w:type="paragraph" w:styleId="Titolo1">
+    <w:name w:val="heading 1"/>
+    <w:basedOn w:val="Normale"/>
+    <w:next w:val="Normale"/>
+    <w:link w:val="Titolo1Carattere"/>
+    <w:uiPriority w:val="9"/>
+    <w:qFormat/>
+    <w:rsid w:val="00AE5B6E"/>
+    <w:pPr>
+      <w:keepNext/>
+      <w:keepLines/>
+      <w:spacing w:before="240"/>
+      <w:outlineLvl w:val="0"/>
+    </w:pPr>
+    <w:rPr>
+      <w:rFonts w:asciiTheme="majorHAnsi" w:eastAsiaTheme="majorEastAsia" w:hAnsiTheme="majorHAnsi" w:cstheme="majorBidi"/>
+      <w:color w:val="2E74B5" w:themeColor="accent1" w:themeShade="BF"/>
+      <w:sz w:val="32"/>
+      <w:szCs w:val="32"/>
     </w:rPr>
   </w:style>
   <w:style w:type="paragraph" w:styleId="Titolo2">
@@ -4085,7 +5731,9 @@
   </w:style>
   <w:style w:type="character" w:default="1" w:styleId="Carpredefinitoparagrafo">
     <w:name w:val="Default Paragraph Font"/>
+    <w:uiPriority w:val="1"/>
     <w:semiHidden/>
+    <w:unhideWhenUsed/>
   </w:style>
   <w:style w:type="table" w:default="1" w:styleId="Tabellanormale">
     <w:name w:val="Normal Table"/>
@@ -5687,8 +7335,8 @@
       <w:szCs w:val="16"/>
     </w:rPr>
   </w:style>
-  <w:style w:type="paragraph" w:customStyle="1" w:styleId="NoSpacing">
-    <w:name w:val="No Spacing"/>
+  <w:style w:type="paragraph" w:customStyle="1" w:styleId="Nessunaspaziatura1">
+    <w:name w:val="Nessuna spaziatura1"/>
     <w:pPr>
       <w:suppressAutoHyphens/>
     </w:pPr>
@@ -5700,8 +7348,8 @@
       <w:lang w:eastAsia="ar-SA"/>
     </w:rPr>
   </w:style>
-  <w:style w:type="paragraph" w:styleId="Elencoacolori-Colore1">
-    <w:name w:val="Colorful List Accent 1"/>
+  <w:style w:type="paragraph" w:customStyle="1" w:styleId="Elencoacolori-Colore11">
+    <w:name w:val="Elenco a colori - Colore 11"/>
     <w:basedOn w:val="Normale"/>
     <w:qFormat/>
     <w:pPr>
@@ -5814,7 +7462,6 @@
       <w:kern w:val="28"/>
       <w:sz w:val="32"/>
       <w:szCs w:val="32"/>
-      <w:lang/>
     </w:rPr>
   </w:style>
   <w:style w:type="character" w:customStyle="1" w:styleId="Titolo3Carattere">
@@ -5829,7 +7476,6 @@
       <w:kern w:val="1"/>
       <w:sz w:val="26"/>
       <w:szCs w:val="26"/>
-      <w:lang/>
     </w:rPr>
   </w:style>
   <w:style w:type="paragraph" w:styleId="Indice2">
@@ -6001,7 +7647,6 @@
       <w:kern w:val="0"/>
       <w:sz w:val="36"/>
       <w:szCs w:val="20"/>
-      <w:lang w:eastAsia="it-IT"/>
     </w:rPr>
   </w:style>
   <w:style w:type="character" w:customStyle="1" w:styleId="SottotitoloCarattere">
@@ -6066,6 +7711,38 @@
     <w:rPr>
       <w:color w:val="954F72"/>
       <w:u w:val="single"/>
+    </w:rPr>
+  </w:style>
+  <w:style w:type="character" w:customStyle="1" w:styleId="Titolo1Carattere">
+    <w:name w:val="Titolo 1 Carattere"/>
+    <w:basedOn w:val="Carpredefinitoparagrafo"/>
+    <w:link w:val="Titolo1"/>
+    <w:uiPriority w:val="9"/>
+    <w:rsid w:val="00AE5B6E"/>
+    <w:rPr>
+      <w:rFonts w:asciiTheme="majorHAnsi" w:eastAsiaTheme="majorEastAsia" w:hAnsiTheme="majorHAnsi" w:cstheme="majorBidi"/>
+      <w:color w:val="2E74B5" w:themeColor="accent1" w:themeShade="BF"/>
+      <w:kern w:val="1"/>
+      <w:sz w:val="32"/>
+      <w:szCs w:val="32"/>
+    </w:rPr>
+  </w:style>
+  <w:style w:type="paragraph" w:styleId="Titolosommario">
+    <w:name w:val="TOC Heading"/>
+    <w:basedOn w:val="Titolo1"/>
+    <w:next w:val="Normale"/>
+    <w:uiPriority w:val="39"/>
+    <w:unhideWhenUsed/>
+    <w:qFormat/>
+    <w:rsid w:val="00AE5B6E"/>
+    <w:pPr>
+      <w:widowControl/>
+      <w:suppressAutoHyphens w:val="0"/>
+      <w:spacing w:line="259" w:lineRule="auto"/>
+      <w:outlineLvl w:val="9"/>
+    </w:pPr>
+    <w:rPr>
+      <w:kern w:val="0"/>
     </w:rPr>
   </w:style>
 </w:styles>
@@ -6337,7 +8014,7 @@
 </file>
 
 <file path=customXml/itemProps1.xml><?xml version="1.0" encoding="utf-8"?>
-<ds:datastoreItem xmlns:ds="http://schemas.openxmlformats.org/officeDocument/2006/customXml" ds:itemID="{44FC08EE-2A9B-48AB-B8E3-8B16E1A7D219}">
+<ds:datastoreItem xmlns:ds="http://schemas.openxmlformats.org/officeDocument/2006/customXml" ds:itemID="{33FFC04D-363D-4DC3-9F37-56F8D85E54CE}">
   <ds:schemaRefs>
     <ds:schemaRef ds:uri="http://schemas.openxmlformats.org/officeDocument/2006/bibliography"/>
   </ds:schemaRefs>

</xml_diff>